<commit_message>
merge proposal from two team members
</commit_message>
<xml_diff>
--- a/EC544_Project.docx
+++ b/EC544_Project.docx
@@ -105,6 +105,7 @@
                 <w:rFonts w:ascii="Times New Roman" w:hAnsi="Times New Roman" w:cs="Times New Roman"/>
               </w:rPr>
             </w:pPr>
+            <w:proofErr w:type="spellStart"/>
             <w:r>
               <w:rPr>
                 <w:rFonts w:ascii="Times New Roman" w:hAnsi="Times New Roman" w:cs="Times New Roman" w:hint="eastAsia"/>
@@ -115,8 +116,23 @@
               <w:rPr>
                 <w:rFonts w:ascii="Times New Roman" w:hAnsi="Times New Roman" w:cs="Times New Roman"/>
               </w:rPr>
-              <w:t>ianhao Liulin</w:t>
+              <w:t>ianhao</w:t>
             </w:r>
+            <w:proofErr w:type="spellEnd"/>
+            <w:r>
+              <w:rPr>
+                <w:rFonts w:ascii="Times New Roman" w:hAnsi="Times New Roman" w:cs="Times New Roman"/>
+              </w:rPr>
+              <w:t xml:space="preserve"> </w:t>
+            </w:r>
+            <w:proofErr w:type="spellStart"/>
+            <w:r>
+              <w:rPr>
+                <w:rFonts w:ascii="Times New Roman" w:hAnsi="Times New Roman" w:cs="Times New Roman"/>
+              </w:rPr>
+              <w:t>Liulin</w:t>
+            </w:r>
+            <w:proofErr w:type="spellEnd"/>
           </w:p>
         </w:tc>
         <w:tc>
@@ -127,7 +143,7 @@
             <w:pPr>
               <w:jc w:val="center"/>
               <w:rPr>
-                <w:rFonts w:ascii="Times New Roman" w:hAnsi="Times New Roman" w:cs="Times New Roman" w:hint="eastAsia"/>
+                <w:rFonts w:ascii="Times New Roman" w:hAnsi="Times New Roman" w:cs="Times New Roman"/>
               </w:rPr>
             </w:pPr>
             <w:r>
@@ -157,6 +173,7 @@
                 <w:rFonts w:ascii="Times New Roman" w:hAnsi="Times New Roman" w:cs="Times New Roman"/>
               </w:rPr>
             </w:pPr>
+            <w:proofErr w:type="spellStart"/>
             <w:r>
               <w:rPr>
                 <w:rFonts w:ascii="Times New Roman" w:hAnsi="Times New Roman" w:cs="Times New Roman" w:hint="eastAsia"/>
@@ -167,7 +184,14 @@
               <w:rPr>
                 <w:rFonts w:ascii="Times New Roman" w:hAnsi="Times New Roman" w:cs="Times New Roman"/>
               </w:rPr>
-              <w:t>iyu Zhao</w:t>
+              <w:t>iyu</w:t>
+            </w:r>
+            <w:proofErr w:type="spellEnd"/>
+            <w:r>
+              <w:rPr>
+                <w:rFonts w:ascii="Times New Roman" w:hAnsi="Times New Roman" w:cs="Times New Roman"/>
+              </w:rPr>
+              <w:t xml:space="preserve"> Zhao</w:t>
             </w:r>
           </w:p>
         </w:tc>
@@ -229,7 +253,76 @@
           <w:rFonts w:ascii="Times New Roman" w:hAnsi="Times New Roman" w:cs="Times New Roman"/>
         </w:rPr>
         <w:tab/>
-        <w:t>We want to build a smart doorbell for modern family which is capable of automatically open the door for friends and family members and send alerts to the user if their home is visited by strangers. Our idea is that use a embedded system to capture and preprocess the photo of visitor, then send the photo to a web server which will classify whether this visitor is permitted to enter, if so, activate the door, if not, record this visit and send alert to the user, and the user could proceed with further operations such as call the police or simply keep the door closed.</w:t>
+      </w:r>
+      <w:r>
+        <w:rPr>
+          <w:rFonts w:ascii="Times New Roman" w:hAnsi="Times New Roman" w:cs="Times New Roman"/>
+        </w:rPr>
+        <w:t xml:space="preserve">In the context of the Internet of everything, </w:t>
+      </w:r>
+      <w:r>
+        <w:rPr>
+          <w:rFonts w:ascii="Times New Roman" w:hAnsi="Times New Roman" w:cs="Times New Roman"/>
+        </w:rPr>
+        <w:t>the conception “</w:t>
+      </w:r>
+      <w:r>
+        <w:rPr>
+          <w:rFonts w:ascii="Times New Roman" w:hAnsi="Times New Roman" w:cs="Times New Roman"/>
+        </w:rPr>
+        <w:t>smart home</w:t>
+      </w:r>
+      <w:r>
+        <w:rPr>
+          <w:rFonts w:ascii="Times New Roman" w:hAnsi="Times New Roman" w:cs="Times New Roman"/>
+        </w:rPr>
+        <w:t>”</w:t>
+      </w:r>
+      <w:r>
+        <w:rPr>
+          <w:rFonts w:ascii="Times New Roman" w:hAnsi="Times New Roman" w:cs="Times New Roman"/>
+        </w:rPr>
+        <w:t xml:space="preserve"> has penetrated into all aspects of people's life. For example, in the field of Intelligent Security closely related to consumers, intelligent security devices represented by smart cameras have become an important support in family security activities. </w:t>
+      </w:r>
+      <w:r>
+        <w:rPr>
+          <w:rFonts w:ascii="Times New Roman" w:hAnsi="Times New Roman" w:cs="Times New Roman"/>
+        </w:rPr>
+        <w:t>A</w:t>
+      </w:r>
+      <w:r>
+        <w:rPr>
+          <w:rFonts w:ascii="Times New Roman" w:hAnsi="Times New Roman" w:cs="Times New Roman"/>
+        </w:rPr>
+        <w:t>s a very important part of family security, intelligent doorbell undoubtedly plays the role of "frontier sentry", adding a security guarantee to the family door.</w:t>
+      </w:r>
+    </w:p>
+    <w:p>
+      <w:pPr>
+        <w:rPr>
+          <w:rFonts w:ascii="Times New Roman" w:hAnsi="Times New Roman" w:cs="Times New Roman"/>
+        </w:rPr>
+      </w:pPr>
+      <w:r>
+        <w:rPr>
+          <w:rFonts w:ascii="Times New Roman" w:hAnsi="Times New Roman" w:cs="Times New Roman"/>
+        </w:rPr>
+        <w:tab/>
+        <w:t xml:space="preserve">We want to build a smart doorbell for modern family which is capable of automatically open the door for friends and family members and send alerts to the user if their home is visited by strangers. Our idea is that use </w:t>
+      </w:r>
+      <w:proofErr w:type="spellStart"/>
+      <w:r>
+        <w:rPr>
+          <w:rFonts w:ascii="Times New Roman" w:hAnsi="Times New Roman" w:cs="Times New Roman"/>
+        </w:rPr>
+        <w:t>a</w:t>
+      </w:r>
+      <w:proofErr w:type="spellEnd"/>
+      <w:r>
+        <w:rPr>
+          <w:rFonts w:ascii="Times New Roman" w:hAnsi="Times New Roman" w:cs="Times New Roman"/>
+        </w:rPr>
+        <w:t xml:space="preserve"> embedded system to capture and preprocess the photo of visitor, then send the photo to a web server which will classify whether this visitor is permitted to enter, if so, activate the door, if not, record this visit and send alert to the user, and the user could proceed with further operations such as call the police or simply keep the door closed.</w:t>
       </w:r>
     </w:p>
     <w:p>
@@ -244,13 +337,13 @@
           <w:noProof/>
         </w:rPr>
         <w:drawing>
-          <wp:anchor distT="0" distB="0" distL="114300" distR="114300" simplePos="0" relativeHeight="251658240" behindDoc="0" locked="0" layoutInCell="1" allowOverlap="1" wp14:anchorId="38943725" wp14:editId="3D665E1D">
+          <wp:anchor distT="0" distB="0" distL="114300" distR="114300" simplePos="0" relativeHeight="251658240" behindDoc="0" locked="0" layoutInCell="1" allowOverlap="1" wp14:anchorId="38943725" wp14:editId="31B87509">
             <wp:simplePos x="0" y="0"/>
             <wp:positionH relativeFrom="margin">
               <wp:align>left</wp:align>
             </wp:positionH>
             <wp:positionV relativeFrom="paragraph">
-              <wp:posOffset>168723</wp:posOffset>
+              <wp:posOffset>57113</wp:posOffset>
             </wp:positionV>
             <wp:extent cx="5208755" cy="2398059"/>
             <wp:effectExtent l="0" t="0" r="0" b="2540"/>
@@ -267,7 +360,7 @@
                     <pic:cNvPicPr/>
                   </pic:nvPicPr>
                   <pic:blipFill>
-                    <a:blip r:embed="rId5">
+                    <a:blip r:embed="rId7">
                       <a:extLst>
                         <a:ext uri="{28A0092B-C50C-407E-A947-70E740481C1C}">
                           <a14:useLocalDpi xmlns:a14="http://schemas.microsoft.com/office/drawing/2010/main" val="0"/>
@@ -380,20 +473,6 @@
     <w:p>
       <w:pPr>
         <w:rPr>
-          <w:rFonts w:ascii="Times New Roman" w:hAnsi="Times New Roman" w:cs="Times New Roman"/>
-        </w:rPr>
-      </w:pPr>
-    </w:p>
-    <w:p>
-      <w:pPr>
-        <w:rPr>
-          <w:rFonts w:ascii="Times New Roman" w:hAnsi="Times New Roman" w:cs="Times New Roman"/>
-        </w:rPr>
-      </w:pPr>
-    </w:p>
-    <w:p>
-      <w:pPr>
-        <w:rPr>
           <w:rFonts w:ascii="Times New Roman" w:hAnsi="Times New Roman" w:cs="Times New Roman" w:hint="eastAsia"/>
         </w:rPr>
       </w:pPr>
@@ -426,6 +505,31 @@
         </w:numPr>
         <w:ind w:firstLineChars="0"/>
         <w:rPr>
+          <w:rFonts w:ascii="Times New Roman" w:hAnsi="Times New Roman" w:cs="Times New Roman" w:hint="eastAsia"/>
+        </w:rPr>
+      </w:pPr>
+      <w:r>
+        <w:rPr>
+          <w:rFonts w:ascii="Times New Roman" w:hAnsi="Times New Roman" w:cs="Times New Roman" w:hint="eastAsia"/>
+        </w:rPr>
+        <w:t>Ha</w:t>
+      </w:r>
+      <w:r>
+        <w:rPr>
+          <w:rFonts w:ascii="Times New Roman" w:hAnsi="Times New Roman" w:cs="Times New Roman"/>
+        </w:rPr>
+        <w:t>rdware</w:t>
+      </w:r>
+    </w:p>
+    <w:p>
+      <w:pPr>
+        <w:pStyle w:val="a5"/>
+        <w:numPr>
+          <w:ilvl w:val="0"/>
+          <w:numId w:val="25"/>
+        </w:numPr>
+        <w:ind w:firstLineChars="0"/>
+        <w:rPr>
           <w:rFonts w:ascii="Times New Roman" w:hAnsi="Times New Roman" w:cs="Times New Roman"/>
         </w:rPr>
       </w:pPr>
@@ -439,7 +543,65 @@
         <w:rPr>
           <w:rFonts w:ascii="Times New Roman" w:hAnsi="Times New Roman" w:cs="Times New Roman"/>
         </w:rPr>
-        <w:t>Pi board</w:t>
+        <w:t xml:space="preserve">Pi </w:t>
+      </w:r>
+      <w:r>
+        <w:rPr>
+          <w:rFonts w:ascii="Times New Roman" w:hAnsi="Times New Roman" w:cs="Times New Roman"/>
+        </w:rPr>
+        <w:t>2 Model B</w:t>
+      </w:r>
+    </w:p>
+    <w:p>
+      <w:pPr>
+        <w:pStyle w:val="a5"/>
+        <w:numPr>
+          <w:ilvl w:val="0"/>
+          <w:numId w:val="25"/>
+        </w:numPr>
+        <w:ind w:firstLineChars="0"/>
+        <w:rPr>
+          <w:rFonts w:ascii="Times New Roman" w:hAnsi="Times New Roman" w:cs="Times New Roman"/>
+        </w:rPr>
+      </w:pPr>
+      <w:r>
+        <w:rPr>
+          <w:rFonts w:ascii="Times New Roman" w:hAnsi="Times New Roman" w:cs="Times New Roman"/>
+        </w:rPr>
+        <w:t>Raspberry Pi Camera Video Module</w:t>
+      </w:r>
+    </w:p>
+    <w:p>
+      <w:pPr>
+        <w:pStyle w:val="a5"/>
+        <w:numPr>
+          <w:ilvl w:val="0"/>
+          <w:numId w:val="25"/>
+        </w:numPr>
+        <w:ind w:firstLineChars="0"/>
+        <w:rPr>
+          <w:rFonts w:ascii="Times New Roman" w:hAnsi="Times New Roman" w:cs="Times New Roman"/>
+        </w:rPr>
+      </w:pPr>
+      <w:r>
+        <w:rPr>
+          <w:rFonts w:ascii="Times New Roman" w:hAnsi="Times New Roman" w:cs="Times New Roman"/>
+        </w:rPr>
+        <w:t xml:space="preserve">FRDM k64F </w:t>
+      </w:r>
+      <w:proofErr w:type="gramStart"/>
+      <w:r>
+        <w:rPr>
+          <w:rFonts w:ascii="Times New Roman" w:hAnsi="Times New Roman" w:cs="Times New Roman"/>
+        </w:rPr>
+        <w:t>board(</w:t>
+      </w:r>
+      <w:proofErr w:type="gramEnd"/>
+      <w:r>
+        <w:rPr>
+          <w:rFonts w:ascii="Times New Roman" w:hAnsi="Times New Roman" w:cs="Times New Roman"/>
+        </w:rPr>
+        <w:t>for door simulation)</w:t>
       </w:r>
     </w:p>
     <w:p>
@@ -456,9 +618,272 @@
       </w:pPr>
       <w:r>
         <w:rPr>
-          <w:rFonts w:ascii="Times New Roman" w:hAnsi="Times New Roman" w:cs="Times New Roman"/>
-        </w:rPr>
-        <w:t>camera (connect with Pi)</w:t>
+          <w:rFonts w:ascii="Times New Roman" w:hAnsi="Times New Roman" w:cs="Times New Roman" w:hint="eastAsia"/>
+        </w:rPr>
+        <w:t>S</w:t>
+      </w:r>
+      <w:r>
+        <w:rPr>
+          <w:rFonts w:ascii="Times New Roman" w:hAnsi="Times New Roman" w:cs="Times New Roman"/>
+        </w:rPr>
+        <w:t>oftware</w:t>
+      </w:r>
+    </w:p>
+    <w:p>
+      <w:pPr>
+        <w:pStyle w:val="a5"/>
+        <w:numPr>
+          <w:ilvl w:val="0"/>
+          <w:numId w:val="26"/>
+        </w:numPr>
+        <w:ind w:firstLineChars="0"/>
+        <w:rPr>
+          <w:rFonts w:ascii="Times New Roman" w:hAnsi="Times New Roman" w:cs="Times New Roman"/>
+        </w:rPr>
+      </w:pPr>
+      <w:r>
+        <w:rPr>
+          <w:rFonts w:ascii="Times New Roman" w:hAnsi="Times New Roman" w:cs="Times New Roman" w:hint="eastAsia"/>
+        </w:rPr>
+        <w:t>L</w:t>
+      </w:r>
+      <w:r>
+        <w:rPr>
+          <w:rFonts w:ascii="Times New Roman" w:hAnsi="Times New Roman" w:cs="Times New Roman"/>
+        </w:rPr>
+        <w:t>inux Ubuntu LTS 16.04</w:t>
+      </w:r>
+    </w:p>
+    <w:p>
+      <w:pPr>
+        <w:pStyle w:val="a5"/>
+        <w:numPr>
+          <w:ilvl w:val="0"/>
+          <w:numId w:val="26"/>
+        </w:numPr>
+        <w:ind w:firstLineChars="0"/>
+        <w:rPr>
+          <w:rFonts w:ascii="Times New Roman" w:hAnsi="Times New Roman" w:cs="Times New Roman"/>
+        </w:rPr>
+      </w:pPr>
+      <w:r>
+        <w:rPr>
+          <w:rFonts w:ascii="Times New Roman" w:hAnsi="Times New Roman" w:cs="Times New Roman" w:hint="eastAsia"/>
+        </w:rPr>
+        <w:t>P</w:t>
+      </w:r>
+      <w:r>
+        <w:rPr>
+          <w:rFonts w:ascii="Times New Roman" w:hAnsi="Times New Roman" w:cs="Times New Roman"/>
+        </w:rPr>
+        <w:t>ython 3.7</w:t>
+      </w:r>
+    </w:p>
+    <w:p>
+      <w:pPr>
+        <w:pStyle w:val="a5"/>
+        <w:numPr>
+          <w:ilvl w:val="0"/>
+          <w:numId w:val="26"/>
+        </w:numPr>
+        <w:ind w:firstLineChars="0"/>
+        <w:rPr>
+          <w:rFonts w:ascii="Times New Roman" w:hAnsi="Times New Roman" w:cs="Times New Roman"/>
+        </w:rPr>
+      </w:pPr>
+      <w:r>
+        <w:rPr>
+          <w:rFonts w:ascii="Times New Roman" w:hAnsi="Times New Roman" w:cs="Times New Roman" w:hint="eastAsia"/>
+        </w:rPr>
+        <w:t>C</w:t>
+      </w:r>
+      <w:r>
+        <w:rPr>
+          <w:rFonts w:ascii="Times New Roman" w:hAnsi="Times New Roman" w:cs="Times New Roman"/>
+        </w:rPr>
+        <w:t>/C++</w:t>
+      </w:r>
+    </w:p>
+    <w:p>
+      <w:pPr>
+        <w:pStyle w:val="a5"/>
+        <w:numPr>
+          <w:ilvl w:val="0"/>
+          <w:numId w:val="26"/>
+        </w:numPr>
+        <w:ind w:firstLineChars="0"/>
+        <w:rPr>
+          <w:rFonts w:ascii="Times New Roman" w:hAnsi="Times New Roman" w:cs="Times New Roman"/>
+        </w:rPr>
+      </w:pPr>
+      <w:proofErr w:type="spellStart"/>
+      <w:r>
+        <w:rPr>
+          <w:rFonts w:ascii="Times New Roman" w:hAnsi="Times New Roman" w:cs="Times New Roman" w:hint="eastAsia"/>
+        </w:rPr>
+        <w:t>J</w:t>
+      </w:r>
+      <w:r>
+        <w:rPr>
+          <w:rFonts w:ascii="Times New Roman" w:hAnsi="Times New Roman" w:cs="Times New Roman"/>
+        </w:rPr>
+        <w:t>avascript</w:t>
+      </w:r>
+      <w:proofErr w:type="spellEnd"/>
+    </w:p>
+    <w:p>
+      <w:pPr>
+        <w:pStyle w:val="a5"/>
+        <w:numPr>
+          <w:ilvl w:val="0"/>
+          <w:numId w:val="26"/>
+        </w:numPr>
+        <w:ind w:firstLineChars="0"/>
+        <w:rPr>
+          <w:rFonts w:ascii="Times New Roman" w:hAnsi="Times New Roman" w:cs="Times New Roman"/>
+        </w:rPr>
+      </w:pPr>
+      <w:r>
+        <w:rPr>
+          <w:rFonts w:ascii="Times New Roman" w:hAnsi="Times New Roman" w:cs="Times New Roman" w:hint="eastAsia"/>
+        </w:rPr>
+        <w:t>C</w:t>
+      </w:r>
+      <w:r>
+        <w:rPr>
+          <w:rFonts w:ascii="Times New Roman" w:hAnsi="Times New Roman" w:cs="Times New Roman"/>
+        </w:rPr>
+        <w:t>SS</w:t>
+      </w:r>
+    </w:p>
+    <w:p>
+      <w:pPr>
+        <w:pStyle w:val="a5"/>
+        <w:numPr>
+          <w:ilvl w:val="0"/>
+          <w:numId w:val="26"/>
+        </w:numPr>
+        <w:ind w:firstLineChars="0"/>
+        <w:rPr>
+          <w:rFonts w:ascii="Times New Roman" w:hAnsi="Times New Roman" w:cs="Times New Roman"/>
+        </w:rPr>
+      </w:pPr>
+      <w:r>
+        <w:rPr>
+          <w:rFonts w:ascii="Times New Roman" w:hAnsi="Times New Roman" w:cs="Times New Roman" w:hint="eastAsia"/>
+        </w:rPr>
+        <w:t>H</w:t>
+      </w:r>
+      <w:r>
+        <w:rPr>
+          <w:rFonts w:ascii="Times New Roman" w:hAnsi="Times New Roman" w:cs="Times New Roman"/>
+        </w:rPr>
+        <w:t>TML</w:t>
+      </w:r>
+    </w:p>
+    <w:p>
+      <w:pPr>
+        <w:pStyle w:val="a5"/>
+        <w:numPr>
+          <w:ilvl w:val="0"/>
+          <w:numId w:val="26"/>
+        </w:numPr>
+        <w:ind w:firstLineChars="0"/>
+        <w:rPr>
+          <w:rFonts w:ascii="Times New Roman" w:hAnsi="Times New Roman" w:cs="Times New Roman"/>
+        </w:rPr>
+      </w:pPr>
+      <w:r>
+        <w:rPr>
+          <w:rFonts w:ascii="Times New Roman" w:hAnsi="Times New Roman" w:cs="Times New Roman" w:hint="eastAsia"/>
+        </w:rPr>
+        <w:t>D</w:t>
+      </w:r>
+      <w:r>
+        <w:rPr>
+          <w:rFonts w:ascii="Times New Roman" w:hAnsi="Times New Roman" w:cs="Times New Roman"/>
+        </w:rPr>
+        <w:t>atabase</w:t>
+      </w:r>
+    </w:p>
+    <w:p>
+      <w:pPr>
+        <w:pStyle w:val="a5"/>
+        <w:numPr>
+          <w:ilvl w:val="0"/>
+          <w:numId w:val="26"/>
+        </w:numPr>
+        <w:ind w:firstLineChars="0"/>
+        <w:rPr>
+          <w:rFonts w:ascii="Times New Roman" w:hAnsi="Times New Roman" w:cs="Times New Roman"/>
+        </w:rPr>
+      </w:pPr>
+      <w:proofErr w:type="spellStart"/>
+      <w:r>
+        <w:rPr>
+          <w:rFonts w:ascii="Times New Roman" w:hAnsi="Times New Roman" w:cs="Times New Roman"/>
+        </w:rPr>
+        <w:lastRenderedPageBreak/>
+        <w:t>VSCode</w:t>
+      </w:r>
+      <w:proofErr w:type="spellEnd"/>
+    </w:p>
+    <w:p>
+      <w:pPr>
+        <w:pStyle w:val="a5"/>
+        <w:numPr>
+          <w:ilvl w:val="0"/>
+          <w:numId w:val="26"/>
+        </w:numPr>
+        <w:ind w:firstLineChars="0"/>
+        <w:rPr>
+          <w:rFonts w:ascii="Times New Roman" w:hAnsi="Times New Roman" w:cs="Times New Roman"/>
+        </w:rPr>
+      </w:pPr>
+      <w:r>
+        <w:rPr>
+          <w:rFonts w:ascii="Times New Roman" w:hAnsi="Times New Roman" w:cs="Times New Roman" w:hint="eastAsia"/>
+        </w:rPr>
+        <w:t>P</w:t>
+      </w:r>
+      <w:r>
+        <w:rPr>
+          <w:rFonts w:ascii="Times New Roman" w:hAnsi="Times New Roman" w:cs="Times New Roman"/>
+        </w:rPr>
+        <w:t>yCharm</w:t>
+      </w:r>
+    </w:p>
+    <w:p>
+      <w:pPr>
+        <w:pStyle w:val="a5"/>
+        <w:numPr>
+          <w:ilvl w:val="0"/>
+          <w:numId w:val="26"/>
+        </w:numPr>
+        <w:ind w:firstLineChars="0"/>
+        <w:rPr>
+          <w:rFonts w:ascii="Times New Roman" w:hAnsi="Times New Roman" w:cs="Times New Roman"/>
+        </w:rPr>
+      </w:pPr>
+      <w:proofErr w:type="spellStart"/>
+      <w:r>
+        <w:rPr>
+          <w:rFonts w:ascii="Times New Roman" w:hAnsi="Times New Roman" w:cs="Times New Roman" w:hint="eastAsia"/>
+        </w:rPr>
+        <w:t>M</w:t>
+      </w:r>
+      <w:r>
+        <w:rPr>
+          <w:rFonts w:ascii="Times New Roman" w:hAnsi="Times New Roman" w:cs="Times New Roman"/>
+        </w:rPr>
+        <w:t>CUXpresso</w:t>
+      </w:r>
+      <w:proofErr w:type="spellEnd"/>
+      <w:r>
+        <w:rPr>
+          <w:rFonts w:ascii="Times New Roman" w:hAnsi="Times New Roman" w:cs="Times New Roman"/>
+        </w:rPr>
+        <w:t xml:space="preserve"> IDE</w:t>
       </w:r>
     </w:p>
     <w:p>
@@ -475,9 +900,15 @@
       </w:pPr>
       <w:r>
         <w:rPr>
-          <w:rFonts w:ascii="Times New Roman" w:hAnsi="Times New Roman" w:cs="Times New Roman"/>
-        </w:rPr>
-        <w:t>freedom board</w:t>
+          <w:rFonts w:ascii="Times New Roman" w:hAnsi="Times New Roman" w:cs="Times New Roman" w:hint="eastAsia"/>
+        </w:rPr>
+        <w:t>W</w:t>
+      </w:r>
+      <w:r>
+        <w:rPr>
+          <w:rFonts w:ascii="Times New Roman" w:hAnsi="Times New Roman" w:cs="Times New Roman"/>
+        </w:rPr>
+        <w:t>eb Server</w:t>
       </w:r>
     </w:p>
     <w:p>
@@ -485,7 +916,7 @@
         <w:pStyle w:val="a5"/>
         <w:numPr>
           <w:ilvl w:val="0"/>
-          <w:numId w:val="5"/>
+          <w:numId w:val="27"/>
         </w:numPr>
         <w:ind w:firstLineChars="0"/>
         <w:rPr>
@@ -496,13 +927,13 @@
         <w:rPr>
           <w:rFonts w:ascii="Times New Roman" w:hAnsi="Times New Roman" w:cs="Times New Roman" w:hint="eastAsia"/>
         </w:rPr>
-        <w:t>R</w:t>
-      </w:r>
-      <w:r>
-        <w:rPr>
-          <w:rFonts w:ascii="Times New Roman" w:hAnsi="Times New Roman" w:cs="Times New Roman"/>
-        </w:rPr>
-        <w:t>outer</w:t>
+        <w:t>A</w:t>
+      </w:r>
+      <w:r>
+        <w:rPr>
+          <w:rFonts w:ascii="Times New Roman" w:hAnsi="Times New Roman" w:cs="Times New Roman"/>
+        </w:rPr>
+        <w:t>WS</w:t>
       </w:r>
     </w:p>
     <w:p>
@@ -510,7 +941,7 @@
         <w:pStyle w:val="a5"/>
         <w:numPr>
           <w:ilvl w:val="0"/>
-          <w:numId w:val="5"/>
+          <w:numId w:val="27"/>
         </w:numPr>
         <w:ind w:firstLineChars="0"/>
         <w:rPr>
@@ -519,9 +950,15 @@
       </w:pPr>
       <w:r>
         <w:rPr>
-          <w:rFonts w:ascii="Times New Roman" w:hAnsi="Times New Roman" w:cs="Times New Roman"/>
-        </w:rPr>
-        <w:t>AWS face rekognition API</w:t>
+          <w:rFonts w:ascii="Times New Roman" w:hAnsi="Times New Roman" w:cs="Times New Roman" w:hint="eastAsia"/>
+        </w:rPr>
+        <w:t>F</w:t>
+      </w:r>
+      <w:r>
+        <w:rPr>
+          <w:rFonts w:ascii="Times New Roman" w:hAnsi="Times New Roman" w:cs="Times New Roman"/>
+        </w:rPr>
+        <w:t>acebook Account</w:t>
       </w:r>
     </w:p>
     <w:p>
@@ -529,149 +966,24 @@
         <w:pStyle w:val="a5"/>
         <w:numPr>
           <w:ilvl w:val="0"/>
-          <w:numId w:val="5"/>
+          <w:numId w:val="27"/>
         </w:numPr>
         <w:ind w:firstLineChars="0"/>
         <w:rPr>
-          <w:rFonts w:ascii="Times New Roman" w:hAnsi="Times New Roman" w:cs="Times New Roman"/>
-        </w:rPr>
-      </w:pPr>
-      <w:r>
-        <w:rPr>
           <w:rFonts w:ascii="Times New Roman" w:hAnsi="Times New Roman" w:cs="Times New Roman" w:hint="eastAsia"/>
         </w:rPr>
-        <w:t>P</w:t>
-      </w:r>
-      <w:r>
-        <w:rPr>
-          <w:rFonts w:ascii="Times New Roman" w:hAnsi="Times New Roman" w:cs="Times New Roman"/>
-        </w:rPr>
-        <w:t>ython</w:t>
-      </w:r>
-    </w:p>
-    <w:p>
-      <w:pPr>
-        <w:pStyle w:val="a5"/>
-        <w:numPr>
-          <w:ilvl w:val="0"/>
-          <w:numId w:val="5"/>
-        </w:numPr>
-        <w:ind w:firstLineChars="0"/>
-        <w:rPr>
-          <w:rFonts w:ascii="Times New Roman" w:hAnsi="Times New Roman" w:cs="Times New Roman"/>
-        </w:rPr>
       </w:pPr>
       <w:r>
         <w:rPr>
           <w:rFonts w:ascii="Times New Roman" w:hAnsi="Times New Roman" w:cs="Times New Roman" w:hint="eastAsia"/>
         </w:rPr>
-        <w:t>C</w:t>
-      </w:r>
-      <w:r>
-        <w:rPr>
-          <w:rFonts w:ascii="Times New Roman" w:hAnsi="Times New Roman" w:cs="Times New Roman"/>
-        </w:rPr>
-        <w:t>/C++</w:t>
-      </w:r>
-    </w:p>
-    <w:p>
-      <w:pPr>
-        <w:pStyle w:val="a5"/>
-        <w:numPr>
-          <w:ilvl w:val="0"/>
-          <w:numId w:val="5"/>
-        </w:numPr>
-        <w:ind w:firstLineChars="0"/>
-        <w:rPr>
-          <w:rFonts w:ascii="Times New Roman" w:hAnsi="Times New Roman" w:cs="Times New Roman"/>
-        </w:rPr>
-      </w:pPr>
-      <w:r>
-        <w:rPr>
-          <w:rFonts w:ascii="Times New Roman" w:hAnsi="Times New Roman" w:cs="Times New Roman" w:hint="eastAsia"/>
-        </w:rPr>
-        <w:t>J</w:t>
-      </w:r>
-      <w:r>
-        <w:rPr>
-          <w:rFonts w:ascii="Times New Roman" w:hAnsi="Times New Roman" w:cs="Times New Roman"/>
-        </w:rPr>
-        <w:t>avascript</w:t>
-      </w:r>
-    </w:p>
-    <w:p>
-      <w:pPr>
-        <w:pStyle w:val="a5"/>
-        <w:numPr>
-          <w:ilvl w:val="0"/>
-          <w:numId w:val="5"/>
-        </w:numPr>
-        <w:ind w:firstLineChars="0"/>
-        <w:rPr>
-          <w:rFonts w:ascii="Times New Roman" w:hAnsi="Times New Roman" w:cs="Times New Roman"/>
-        </w:rPr>
-      </w:pPr>
-      <w:r>
-        <w:rPr>
-          <w:rFonts w:ascii="Times New Roman" w:hAnsi="Times New Roman" w:cs="Times New Roman" w:hint="eastAsia"/>
-        </w:rPr>
         <w:t>H</w:t>
       </w:r>
       <w:r>
         <w:rPr>
           <w:rFonts w:ascii="Times New Roman" w:hAnsi="Times New Roman" w:cs="Times New Roman"/>
         </w:rPr>
-        <w:t>TML</w:t>
-      </w:r>
-    </w:p>
-    <w:p>
-      <w:pPr>
-        <w:pStyle w:val="a5"/>
-        <w:numPr>
-          <w:ilvl w:val="0"/>
-          <w:numId w:val="5"/>
-        </w:numPr>
-        <w:ind w:firstLineChars="0"/>
-        <w:rPr>
-          <w:rFonts w:ascii="Times New Roman" w:hAnsi="Times New Roman" w:cs="Times New Roman"/>
-        </w:rPr>
-      </w:pPr>
-      <w:r>
-        <w:rPr>
-          <w:rFonts w:ascii="Times New Roman" w:hAnsi="Times New Roman" w:cs="Times New Roman" w:hint="eastAsia"/>
-        </w:rPr>
-        <w:t>C</w:t>
-      </w:r>
-      <w:r>
-        <w:rPr>
-          <w:rFonts w:ascii="Times New Roman" w:hAnsi="Times New Roman" w:cs="Times New Roman"/>
-        </w:rPr>
-        <w:t>SS</w:t>
-      </w:r>
-    </w:p>
-    <w:p>
-      <w:pPr>
-        <w:pStyle w:val="a5"/>
-        <w:numPr>
-          <w:ilvl w:val="0"/>
-          <w:numId w:val="5"/>
-        </w:numPr>
-        <w:ind w:firstLineChars="0"/>
-        <w:rPr>
-          <w:rFonts w:ascii="Times New Roman" w:hAnsi="Times New Roman" w:cs="Times New Roman"/>
-        </w:rPr>
-      </w:pPr>
-      <w:r>
-        <w:rPr>
-          <w:rFonts w:ascii="Times New Roman" w:hAnsi="Times New Roman" w:cs="Times New Roman" w:hint="eastAsia"/>
-        </w:rPr>
-        <w:t>D</w:t>
-      </w:r>
-      <w:r>
-        <w:rPr>
-          <w:rFonts w:ascii="Times New Roman" w:hAnsi="Times New Roman" w:cs="Times New Roman"/>
-        </w:rPr>
-        <w:t>atabase</w:t>
+        <w:t>eroku web app host service</w:t>
       </w:r>
     </w:p>
     <w:p>
@@ -795,14 +1107,7 @@
         <w:rPr>
           <w:rFonts w:ascii="Times New Roman" w:hAnsi="Times New Roman" w:cs="Times New Roman"/>
         </w:rPr>
-        <w:t xml:space="preserve">, fail to effectively to classify input </w:t>
-      </w:r>
-      <w:r>
-        <w:rPr>
-          <w:rFonts w:ascii="Times New Roman" w:hAnsi="Times New Roman" w:cs="Times New Roman"/>
-        </w:rPr>
-        <w:lastRenderedPageBreak/>
-        <w:t>image</w:t>
+        <w:t>, fail to effectively to classify input image</w:t>
       </w:r>
     </w:p>
     <w:p>
@@ -864,10 +1169,47 @@
     </w:p>
     <w:p>
       <w:pPr>
+        <w:rPr>
+          <w:rFonts w:ascii="Times New Roman" w:hAnsi="Times New Roman" w:cs="Times New Roman"/>
+          <w:u w:val="single"/>
+        </w:rPr>
+      </w:pPr>
+      <w:proofErr w:type="spellStart"/>
+      <w:r>
+        <w:rPr>
+          <w:rFonts w:ascii="Times New Roman" w:hAnsi="Times New Roman" w:cs="Times New Roman"/>
+          <w:u w:val="single"/>
+        </w:rPr>
+        <w:t>Linqianhao</w:t>
+      </w:r>
+      <w:proofErr w:type="spellEnd"/>
+      <w:r>
+        <w:rPr>
+          <w:rFonts w:ascii="Times New Roman" w:hAnsi="Times New Roman" w:cs="Times New Roman"/>
+          <w:u w:val="single"/>
+        </w:rPr>
+        <w:t>:</w:t>
+      </w:r>
+      <w:r>
+        <w:rPr>
+          <w:u w:val="single"/>
+        </w:rPr>
+        <w:t xml:space="preserve"> </w:t>
+      </w:r>
+      <w:r>
+        <w:rPr>
+          <w:rFonts w:ascii="Times New Roman" w:hAnsi="Times New Roman" w:cs="Times New Roman"/>
+          <w:u w:val="single"/>
+        </w:rPr>
+        <w:t>Hardware part and board programing</w:t>
+      </w:r>
+    </w:p>
+    <w:p>
+      <w:pPr>
         <w:pStyle w:val="a5"/>
         <w:numPr>
           <w:ilvl w:val="0"/>
-          <w:numId w:val="3"/>
+          <w:numId w:val="18"/>
         </w:numPr>
         <w:ind w:firstLineChars="0"/>
         <w:rPr>
@@ -878,7 +1220,7 @@
         <w:rPr>
           <w:rFonts w:ascii="Times New Roman" w:hAnsi="Times New Roman" w:cs="Times New Roman"/>
         </w:rPr>
-        <w:t>Capture images using camera and Pi board</w:t>
+        <w:t>Basic configuration:</w:t>
       </w:r>
     </w:p>
     <w:p>
@@ -886,7 +1228,7 @@
         <w:pStyle w:val="a5"/>
         <w:numPr>
           <w:ilvl w:val="0"/>
-          <w:numId w:val="3"/>
+          <w:numId w:val="19"/>
         </w:numPr>
         <w:ind w:firstLineChars="0"/>
         <w:rPr>
@@ -895,9 +1237,15 @@
       </w:pPr>
       <w:r>
         <w:rPr>
-          <w:rFonts w:ascii="Times New Roman" w:hAnsi="Times New Roman" w:cs="Times New Roman"/>
-        </w:rPr>
-        <w:t>Transmit image from pi board to web server</w:t>
+          <w:rFonts w:ascii="Times New Roman" w:hAnsi="Times New Roman" w:cs="Times New Roman" w:hint="eastAsia"/>
+        </w:rPr>
+        <w:t>·</w:t>
+      </w:r>
+      <w:r>
+        <w:rPr>
+          <w:rFonts w:ascii="Times New Roman" w:hAnsi="Times New Roman" w:cs="Times New Roman"/>
+        </w:rPr>
+        <w:t xml:space="preserve">Connect PI board to the Internet            </w:t>
       </w:r>
     </w:p>
     <w:p>
@@ -905,7 +1253,7 @@
         <w:pStyle w:val="a5"/>
         <w:numPr>
           <w:ilvl w:val="0"/>
-          <w:numId w:val="3"/>
+          <w:numId w:val="19"/>
         </w:numPr>
         <w:ind w:firstLineChars="0"/>
         <w:rPr>
@@ -916,34 +1264,13 @@
         <w:rPr>
           <w:rFonts w:ascii="Times New Roman" w:hAnsi="Times New Roman" w:cs="Times New Roman" w:hint="eastAsia"/>
         </w:rPr>
-        <w:t>W</w:t>
-      </w:r>
-      <w:r>
-        <w:rPr>
-          <w:rFonts w:ascii="Times New Roman" w:hAnsi="Times New Roman" w:cs="Times New Roman"/>
-        </w:rPr>
-        <w:t>eb Server Configuration</w:t>
-      </w:r>
-    </w:p>
-    <w:p>
-      <w:pPr>
-        <w:pStyle w:val="a5"/>
-        <w:ind w:left="845" w:firstLineChars="0" w:firstLine="0"/>
-        <w:rPr>
-          <w:rFonts w:ascii="Times New Roman" w:hAnsi="Times New Roman" w:cs="Times New Roman"/>
-        </w:rPr>
-      </w:pPr>
-      <w:r>
-        <w:rPr>
-          <w:rFonts w:ascii="Times New Roman" w:hAnsi="Times New Roman" w:cs="Times New Roman" w:hint="eastAsia"/>
-        </w:rPr>
-        <w:t>F</w:t>
-      </w:r>
-      <w:r>
-        <w:rPr>
-          <w:rFonts w:ascii="Times New Roman" w:hAnsi="Times New Roman" w:cs="Times New Roman"/>
-        </w:rPr>
-        <w:t>unctions of our webserver:</w:t>
+        <w:t>·</w:t>
+      </w:r>
+      <w:r>
+        <w:rPr>
+          <w:rFonts w:ascii="Times New Roman" w:hAnsi="Times New Roman" w:cs="Times New Roman"/>
+        </w:rPr>
+        <w:t>Confirm that the PI board can pass data to the server through the network and receive instructions from the server</w:t>
       </w:r>
     </w:p>
     <w:p>
@@ -951,7 +1278,7 @@
         <w:pStyle w:val="a5"/>
         <w:numPr>
           <w:ilvl w:val="0"/>
-          <w:numId w:val="6"/>
+          <w:numId w:val="19"/>
         </w:numPr>
         <w:ind w:firstLineChars="0"/>
         <w:rPr>
@@ -960,9 +1287,15 @@
       </w:pPr>
       <w:r>
         <w:rPr>
-          <w:rFonts w:ascii="Times New Roman" w:hAnsi="Times New Roman" w:cs="Times New Roman"/>
-        </w:rPr>
-        <w:t>Receive request from Pi board, which contain one image or multiple images of visitors</w:t>
+          <w:rFonts w:ascii="Times New Roman" w:hAnsi="Times New Roman" w:cs="Times New Roman" w:hint="eastAsia"/>
+        </w:rPr>
+        <w:t>·</w:t>
+      </w:r>
+      <w:r>
+        <w:rPr>
+          <w:rFonts w:ascii="Times New Roman" w:hAnsi="Times New Roman" w:cs="Times New Roman"/>
+        </w:rPr>
+        <w:t>Purchase a suitable camera to match the PI board. Here we choose raspberry PI camera video module 5 mega pixel 1080p Mini webcam sensor ov5647. Confirm that the camera can work normally and connect to the PI board</w:t>
       </w:r>
     </w:p>
     <w:p>
@@ -970,18 +1303,46 @@
         <w:pStyle w:val="a5"/>
         <w:numPr>
           <w:ilvl w:val="0"/>
-          <w:numId w:val="6"/>
+          <w:numId w:val="19"/>
         </w:numPr>
         <w:ind w:firstLineChars="0"/>
         <w:rPr>
-          <w:rFonts w:ascii="Times New Roman" w:hAnsi="Times New Roman" w:cs="Times New Roman"/>
-        </w:rPr>
-      </w:pPr>
-      <w:r>
-        <w:rPr>
-          <w:rFonts w:ascii="Times New Roman" w:hAnsi="Times New Roman" w:cs="Times New Roman"/>
-        </w:rPr>
-        <w:t>Create, read, update and delete data in database</w:t>
+          <w:rFonts w:ascii="Arial" w:hAnsi="Arial" w:cs="Arial"/>
+          <w:color w:val="111111"/>
+          <w:sz w:val="20"/>
+          <w:szCs w:val="20"/>
+          <w:shd w:val="clear" w:color="auto" w:fill="FFFFFF"/>
+        </w:rPr>
+      </w:pPr>
+      <w:r>
+        <w:rPr>
+          <w:rFonts w:ascii="Arial" w:hAnsi="Arial" w:cs="Arial" w:hint="eastAsia"/>
+          <w:color w:val="111111"/>
+          <w:sz w:val="20"/>
+          <w:szCs w:val="20"/>
+          <w:shd w:val="clear" w:color="auto" w:fill="FFFFFF"/>
+        </w:rPr>
+        <w:t>·</w:t>
+      </w:r>
+      <w:r>
+        <w:rPr>
+          <w:rFonts w:ascii="Arial" w:hAnsi="Arial" w:cs="Arial"/>
+          <w:color w:val="111111"/>
+          <w:sz w:val="20"/>
+          <w:szCs w:val="20"/>
+          <w:shd w:val="clear" w:color="auto" w:fill="FFFFFF"/>
+        </w:rPr>
+        <w:t xml:space="preserve">Connect PI board and freedom board to ensure that the latter can receive the former's </w:t>
+      </w:r>
+      <w:r>
+        <w:rPr>
+          <w:rFonts w:ascii="Arial" w:hAnsi="Arial" w:cs="Arial" w:hint="eastAsia"/>
+          <w:color w:val="111111"/>
+          <w:sz w:val="20"/>
+          <w:szCs w:val="20"/>
+          <w:shd w:val="clear" w:color="auto" w:fill="FFFFFF"/>
+        </w:rPr>
+        <w:t>instruction</w:t>
       </w:r>
     </w:p>
     <w:p>
@@ -989,40 +1350,52 @@
         <w:pStyle w:val="a5"/>
         <w:numPr>
           <w:ilvl w:val="0"/>
-          <w:numId w:val="6"/>
+          <w:numId w:val="19"/>
         </w:numPr>
         <w:ind w:firstLineChars="0"/>
         <w:rPr>
-          <w:rFonts w:ascii="Times New Roman" w:hAnsi="Times New Roman" w:cs="Times New Roman"/>
-        </w:rPr>
-      </w:pPr>
-      <w:r>
-        <w:rPr>
-          <w:rFonts w:ascii="Times New Roman" w:hAnsi="Times New Roman" w:cs="Times New Roman"/>
-        </w:rPr>
-        <w:t>Call AWS face recognition API to match image from request with images in database, analysis response from AWS API, then integrate information and send final response back to Pi, post visit record on the front-end website and send alert (email) to the user</w:t>
-      </w:r>
-    </w:p>
-    <w:p>
-      <w:pPr>
-        <w:ind w:left="845"/>
-        <w:rPr>
-          <w:rFonts w:ascii="Times New Roman" w:hAnsi="Times New Roman" w:cs="Times New Roman"/>
-        </w:rPr>
-      </w:pPr>
-      <w:r>
-        <w:rPr>
-          <w:rFonts w:ascii="Times New Roman" w:hAnsi="Times New Roman" w:cs="Times New Roman"/>
-        </w:rPr>
-        <w:t>Build web server and web application</w:t>
-      </w:r>
+          <w:rFonts w:ascii="Arial" w:hAnsi="Arial" w:cs="Arial"/>
+          <w:color w:val="111111"/>
+          <w:sz w:val="20"/>
+          <w:szCs w:val="20"/>
+          <w:shd w:val="clear" w:color="auto" w:fill="FFFFFF"/>
+        </w:rPr>
+      </w:pPr>
+      <w:r>
+        <w:rPr>
+          <w:rFonts w:ascii="Arial" w:hAnsi="Arial" w:cs="Arial" w:hint="eastAsia"/>
+          <w:color w:val="111111"/>
+          <w:sz w:val="20"/>
+          <w:szCs w:val="20"/>
+          <w:shd w:val="clear" w:color="auto" w:fill="FFFFFF"/>
+        </w:rPr>
+        <w:t>·</w:t>
+      </w:r>
+      <w:r>
+        <w:rPr>
+          <w:rFonts w:ascii="Arial" w:hAnsi="Arial" w:cs="Arial"/>
+          <w:color w:val="111111"/>
+          <w:sz w:val="20"/>
+          <w:szCs w:val="20"/>
+          <w:shd w:val="clear" w:color="auto" w:fill="FFFFFF"/>
+        </w:rPr>
+        <w:t>Confirm that the PI board can send messages to the system owner's portable terminal via the network</w:t>
+      </w:r>
+    </w:p>
+    <w:p>
+      <w:pPr>
+        <w:ind w:leftChars="200" w:left="420"/>
+        <w:rPr>
+          <w:rFonts w:ascii="Times New Roman" w:hAnsi="Times New Roman" w:cs="Times New Roman"/>
+        </w:rPr>
+      </w:pPr>
     </w:p>
     <w:p>
       <w:pPr>
         <w:pStyle w:val="a5"/>
         <w:numPr>
           <w:ilvl w:val="0"/>
-          <w:numId w:val="8"/>
+          <w:numId w:val="18"/>
         </w:numPr>
         <w:ind w:firstLineChars="0"/>
         <w:rPr>
@@ -1033,7 +1406,53 @@
         <w:rPr>
           <w:rFonts w:ascii="Times New Roman" w:hAnsi="Times New Roman" w:cs="Times New Roman"/>
         </w:rPr>
-        <w:t>Use Python3 as server-side programming language</w:t>
+        <w:t>Realization of function program:</w:t>
+      </w:r>
+    </w:p>
+    <w:p>
+      <w:pPr>
+        <w:ind w:leftChars="201" w:left="422" w:firstLine="412"/>
+        <w:rPr>
+          <w:rFonts w:ascii="Times New Roman" w:hAnsi="Times New Roman" w:cs="Times New Roman"/>
+        </w:rPr>
+      </w:pPr>
+      <w:r>
+        <w:rPr>
+          <w:rFonts w:ascii="Times New Roman" w:hAnsi="Times New Roman" w:cs="Times New Roman"/>
+        </w:rPr>
+        <w:t xml:space="preserve">The program of PI board is written by </w:t>
+      </w:r>
+      <w:proofErr w:type="spellStart"/>
+      <w:r>
+        <w:rPr>
+          <w:rFonts w:ascii="Times New Roman" w:hAnsi="Times New Roman" w:cs="Times New Roman"/>
+        </w:rPr>
+        <w:t>pycha</w:t>
+      </w:r>
+      <w:r>
+        <w:rPr>
+          <w:rFonts w:ascii="Times New Roman" w:hAnsi="Times New Roman" w:cs="Times New Roman" w:hint="eastAsia"/>
+        </w:rPr>
+        <w:t>r</w:t>
+      </w:r>
+      <w:r>
+        <w:rPr>
+          <w:rFonts w:ascii="Times New Roman" w:hAnsi="Times New Roman" w:cs="Times New Roman"/>
+        </w:rPr>
+        <w:t>m</w:t>
+      </w:r>
+      <w:proofErr w:type="spellEnd"/>
+      <w:r>
+        <w:rPr>
+          <w:rFonts w:ascii="Times New Roman" w:hAnsi="Times New Roman" w:cs="Times New Roman"/>
+        </w:rPr>
+        <w:t xml:space="preserve"> in Linux system to achieve the following goals</w:t>
+      </w:r>
+      <w:r>
+        <w:rPr>
+          <w:rFonts w:ascii="Times New Roman" w:hAnsi="Times New Roman" w:cs="Times New Roman" w:hint="eastAsia"/>
+        </w:rPr>
+        <w:t>：</w:t>
       </w:r>
     </w:p>
     <w:p>
@@ -1041,7 +1460,7 @@
         <w:pStyle w:val="a5"/>
         <w:numPr>
           <w:ilvl w:val="0"/>
-          <w:numId w:val="8"/>
+          <w:numId w:val="20"/>
         </w:numPr>
         <w:ind w:firstLineChars="0"/>
         <w:rPr>
@@ -1050,24 +1469,23 @@
       </w:pPr>
       <w:r>
         <w:rPr>
-          <w:rFonts w:ascii="Times New Roman" w:hAnsi="Times New Roman" w:cs="Times New Roman"/>
-        </w:rPr>
-        <w:t>Use HTML, CSS and Javascript to construct simple front-end website to post visit records for user to review</w:t>
-      </w:r>
-    </w:p>
-    <w:p>
-      <w:pPr>
-        <w:rPr>
           <w:rFonts w:ascii="Times New Roman" w:hAnsi="Times New Roman" w:cs="Times New Roman" w:hint="eastAsia"/>
         </w:rPr>
-      </w:pPr>
+        <w:t>B</w:t>
+      </w:r>
+      <w:r>
+        <w:rPr>
+          <w:rFonts w:ascii="Times New Roman" w:hAnsi="Times New Roman" w:cs="Times New Roman"/>
+        </w:rPr>
+        <w:t>e able to record and transmit the recorded content to the server in real time</w:t>
+      </w:r>
     </w:p>
     <w:p>
       <w:pPr>
         <w:pStyle w:val="a5"/>
         <w:numPr>
           <w:ilvl w:val="0"/>
-          <w:numId w:val="3"/>
+          <w:numId w:val="20"/>
         </w:numPr>
         <w:ind w:firstLineChars="0"/>
         <w:rPr>
@@ -1078,11 +1496,17 @@
         <w:rPr>
           <w:rFonts w:ascii="Times New Roman" w:hAnsi="Times New Roman" w:cs="Times New Roman"/>
         </w:rPr>
-        <w:t>Activate the door or send alert to the user</w:t>
-      </w:r>
-    </w:p>
-    <w:p>
-      <w:pPr>
+        <w:t>Be able to accept the instructions from the server and turn on or off the video recording function</w:t>
+      </w:r>
+    </w:p>
+    <w:p>
+      <w:pPr>
+        <w:pStyle w:val="a5"/>
+        <w:numPr>
+          <w:ilvl w:val="0"/>
+          <w:numId w:val="20"/>
+        </w:numPr>
+        <w:ind w:firstLineChars="0"/>
         <w:rPr>
           <w:rFonts w:ascii="Times New Roman" w:hAnsi="Times New Roman" w:cs="Times New Roman"/>
         </w:rPr>
@@ -1091,14 +1515,393 @@
         <w:rPr>
           <w:rFonts w:ascii="Times New Roman" w:hAnsi="Times New Roman" w:cs="Times New Roman" w:hint="eastAsia"/>
         </w:rPr>
+        <w:t>Only</w:t>
+      </w:r>
+      <w:r>
+        <w:rPr>
+          <w:rFonts w:ascii="Times New Roman" w:hAnsi="Times New Roman" w:cs="Times New Roman"/>
+        </w:rPr>
+        <w:t xml:space="preserve"> uploaded videos within 20 seconds after the moving objects appeared</w:t>
+      </w:r>
+    </w:p>
+    <w:p>
+      <w:pPr>
+        <w:pStyle w:val="a5"/>
+        <w:numPr>
+          <w:ilvl w:val="0"/>
+          <w:numId w:val="20"/>
+        </w:numPr>
+        <w:ind w:firstLineChars="0"/>
+        <w:rPr>
+          <w:rFonts w:ascii="Times New Roman" w:hAnsi="Times New Roman" w:cs="Times New Roman"/>
+        </w:rPr>
+      </w:pPr>
+      <w:r>
+        <w:rPr>
+          <w:rFonts w:ascii="Times New Roman" w:hAnsi="Times New Roman" w:cs="Times New Roman"/>
+        </w:rPr>
+        <w:t>After receiving the server's return instruction:</w:t>
+      </w:r>
+    </w:p>
+    <w:p>
+      <w:pPr>
+        <w:pStyle w:val="a5"/>
+        <w:numPr>
+          <w:ilvl w:val="0"/>
+          <w:numId w:val="21"/>
+        </w:numPr>
+        <w:ind w:firstLineChars="0"/>
+        <w:rPr>
+          <w:rFonts w:ascii="Times New Roman" w:hAnsi="Times New Roman" w:cs="Times New Roman"/>
+        </w:rPr>
+      </w:pPr>
+      <w:r>
+        <w:rPr>
+          <w:rFonts w:ascii="Times New Roman" w:hAnsi="Times New Roman" w:cs="Times New Roman"/>
+        </w:rPr>
+        <w:t>If target is an acquaintance or friend, send an unlocking command to the freedom board, and send the verification message to the system owner's portable terminal</w:t>
+      </w:r>
+    </w:p>
+    <w:p>
+      <w:pPr>
+        <w:pStyle w:val="a5"/>
+        <w:numPr>
+          <w:ilvl w:val="0"/>
+          <w:numId w:val="21"/>
+        </w:numPr>
+        <w:ind w:firstLineChars="0"/>
+        <w:rPr>
+          <w:rFonts w:ascii="Times New Roman" w:hAnsi="Times New Roman" w:cs="Times New Roman"/>
+        </w:rPr>
+      </w:pPr>
+      <w:r>
+        <w:rPr>
+          <w:rFonts w:ascii="Times New Roman" w:hAnsi="Times New Roman" w:cs="Times New Roman"/>
+        </w:rPr>
+        <w:t>If target is a stranger you don't know, send a warning instruction to the freedom board and return a warning to the system owner's portable terminal</w:t>
+      </w:r>
+    </w:p>
+    <w:p>
+      <w:pPr>
+        <w:rPr>
+          <w:rFonts w:ascii="Times New Roman" w:hAnsi="Times New Roman" w:cs="Times New Roman"/>
+        </w:rPr>
+      </w:pPr>
+    </w:p>
+    <w:p>
+      <w:pPr>
+        <w:pStyle w:val="a5"/>
+        <w:numPr>
+          <w:ilvl w:val="0"/>
+          <w:numId w:val="18"/>
+        </w:numPr>
+        <w:ind w:firstLineChars="0"/>
+        <w:rPr>
+          <w:rFonts w:ascii="Times New Roman" w:hAnsi="Times New Roman" w:cs="Times New Roman"/>
+        </w:rPr>
+      </w:pPr>
+      <w:proofErr w:type="spellStart"/>
+      <w:r>
+        <w:rPr>
+          <w:rFonts w:ascii="Times New Roman" w:hAnsi="Times New Roman" w:cs="Times New Roman"/>
+        </w:rPr>
+        <w:t>Frdm</w:t>
+      </w:r>
+      <w:proofErr w:type="spellEnd"/>
+      <w:r>
+        <w:rPr>
+          <w:rFonts w:ascii="Times New Roman" w:hAnsi="Times New Roman" w:cs="Times New Roman"/>
+        </w:rPr>
+        <w:t xml:space="preserve"> k64f board is planned to be programmed by </w:t>
+      </w:r>
+      <w:proofErr w:type="spellStart"/>
+      <w:r>
+        <w:rPr>
+          <w:rFonts w:ascii="Times New Roman" w:hAnsi="Times New Roman" w:cs="Times New Roman"/>
+        </w:rPr>
+        <w:t>mcuxpresso</w:t>
+      </w:r>
+      <w:proofErr w:type="spellEnd"/>
+      <w:r>
+        <w:rPr>
+          <w:rFonts w:ascii="Times New Roman" w:hAnsi="Times New Roman" w:cs="Times New Roman"/>
+        </w:rPr>
+        <w:t xml:space="preserve"> ide to achieve the following goals:</w:t>
+      </w:r>
+    </w:p>
+    <w:p>
+      <w:pPr>
+        <w:pStyle w:val="a5"/>
+        <w:numPr>
+          <w:ilvl w:val="0"/>
+          <w:numId w:val="22"/>
+        </w:numPr>
+        <w:ind w:firstLineChars="0"/>
+        <w:rPr>
+          <w:rFonts w:ascii="Times New Roman" w:hAnsi="Times New Roman" w:cs="Times New Roman"/>
+        </w:rPr>
+      </w:pPr>
+      <w:r>
+        <w:rPr>
+          <w:rFonts w:ascii="Times New Roman" w:hAnsi="Times New Roman" w:cs="Times New Roman"/>
+        </w:rPr>
+        <w:lastRenderedPageBreak/>
+        <w:t>1 The default is to lock the door (replaced by LED red light display)</w:t>
+      </w:r>
+    </w:p>
+    <w:p>
+      <w:pPr>
+        <w:pStyle w:val="a5"/>
+        <w:numPr>
+          <w:ilvl w:val="0"/>
+          <w:numId w:val="22"/>
+        </w:numPr>
+        <w:ind w:firstLineChars="0"/>
+        <w:rPr>
+          <w:rFonts w:ascii="Times New Roman" w:hAnsi="Times New Roman" w:cs="Times New Roman"/>
+        </w:rPr>
+      </w:pPr>
+      <w:r>
+        <w:rPr>
+          <w:rFonts w:ascii="Times New Roman" w:hAnsi="Times New Roman" w:cs="Times New Roman"/>
+        </w:rPr>
+        <w:t>2. After receiving the unlocking command, unlock and automatically return to the locked state after 10 seconds (replaced by LED green light display)</w:t>
+      </w:r>
+    </w:p>
+    <w:p>
+      <w:pPr>
+        <w:pStyle w:val="a5"/>
+        <w:numPr>
+          <w:ilvl w:val="0"/>
+          <w:numId w:val="22"/>
+        </w:numPr>
+        <w:ind w:firstLineChars="0"/>
+        <w:rPr>
+          <w:rFonts w:ascii="Times New Roman" w:hAnsi="Times New Roman" w:cs="Times New Roman"/>
+        </w:rPr>
+      </w:pPr>
+      <w:r>
+        <w:rPr>
+          <w:rFonts w:ascii="Times New Roman" w:hAnsi="Times New Roman" w:cs="Times New Roman"/>
+        </w:rPr>
+        <w:t>3.After receiving the warning command, send a warning to the person outside the door (replaced by LED yellow light display), and recover after 5 seconds</w:t>
+      </w:r>
+    </w:p>
+    <w:p>
+      <w:pPr>
+        <w:rPr>
+          <w:rFonts w:ascii="Times New Roman" w:hAnsi="Times New Roman" w:cs="Times New Roman"/>
+          <w:u w:val="single"/>
+        </w:rPr>
+      </w:pPr>
+      <w:proofErr w:type="spellStart"/>
+      <w:r>
+        <w:rPr>
+          <w:rFonts w:ascii="Times New Roman" w:hAnsi="Times New Roman" w:cs="Times New Roman" w:hint="eastAsia"/>
+          <w:u w:val="single"/>
+        </w:rPr>
+        <w:t>Z</w:t>
+      </w:r>
+      <w:r>
+        <w:rPr>
+          <w:rFonts w:ascii="Times New Roman" w:hAnsi="Times New Roman" w:cs="Times New Roman"/>
+          <w:u w:val="single"/>
+        </w:rPr>
+        <w:t>iyu</w:t>
+      </w:r>
+      <w:proofErr w:type="spellEnd"/>
+      <w:r>
+        <w:rPr>
+          <w:rFonts w:ascii="Times New Roman" w:hAnsi="Times New Roman" w:cs="Times New Roman"/>
+          <w:u w:val="single"/>
+        </w:rPr>
+        <w:t xml:space="preserve">: </w:t>
+      </w:r>
+      <w:r>
+        <w:rPr>
+          <w:rFonts w:ascii="Times New Roman" w:hAnsi="Times New Roman" w:cs="Times New Roman" w:hint="eastAsia"/>
+          <w:u w:val="single"/>
+        </w:rPr>
+        <w:t>W</w:t>
+      </w:r>
+      <w:r>
+        <w:rPr>
+          <w:rFonts w:ascii="Times New Roman" w:hAnsi="Times New Roman" w:cs="Times New Roman"/>
+          <w:u w:val="single"/>
+        </w:rPr>
+        <w:t>eb Server Configuration</w:t>
+      </w:r>
+    </w:p>
+    <w:p>
+      <w:pPr>
+        <w:pStyle w:val="a5"/>
+        <w:ind w:left="845" w:firstLineChars="0" w:firstLine="0"/>
+        <w:rPr>
+          <w:rFonts w:ascii="Times New Roman" w:hAnsi="Times New Roman" w:cs="Times New Roman"/>
+        </w:rPr>
+      </w:pPr>
+      <w:r>
+        <w:rPr>
+          <w:rFonts w:ascii="Times New Roman" w:hAnsi="Times New Roman" w:cs="Times New Roman" w:hint="eastAsia"/>
+        </w:rPr>
+        <w:t>F</w:t>
+      </w:r>
+      <w:r>
+        <w:rPr>
+          <w:rFonts w:ascii="Times New Roman" w:hAnsi="Times New Roman" w:cs="Times New Roman"/>
+        </w:rPr>
+        <w:t>unctions of our webserver:</w:t>
+      </w:r>
+    </w:p>
+    <w:p>
+      <w:pPr>
+        <w:pStyle w:val="a5"/>
+        <w:numPr>
+          <w:ilvl w:val="0"/>
+          <w:numId w:val="23"/>
+        </w:numPr>
+        <w:ind w:firstLineChars="0"/>
+        <w:rPr>
+          <w:rFonts w:ascii="Times New Roman" w:hAnsi="Times New Roman" w:cs="Times New Roman"/>
+        </w:rPr>
+      </w:pPr>
+      <w:r>
+        <w:rPr>
+          <w:rFonts w:ascii="Times New Roman" w:hAnsi="Times New Roman" w:cs="Times New Roman"/>
+        </w:rPr>
+        <w:t>Receive request from Pi board, which contain one image or multiple images of visitors</w:t>
+      </w:r>
+    </w:p>
+    <w:p>
+      <w:pPr>
+        <w:pStyle w:val="a5"/>
+        <w:numPr>
+          <w:ilvl w:val="0"/>
+          <w:numId w:val="23"/>
+        </w:numPr>
+        <w:ind w:firstLineChars="0"/>
+        <w:rPr>
+          <w:rFonts w:ascii="Times New Roman" w:hAnsi="Times New Roman" w:cs="Times New Roman"/>
+        </w:rPr>
+      </w:pPr>
+      <w:r>
+        <w:rPr>
+          <w:rFonts w:ascii="Times New Roman" w:hAnsi="Times New Roman" w:cs="Times New Roman"/>
+        </w:rPr>
+        <w:t>Create, read, update and delete data in database</w:t>
+      </w:r>
+    </w:p>
+    <w:p>
+      <w:pPr>
+        <w:pStyle w:val="a5"/>
+        <w:numPr>
+          <w:ilvl w:val="0"/>
+          <w:numId w:val="23"/>
+        </w:numPr>
+        <w:ind w:firstLineChars="0"/>
+        <w:rPr>
+          <w:rFonts w:ascii="Times New Roman" w:hAnsi="Times New Roman" w:cs="Times New Roman"/>
+        </w:rPr>
+      </w:pPr>
+      <w:r>
+        <w:rPr>
+          <w:rFonts w:ascii="Times New Roman" w:hAnsi="Times New Roman" w:cs="Times New Roman"/>
+        </w:rPr>
+        <w:t>Call AWS face recognition API to match image from request with images in database, analysis response from AWS API, then integrate information and send final response back to Pi, post visit record on the front-end website and send alert (email) to the user</w:t>
+      </w:r>
+    </w:p>
+    <w:p>
+      <w:pPr>
+        <w:ind w:left="845"/>
+        <w:rPr>
+          <w:rFonts w:ascii="Times New Roman" w:hAnsi="Times New Roman" w:cs="Times New Roman"/>
+        </w:rPr>
+      </w:pPr>
+      <w:r>
+        <w:rPr>
+          <w:rFonts w:ascii="Times New Roman" w:hAnsi="Times New Roman" w:cs="Times New Roman"/>
+        </w:rPr>
+        <w:t>Build web server and web application</w:t>
+      </w:r>
+    </w:p>
+    <w:p>
+      <w:pPr>
+        <w:pStyle w:val="a5"/>
+        <w:numPr>
+          <w:ilvl w:val="0"/>
+          <w:numId w:val="24"/>
+        </w:numPr>
+        <w:ind w:firstLineChars="0"/>
+        <w:rPr>
+          <w:rFonts w:ascii="Times New Roman" w:hAnsi="Times New Roman" w:cs="Times New Roman"/>
+        </w:rPr>
+      </w:pPr>
+      <w:r>
+        <w:rPr>
+          <w:rFonts w:ascii="Times New Roman" w:hAnsi="Times New Roman" w:cs="Times New Roman"/>
+        </w:rPr>
+        <w:t>Use Python3 as server-side programming language</w:t>
+      </w:r>
+    </w:p>
+    <w:p>
+      <w:pPr>
+        <w:pStyle w:val="a5"/>
+        <w:numPr>
+          <w:ilvl w:val="0"/>
+          <w:numId w:val="24"/>
+        </w:numPr>
+        <w:ind w:firstLineChars="0"/>
+        <w:rPr>
+          <w:rFonts w:ascii="Times New Roman" w:hAnsi="Times New Roman" w:cs="Times New Roman"/>
+        </w:rPr>
+      </w:pPr>
+      <w:r>
+        <w:rPr>
+          <w:rFonts w:ascii="Times New Roman" w:hAnsi="Times New Roman" w:cs="Times New Roman"/>
+        </w:rPr>
+        <w:t xml:space="preserve">Use HTML, CSS and </w:t>
+      </w:r>
+      <w:proofErr w:type="spellStart"/>
+      <w:r>
+        <w:rPr>
+          <w:rFonts w:ascii="Times New Roman" w:hAnsi="Times New Roman" w:cs="Times New Roman"/>
+        </w:rPr>
+        <w:t>Javascript</w:t>
+      </w:r>
+      <w:proofErr w:type="spellEnd"/>
+      <w:r>
+        <w:rPr>
+          <w:rFonts w:ascii="Times New Roman" w:hAnsi="Times New Roman" w:cs="Times New Roman"/>
+        </w:rPr>
+        <w:t xml:space="preserve"> to construct simple front-end website to post visit records for user to review</w:t>
+      </w:r>
+    </w:p>
+    <w:p>
+      <w:pPr>
+        <w:rPr>
+          <w:rFonts w:ascii="Times New Roman" w:hAnsi="Times New Roman" w:cs="Times New Roman"/>
+        </w:rPr>
+      </w:pPr>
+      <w:r>
+        <w:rPr>
+          <w:rFonts w:ascii="Times New Roman" w:hAnsi="Times New Roman" w:cs="Times New Roman" w:hint="eastAsia"/>
+        </w:rPr>
         <w:t>5</w:t>
       </w:r>
       <w:r>
         <w:rPr>
           <w:rFonts w:ascii="Times New Roman" w:hAnsi="Times New Roman" w:cs="Times New Roman"/>
         </w:rPr>
-        <w:t>. MileStones</w:t>
-      </w:r>
+        <w:t xml:space="preserve">. </w:t>
+      </w:r>
+      <w:proofErr w:type="spellStart"/>
+      <w:r>
+        <w:rPr>
+          <w:rFonts w:ascii="Times New Roman" w:hAnsi="Times New Roman" w:cs="Times New Roman"/>
+        </w:rPr>
+        <w:t>MileStones</w:t>
+      </w:r>
+      <w:proofErr w:type="spellEnd"/>
     </w:p>
     <w:p>
       <w:pPr>
@@ -1160,10 +1963,22 @@
         <w:rPr>
           <w:rFonts w:ascii="Times New Roman" w:hAnsi="Times New Roman" w:cs="Times New Roman"/>
         </w:rPr>
-        <w:t>Build web app with front-end website which s capable of recording visit history</w:t>
-      </w:r>
-      <w:bookmarkStart w:id="0" w:name="_GoBack"/>
-      <w:bookmarkEnd w:id="0"/>
+        <w:t xml:space="preserve">Build web app with front-end website which </w:t>
+      </w:r>
+      <w:proofErr w:type="spellStart"/>
+      <w:r>
+        <w:rPr>
+          <w:rFonts w:ascii="Times New Roman" w:hAnsi="Times New Roman" w:cs="Times New Roman"/>
+        </w:rPr>
+        <w:t>s</w:t>
+      </w:r>
+      <w:proofErr w:type="spellEnd"/>
+      <w:r>
+        <w:rPr>
+          <w:rFonts w:ascii="Times New Roman" w:hAnsi="Times New Roman" w:cs="Times New Roman"/>
+        </w:rPr>
+        <w:t xml:space="preserve"> capable of recording visit history</w:t>
+      </w:r>
     </w:p>
     <w:p>
       <w:pPr>
@@ -1227,6 +2042,8 @@
         </w:rPr>
         <w:t>i board send activate signal to the door</w:t>
       </w:r>
+      <w:bookmarkStart w:id="0" w:name="_GoBack"/>
+      <w:bookmarkEnd w:id="0"/>
     </w:p>
     <w:sectPr>
       <w:pgSz w:w="11906" w:h="16838"/>
@@ -1238,9 +2055,133 @@
 </w:document>
 </file>
 
+<file path=word/endnotes.xml><?xml version="1.0" encoding="utf-8"?>
+<w:endnotes xmlns:wpc="http://schemas.microsoft.com/office/word/2010/wordprocessingCanvas" xmlns:cx="http://schemas.microsoft.com/office/drawing/2014/chartex" xmlns:cx1="http://schemas.microsoft.com/office/drawing/2015/9/8/chartex" xmlns:cx2="http://schemas.microsoft.com/office/drawing/2015/10/21/chartex" xmlns:cx3="http://schemas.microsoft.com/office/drawing/2016/5/9/chartex" xmlns:cx4="http://schemas.microsoft.com/office/drawing/2016/5/10/chartex" xmlns:cx5="http://schemas.microsoft.com/office/drawing/2016/5/11/chartex" xmlns:cx6="http://schemas.microsoft.com/office/drawing/2016/5/12/chartex" xmlns:cx7="http://schemas.microsoft.com/office/drawing/2016/5/13/chartex" xmlns:cx8="http://schemas.microsoft.com/office/drawing/2016/5/14/chartex" xmlns:mc="http://schemas.openxmlformats.org/markup-compatibility/2006" xmlns:aink="http://schemas.microsoft.com/office/drawing/2016/ink" xmlns:am3d="http://schemas.microsoft.com/office/drawing/2017/model3d" xmlns:o="urn:schemas-microsoft-com:office:office" xmlns:r="http://schemas.openxmlformats.org/officeDocument/2006/relationships" xmlns:m="http://schemas.openxmlformats.org/officeDocument/2006/math" xmlns:v="urn:schemas-microsoft-com:vml" xmlns:wp14="http://schemas.microsoft.com/office/word/2010/wordprocessingDrawing" xmlns:wp="http://schemas.openxmlformats.org/drawingml/2006/wordprocessingDrawing" xmlns:w10="urn:schemas-microsoft-com:office:word" xmlns:w="http://schemas.openxmlformats.org/wordprocessingml/2006/main" xmlns:w14="http://schemas.microsoft.com/office/word/2010/wordml" xmlns:w15="http://schemas.microsoft.com/office/word/2012/wordml" xmlns:w16cex="http://schemas.microsoft.com/office/word/2018/wordml/cex" xmlns:w16cid="http://schemas.microsoft.com/office/word/2016/wordml/cid" xmlns:w16="http://schemas.microsoft.com/office/word/2018/wordml" xmlns:w16se="http://schemas.microsoft.com/office/word/2015/wordml/symex" xmlns:wpg="http://schemas.microsoft.com/office/word/2010/wordprocessingGroup" xmlns:wpi="http://schemas.microsoft.com/office/word/2010/wordprocessingInk" xmlns:wne="http://schemas.microsoft.com/office/word/2006/wordml" xmlns:wps="http://schemas.microsoft.com/office/word/2010/wordprocessingShape" mc:Ignorable="w14 w15 w16se w16cid w16 w16cex wp14">
+  <w:endnote w:type="separator" w:id="-1">
+    <w:p>
+      <w:r>
+        <w:separator/>
+      </w:r>
+    </w:p>
+  </w:endnote>
+  <w:endnote w:type="continuationSeparator" w:id="0">
+    <w:p>
+      <w:r>
+        <w:continuationSeparator/>
+      </w:r>
+    </w:p>
+  </w:endnote>
+</w:endnotes>
+</file>
+
+<file path=word/footnotes.xml><?xml version="1.0" encoding="utf-8"?>
+<w:footnotes xmlns:wpc="http://schemas.microsoft.com/office/word/2010/wordprocessingCanvas" xmlns:cx="http://schemas.microsoft.com/office/drawing/2014/chartex" xmlns:cx1="http://schemas.microsoft.com/office/drawing/2015/9/8/chartex" xmlns:cx2="http://schemas.microsoft.com/office/drawing/2015/10/21/chartex" xmlns:cx3="http://schemas.microsoft.com/office/drawing/2016/5/9/chartex" xmlns:cx4="http://schemas.microsoft.com/office/drawing/2016/5/10/chartex" xmlns:cx5="http://schemas.microsoft.com/office/drawing/2016/5/11/chartex" xmlns:cx6="http://schemas.microsoft.com/office/drawing/2016/5/12/chartex" xmlns:cx7="http://schemas.microsoft.com/office/drawing/2016/5/13/chartex" xmlns:cx8="http://schemas.microsoft.com/office/drawing/2016/5/14/chartex" xmlns:mc="http://schemas.openxmlformats.org/markup-compatibility/2006" xmlns:aink="http://schemas.microsoft.com/office/drawing/2016/ink" xmlns:am3d="http://schemas.microsoft.com/office/drawing/2017/model3d" xmlns:o="urn:schemas-microsoft-com:office:office" xmlns:r="http://schemas.openxmlformats.org/officeDocument/2006/relationships" xmlns:m="http://schemas.openxmlformats.org/officeDocument/2006/math" xmlns:v="urn:schemas-microsoft-com:vml" xmlns:wp14="http://schemas.microsoft.com/office/word/2010/wordprocessingDrawing" xmlns:wp="http://schemas.openxmlformats.org/drawingml/2006/wordprocessingDrawing" xmlns:w10="urn:schemas-microsoft-com:office:word" xmlns:w="http://schemas.openxmlformats.org/wordprocessingml/2006/main" xmlns:w14="http://schemas.microsoft.com/office/word/2010/wordml" xmlns:w15="http://schemas.microsoft.com/office/word/2012/wordml" xmlns:w16cex="http://schemas.microsoft.com/office/word/2018/wordml/cex" xmlns:w16cid="http://schemas.microsoft.com/office/word/2016/wordml/cid" xmlns:w16="http://schemas.microsoft.com/office/word/2018/wordml" xmlns:w16se="http://schemas.microsoft.com/office/word/2015/wordml/symex" xmlns:wpg="http://schemas.microsoft.com/office/word/2010/wordprocessingGroup" xmlns:wpi="http://schemas.microsoft.com/office/word/2010/wordprocessingInk" xmlns:wne="http://schemas.microsoft.com/office/word/2006/wordml" xmlns:wps="http://schemas.microsoft.com/office/word/2010/wordprocessingShape" mc:Ignorable="w14 w15 w16se w16cid w16 w16cex wp14">
+  <w:footnote w:type="separator" w:id="-1">
+    <w:p>
+      <w:r>
+        <w:separator/>
+      </w:r>
+    </w:p>
+  </w:footnote>
+  <w:footnote w:type="continuationSeparator" w:id="0">
+    <w:p>
+      <w:r>
+        <w:continuationSeparator/>
+      </w:r>
+    </w:p>
+  </w:footnote>
+</w:footnotes>
+</file>
+
 <file path=word/numbering.xml><?xml version="1.0" encoding="utf-8"?>
 <w:numbering xmlns:wpc="http://schemas.microsoft.com/office/word/2010/wordprocessingCanvas" xmlns:cx="http://schemas.microsoft.com/office/drawing/2014/chartex" xmlns:cx1="http://schemas.microsoft.com/office/drawing/2015/9/8/chartex" xmlns:cx2="http://schemas.microsoft.com/office/drawing/2015/10/21/chartex" xmlns:cx3="http://schemas.microsoft.com/office/drawing/2016/5/9/chartex" xmlns:cx4="http://schemas.microsoft.com/office/drawing/2016/5/10/chartex" xmlns:cx5="http://schemas.microsoft.com/office/drawing/2016/5/11/chartex" xmlns:cx6="http://schemas.microsoft.com/office/drawing/2016/5/12/chartex" xmlns:cx7="http://schemas.microsoft.com/office/drawing/2016/5/13/chartex" xmlns:cx8="http://schemas.microsoft.com/office/drawing/2016/5/14/chartex" xmlns:mc="http://schemas.openxmlformats.org/markup-compatibility/2006" xmlns:aink="http://schemas.microsoft.com/office/drawing/2016/ink" xmlns:am3d="http://schemas.microsoft.com/office/drawing/2017/model3d" xmlns:o="urn:schemas-microsoft-com:office:office" xmlns:r="http://schemas.openxmlformats.org/officeDocument/2006/relationships" xmlns:m="http://schemas.openxmlformats.org/officeDocument/2006/math" xmlns:v="urn:schemas-microsoft-com:vml" xmlns:wp14="http://schemas.microsoft.com/office/word/2010/wordprocessingDrawing" xmlns:wp="http://schemas.openxmlformats.org/drawingml/2006/wordprocessingDrawing" xmlns:w10="urn:schemas-microsoft-com:office:word" xmlns:w="http://schemas.openxmlformats.org/wordprocessingml/2006/main" xmlns:w14="http://schemas.microsoft.com/office/word/2010/wordml" xmlns:w15="http://schemas.microsoft.com/office/word/2012/wordml" xmlns:w16cex="http://schemas.microsoft.com/office/word/2018/wordml/cex" xmlns:w16cid="http://schemas.microsoft.com/office/word/2016/wordml/cid" xmlns:w16="http://schemas.microsoft.com/office/word/2018/wordml" xmlns:w16se="http://schemas.microsoft.com/office/word/2015/wordml/symex" xmlns:wpg="http://schemas.microsoft.com/office/word/2010/wordprocessingGroup" xmlns:wpi="http://schemas.microsoft.com/office/word/2010/wordprocessingInk" xmlns:wne="http://schemas.microsoft.com/office/word/2006/wordml" xmlns:wps="http://schemas.microsoft.com/office/word/2010/wordprocessingShape" mc:Ignorable="w14 w15 w16se w16cid w16 w16cex wp14">
   <w:abstractNum w:abstractNumId="0" w15:restartNumberingAfterBreak="0">
+    <w:nsid w:val="085E2732"/>
+    <w:multiLevelType w:val="hybridMultilevel"/>
+    <w:tmpl w:val="A830D1E6"/>
+    <w:lvl w:ilvl="0" w:tplc="04090019">
+      <w:start w:val="1"/>
+      <w:numFmt w:val="lowerLetter"/>
+      <w:lvlText w:val="%1)"/>
+      <w:lvlJc w:val="left"/>
+      <w:pPr>
+        <w:ind w:left="1260" w:hanging="420"/>
+      </w:pPr>
+    </w:lvl>
+    <w:lvl w:ilvl="1" w:tplc="04090019" w:tentative="1">
+      <w:start w:val="1"/>
+      <w:numFmt w:val="lowerLetter"/>
+      <w:lvlText w:val="%2)"/>
+      <w:lvlJc w:val="left"/>
+      <w:pPr>
+        <w:ind w:left="1680" w:hanging="420"/>
+      </w:pPr>
+    </w:lvl>
+    <w:lvl w:ilvl="2" w:tplc="0409001B" w:tentative="1">
+      <w:start w:val="1"/>
+      <w:numFmt w:val="lowerRoman"/>
+      <w:lvlText w:val="%3."/>
+      <w:lvlJc w:val="right"/>
+      <w:pPr>
+        <w:ind w:left="2100" w:hanging="420"/>
+      </w:pPr>
+    </w:lvl>
+    <w:lvl w:ilvl="3" w:tplc="0409000F" w:tentative="1">
+      <w:start w:val="1"/>
+      <w:numFmt w:val="decimal"/>
+      <w:lvlText w:val="%4."/>
+      <w:lvlJc w:val="left"/>
+      <w:pPr>
+        <w:ind w:left="2520" w:hanging="420"/>
+      </w:pPr>
+    </w:lvl>
+    <w:lvl w:ilvl="4" w:tplc="04090019" w:tentative="1">
+      <w:start w:val="1"/>
+      <w:numFmt w:val="lowerLetter"/>
+      <w:lvlText w:val="%5)"/>
+      <w:lvlJc w:val="left"/>
+      <w:pPr>
+        <w:ind w:left="2940" w:hanging="420"/>
+      </w:pPr>
+    </w:lvl>
+    <w:lvl w:ilvl="5" w:tplc="0409001B" w:tentative="1">
+      <w:start w:val="1"/>
+      <w:numFmt w:val="lowerRoman"/>
+      <w:lvlText w:val="%6."/>
+      <w:lvlJc w:val="right"/>
+      <w:pPr>
+        <w:ind w:left="3360" w:hanging="420"/>
+      </w:pPr>
+    </w:lvl>
+    <w:lvl w:ilvl="6" w:tplc="0409000F" w:tentative="1">
+      <w:start w:val="1"/>
+      <w:numFmt w:val="decimal"/>
+      <w:lvlText w:val="%7."/>
+      <w:lvlJc w:val="left"/>
+      <w:pPr>
+        <w:ind w:left="3780" w:hanging="420"/>
+      </w:pPr>
+    </w:lvl>
+    <w:lvl w:ilvl="7" w:tplc="04090019" w:tentative="1">
+      <w:start w:val="1"/>
+      <w:numFmt w:val="lowerLetter"/>
+      <w:lvlText w:val="%8)"/>
+      <w:lvlJc w:val="left"/>
+      <w:pPr>
+        <w:ind w:left="4200" w:hanging="420"/>
+      </w:pPr>
+    </w:lvl>
+    <w:lvl w:ilvl="8" w:tplc="0409001B" w:tentative="1">
+      <w:start w:val="1"/>
+      <w:numFmt w:val="lowerRoman"/>
+      <w:lvlText w:val="%9."/>
+      <w:lvlJc w:val="right"/>
+      <w:pPr>
+        <w:ind w:left="4620" w:hanging="420"/>
+      </w:pPr>
+    </w:lvl>
+  </w:abstractNum>
+  <w:abstractNum w:abstractNumId="1" w15:restartNumberingAfterBreak="0">
     <w:nsid w:val="0B07408D"/>
     <w:multiLevelType w:val="hybridMultilevel"/>
     <w:tmpl w:val="2CD4363E"/>
@@ -1326,7 +2267,93 @@
       </w:pPr>
     </w:lvl>
   </w:abstractNum>
-  <w:abstractNum w:abstractNumId="1" w15:restartNumberingAfterBreak="0">
+  <w:abstractNum w:abstractNumId="2" w15:restartNumberingAfterBreak="0">
+    <w:nsid w:val="0D2F0755"/>
+    <w:multiLevelType w:val="hybridMultilevel"/>
+    <w:tmpl w:val="F00ED250"/>
+    <w:lvl w:ilvl="0" w:tplc="04090019">
+      <w:start w:val="1"/>
+      <w:numFmt w:val="lowerLetter"/>
+      <w:lvlText w:val="%1)"/>
+      <w:lvlJc w:val="left"/>
+      <w:pPr>
+        <w:ind w:left="1264" w:hanging="420"/>
+      </w:pPr>
+    </w:lvl>
+    <w:lvl w:ilvl="1" w:tplc="04090019" w:tentative="1">
+      <w:start w:val="1"/>
+      <w:numFmt w:val="lowerLetter"/>
+      <w:lvlText w:val="%2)"/>
+      <w:lvlJc w:val="left"/>
+      <w:pPr>
+        <w:ind w:left="1684" w:hanging="420"/>
+      </w:pPr>
+    </w:lvl>
+    <w:lvl w:ilvl="2" w:tplc="0409001B" w:tentative="1">
+      <w:start w:val="1"/>
+      <w:numFmt w:val="lowerRoman"/>
+      <w:lvlText w:val="%3."/>
+      <w:lvlJc w:val="right"/>
+      <w:pPr>
+        <w:ind w:left="2104" w:hanging="420"/>
+      </w:pPr>
+    </w:lvl>
+    <w:lvl w:ilvl="3" w:tplc="0409000F" w:tentative="1">
+      <w:start w:val="1"/>
+      <w:numFmt w:val="decimal"/>
+      <w:lvlText w:val="%4."/>
+      <w:lvlJc w:val="left"/>
+      <w:pPr>
+        <w:ind w:left="2524" w:hanging="420"/>
+      </w:pPr>
+    </w:lvl>
+    <w:lvl w:ilvl="4" w:tplc="04090019" w:tentative="1">
+      <w:start w:val="1"/>
+      <w:numFmt w:val="lowerLetter"/>
+      <w:lvlText w:val="%5)"/>
+      <w:lvlJc w:val="left"/>
+      <w:pPr>
+        <w:ind w:left="2944" w:hanging="420"/>
+      </w:pPr>
+    </w:lvl>
+    <w:lvl w:ilvl="5" w:tplc="0409001B" w:tentative="1">
+      <w:start w:val="1"/>
+      <w:numFmt w:val="lowerRoman"/>
+      <w:lvlText w:val="%6."/>
+      <w:lvlJc w:val="right"/>
+      <w:pPr>
+        <w:ind w:left="3364" w:hanging="420"/>
+      </w:pPr>
+    </w:lvl>
+    <w:lvl w:ilvl="6" w:tplc="0409000F" w:tentative="1">
+      <w:start w:val="1"/>
+      <w:numFmt w:val="decimal"/>
+      <w:lvlText w:val="%7."/>
+      <w:lvlJc w:val="left"/>
+      <w:pPr>
+        <w:ind w:left="3784" w:hanging="420"/>
+      </w:pPr>
+    </w:lvl>
+    <w:lvl w:ilvl="7" w:tplc="04090019" w:tentative="1">
+      <w:start w:val="1"/>
+      <w:numFmt w:val="lowerLetter"/>
+      <w:lvlText w:val="%8)"/>
+      <w:lvlJc w:val="left"/>
+      <w:pPr>
+        <w:ind w:left="4204" w:hanging="420"/>
+      </w:pPr>
+    </w:lvl>
+    <w:lvl w:ilvl="8" w:tplc="0409001B" w:tentative="1">
+      <w:start w:val="1"/>
+      <w:numFmt w:val="lowerRoman"/>
+      <w:lvlText w:val="%9."/>
+      <w:lvlJc w:val="right"/>
+      <w:pPr>
+        <w:ind w:left="4624" w:hanging="420"/>
+      </w:pPr>
+    </w:lvl>
+  </w:abstractNum>
+  <w:abstractNum w:abstractNumId="3" w15:restartNumberingAfterBreak="0">
     <w:nsid w:val="0DFA58A1"/>
     <w:multiLevelType w:val="hybridMultilevel"/>
     <w:tmpl w:val="E096876A"/>
@@ -1412,7 +2439,7 @@
       </w:pPr>
     </w:lvl>
   </w:abstractNum>
-  <w:abstractNum w:abstractNumId="2" w15:restartNumberingAfterBreak="0">
+  <w:abstractNum w:abstractNumId="4" w15:restartNumberingAfterBreak="0">
     <w:nsid w:val="10874A30"/>
     <w:multiLevelType w:val="hybridMultilevel"/>
     <w:tmpl w:val="D01E845C"/>
@@ -1498,7 +2525,93 @@
       </w:pPr>
     </w:lvl>
   </w:abstractNum>
-  <w:abstractNum w:abstractNumId="3" w15:restartNumberingAfterBreak="0">
+  <w:abstractNum w:abstractNumId="5" w15:restartNumberingAfterBreak="0">
+    <w:nsid w:val="16B67C86"/>
+    <w:multiLevelType w:val="hybridMultilevel"/>
+    <w:tmpl w:val="950A3634"/>
+    <w:lvl w:ilvl="0" w:tplc="04090011">
+      <w:start w:val="1"/>
+      <w:numFmt w:val="decimal"/>
+      <w:lvlText w:val="%1)"/>
+      <w:lvlJc w:val="left"/>
+      <w:pPr>
+        <w:ind w:left="844" w:hanging="420"/>
+      </w:pPr>
+    </w:lvl>
+    <w:lvl w:ilvl="1" w:tplc="04090019" w:tentative="1">
+      <w:start w:val="1"/>
+      <w:numFmt w:val="lowerLetter"/>
+      <w:lvlText w:val="%2)"/>
+      <w:lvlJc w:val="left"/>
+      <w:pPr>
+        <w:ind w:left="1264" w:hanging="420"/>
+      </w:pPr>
+    </w:lvl>
+    <w:lvl w:ilvl="2" w:tplc="0409001B" w:tentative="1">
+      <w:start w:val="1"/>
+      <w:numFmt w:val="lowerRoman"/>
+      <w:lvlText w:val="%3."/>
+      <w:lvlJc w:val="right"/>
+      <w:pPr>
+        <w:ind w:left="1684" w:hanging="420"/>
+      </w:pPr>
+    </w:lvl>
+    <w:lvl w:ilvl="3" w:tplc="0409000F" w:tentative="1">
+      <w:start w:val="1"/>
+      <w:numFmt w:val="decimal"/>
+      <w:lvlText w:val="%4."/>
+      <w:lvlJc w:val="left"/>
+      <w:pPr>
+        <w:ind w:left="2104" w:hanging="420"/>
+      </w:pPr>
+    </w:lvl>
+    <w:lvl w:ilvl="4" w:tplc="04090019" w:tentative="1">
+      <w:start w:val="1"/>
+      <w:numFmt w:val="lowerLetter"/>
+      <w:lvlText w:val="%5)"/>
+      <w:lvlJc w:val="left"/>
+      <w:pPr>
+        <w:ind w:left="2524" w:hanging="420"/>
+      </w:pPr>
+    </w:lvl>
+    <w:lvl w:ilvl="5" w:tplc="0409001B" w:tentative="1">
+      <w:start w:val="1"/>
+      <w:numFmt w:val="lowerRoman"/>
+      <w:lvlText w:val="%6."/>
+      <w:lvlJc w:val="right"/>
+      <w:pPr>
+        <w:ind w:left="2944" w:hanging="420"/>
+      </w:pPr>
+    </w:lvl>
+    <w:lvl w:ilvl="6" w:tplc="0409000F" w:tentative="1">
+      <w:start w:val="1"/>
+      <w:numFmt w:val="decimal"/>
+      <w:lvlText w:val="%7."/>
+      <w:lvlJc w:val="left"/>
+      <w:pPr>
+        <w:ind w:left="3364" w:hanging="420"/>
+      </w:pPr>
+    </w:lvl>
+    <w:lvl w:ilvl="7" w:tplc="04090019" w:tentative="1">
+      <w:start w:val="1"/>
+      <w:numFmt w:val="lowerLetter"/>
+      <w:lvlText w:val="%8)"/>
+      <w:lvlJc w:val="left"/>
+      <w:pPr>
+        <w:ind w:left="3784" w:hanging="420"/>
+      </w:pPr>
+    </w:lvl>
+    <w:lvl w:ilvl="8" w:tplc="0409001B" w:tentative="1">
+      <w:start w:val="1"/>
+      <w:numFmt w:val="lowerRoman"/>
+      <w:lvlText w:val="%9."/>
+      <w:lvlJc w:val="right"/>
+      <w:pPr>
+        <w:ind w:left="4204" w:hanging="420"/>
+      </w:pPr>
+    </w:lvl>
+  </w:abstractNum>
+  <w:abstractNum w:abstractNumId="6" w15:restartNumberingAfterBreak="0">
     <w:nsid w:val="17706572"/>
     <w:multiLevelType w:val="hybridMultilevel"/>
     <w:tmpl w:val="0ACEEF32"/>
@@ -1584,7 +2697,93 @@
       </w:pPr>
     </w:lvl>
   </w:abstractNum>
-  <w:abstractNum w:abstractNumId="4" w15:restartNumberingAfterBreak="0">
+  <w:abstractNum w:abstractNumId="7" w15:restartNumberingAfterBreak="0">
+    <w:nsid w:val="22025CBF"/>
+    <w:multiLevelType w:val="hybridMultilevel"/>
+    <w:tmpl w:val="A4667C6E"/>
+    <w:lvl w:ilvl="0" w:tplc="0409001B">
+      <w:start w:val="1"/>
+      <w:numFmt w:val="lowerRoman"/>
+      <w:lvlText w:val="%1."/>
+      <w:lvlJc w:val="right"/>
+      <w:pPr>
+        <w:ind w:left="1264" w:hanging="420"/>
+      </w:pPr>
+    </w:lvl>
+    <w:lvl w:ilvl="1" w:tplc="04090019" w:tentative="1">
+      <w:start w:val="1"/>
+      <w:numFmt w:val="lowerLetter"/>
+      <w:lvlText w:val="%2)"/>
+      <w:lvlJc w:val="left"/>
+      <w:pPr>
+        <w:ind w:left="1684" w:hanging="420"/>
+      </w:pPr>
+    </w:lvl>
+    <w:lvl w:ilvl="2" w:tplc="0409001B" w:tentative="1">
+      <w:start w:val="1"/>
+      <w:numFmt w:val="lowerRoman"/>
+      <w:lvlText w:val="%3."/>
+      <w:lvlJc w:val="right"/>
+      <w:pPr>
+        <w:ind w:left="2104" w:hanging="420"/>
+      </w:pPr>
+    </w:lvl>
+    <w:lvl w:ilvl="3" w:tplc="0409000F" w:tentative="1">
+      <w:start w:val="1"/>
+      <w:numFmt w:val="decimal"/>
+      <w:lvlText w:val="%4."/>
+      <w:lvlJc w:val="left"/>
+      <w:pPr>
+        <w:ind w:left="2524" w:hanging="420"/>
+      </w:pPr>
+    </w:lvl>
+    <w:lvl w:ilvl="4" w:tplc="04090019" w:tentative="1">
+      <w:start w:val="1"/>
+      <w:numFmt w:val="lowerLetter"/>
+      <w:lvlText w:val="%5)"/>
+      <w:lvlJc w:val="left"/>
+      <w:pPr>
+        <w:ind w:left="2944" w:hanging="420"/>
+      </w:pPr>
+    </w:lvl>
+    <w:lvl w:ilvl="5" w:tplc="0409001B" w:tentative="1">
+      <w:start w:val="1"/>
+      <w:numFmt w:val="lowerRoman"/>
+      <w:lvlText w:val="%6."/>
+      <w:lvlJc w:val="right"/>
+      <w:pPr>
+        <w:ind w:left="3364" w:hanging="420"/>
+      </w:pPr>
+    </w:lvl>
+    <w:lvl w:ilvl="6" w:tplc="0409000F" w:tentative="1">
+      <w:start w:val="1"/>
+      <w:numFmt w:val="decimal"/>
+      <w:lvlText w:val="%7."/>
+      <w:lvlJc w:val="left"/>
+      <w:pPr>
+        <w:ind w:left="3784" w:hanging="420"/>
+      </w:pPr>
+    </w:lvl>
+    <w:lvl w:ilvl="7" w:tplc="04090019" w:tentative="1">
+      <w:start w:val="1"/>
+      <w:numFmt w:val="lowerLetter"/>
+      <w:lvlText w:val="%8)"/>
+      <w:lvlJc w:val="left"/>
+      <w:pPr>
+        <w:ind w:left="4204" w:hanging="420"/>
+      </w:pPr>
+    </w:lvl>
+    <w:lvl w:ilvl="8" w:tplc="0409001B" w:tentative="1">
+      <w:start w:val="1"/>
+      <w:numFmt w:val="lowerRoman"/>
+      <w:lvlText w:val="%9."/>
+      <w:lvlJc w:val="right"/>
+      <w:pPr>
+        <w:ind w:left="4624" w:hanging="420"/>
+      </w:pPr>
+    </w:lvl>
+  </w:abstractNum>
+  <w:abstractNum w:abstractNumId="8" w15:restartNumberingAfterBreak="0">
     <w:nsid w:val="23825919"/>
     <w:multiLevelType w:val="hybridMultilevel"/>
     <w:tmpl w:val="9E046AA2"/>
@@ -1670,7 +2869,867 @@
       </w:pPr>
     </w:lvl>
   </w:abstractNum>
-  <w:abstractNum w:abstractNumId="5" w15:restartNumberingAfterBreak="0">
+  <w:abstractNum w:abstractNumId="9" w15:restartNumberingAfterBreak="0">
+    <w:nsid w:val="2D671226"/>
+    <w:multiLevelType w:val="hybridMultilevel"/>
+    <w:tmpl w:val="D7C08BB0"/>
+    <w:lvl w:ilvl="0" w:tplc="04090019">
+      <w:start w:val="1"/>
+      <w:numFmt w:val="lowerLetter"/>
+      <w:lvlText w:val="%1)"/>
+      <w:lvlJc w:val="left"/>
+      <w:pPr>
+        <w:ind w:left="1260" w:hanging="420"/>
+      </w:pPr>
+    </w:lvl>
+    <w:lvl w:ilvl="1" w:tplc="04090019" w:tentative="1">
+      <w:start w:val="1"/>
+      <w:numFmt w:val="lowerLetter"/>
+      <w:lvlText w:val="%2)"/>
+      <w:lvlJc w:val="left"/>
+      <w:pPr>
+        <w:ind w:left="1680" w:hanging="420"/>
+      </w:pPr>
+    </w:lvl>
+    <w:lvl w:ilvl="2" w:tplc="0409001B" w:tentative="1">
+      <w:start w:val="1"/>
+      <w:numFmt w:val="lowerRoman"/>
+      <w:lvlText w:val="%3."/>
+      <w:lvlJc w:val="right"/>
+      <w:pPr>
+        <w:ind w:left="2100" w:hanging="420"/>
+      </w:pPr>
+    </w:lvl>
+    <w:lvl w:ilvl="3" w:tplc="0409000F" w:tentative="1">
+      <w:start w:val="1"/>
+      <w:numFmt w:val="decimal"/>
+      <w:lvlText w:val="%4."/>
+      <w:lvlJc w:val="left"/>
+      <w:pPr>
+        <w:ind w:left="2520" w:hanging="420"/>
+      </w:pPr>
+    </w:lvl>
+    <w:lvl w:ilvl="4" w:tplc="04090019" w:tentative="1">
+      <w:start w:val="1"/>
+      <w:numFmt w:val="lowerLetter"/>
+      <w:lvlText w:val="%5)"/>
+      <w:lvlJc w:val="left"/>
+      <w:pPr>
+        <w:ind w:left="2940" w:hanging="420"/>
+      </w:pPr>
+    </w:lvl>
+    <w:lvl w:ilvl="5" w:tplc="0409001B" w:tentative="1">
+      <w:start w:val="1"/>
+      <w:numFmt w:val="lowerRoman"/>
+      <w:lvlText w:val="%6."/>
+      <w:lvlJc w:val="right"/>
+      <w:pPr>
+        <w:ind w:left="3360" w:hanging="420"/>
+      </w:pPr>
+    </w:lvl>
+    <w:lvl w:ilvl="6" w:tplc="0409000F" w:tentative="1">
+      <w:start w:val="1"/>
+      <w:numFmt w:val="decimal"/>
+      <w:lvlText w:val="%7."/>
+      <w:lvlJc w:val="left"/>
+      <w:pPr>
+        <w:ind w:left="3780" w:hanging="420"/>
+      </w:pPr>
+    </w:lvl>
+    <w:lvl w:ilvl="7" w:tplc="04090019" w:tentative="1">
+      <w:start w:val="1"/>
+      <w:numFmt w:val="lowerLetter"/>
+      <w:lvlText w:val="%8)"/>
+      <w:lvlJc w:val="left"/>
+      <w:pPr>
+        <w:ind w:left="4200" w:hanging="420"/>
+      </w:pPr>
+    </w:lvl>
+    <w:lvl w:ilvl="8" w:tplc="0409001B" w:tentative="1">
+      <w:start w:val="1"/>
+      <w:numFmt w:val="lowerRoman"/>
+      <w:lvlText w:val="%9."/>
+      <w:lvlJc w:val="right"/>
+      <w:pPr>
+        <w:ind w:left="4620" w:hanging="420"/>
+      </w:pPr>
+    </w:lvl>
+  </w:abstractNum>
+  <w:abstractNum w:abstractNumId="10" w15:restartNumberingAfterBreak="0">
+    <w:nsid w:val="2D9455CD"/>
+    <w:multiLevelType w:val="hybridMultilevel"/>
+    <w:tmpl w:val="E28E1130"/>
+    <w:lvl w:ilvl="0" w:tplc="0409001B">
+      <w:start w:val="1"/>
+      <w:numFmt w:val="lowerRoman"/>
+      <w:lvlText w:val="%1."/>
+      <w:lvlJc w:val="right"/>
+      <w:pPr>
+        <w:ind w:left="1264" w:hanging="420"/>
+      </w:pPr>
+    </w:lvl>
+    <w:lvl w:ilvl="1" w:tplc="04090019" w:tentative="1">
+      <w:start w:val="1"/>
+      <w:numFmt w:val="lowerLetter"/>
+      <w:lvlText w:val="%2)"/>
+      <w:lvlJc w:val="left"/>
+      <w:pPr>
+        <w:ind w:left="1684" w:hanging="420"/>
+      </w:pPr>
+    </w:lvl>
+    <w:lvl w:ilvl="2" w:tplc="0409001B" w:tentative="1">
+      <w:start w:val="1"/>
+      <w:numFmt w:val="lowerRoman"/>
+      <w:lvlText w:val="%3."/>
+      <w:lvlJc w:val="right"/>
+      <w:pPr>
+        <w:ind w:left="2104" w:hanging="420"/>
+      </w:pPr>
+    </w:lvl>
+    <w:lvl w:ilvl="3" w:tplc="0409000F" w:tentative="1">
+      <w:start w:val="1"/>
+      <w:numFmt w:val="decimal"/>
+      <w:lvlText w:val="%4."/>
+      <w:lvlJc w:val="left"/>
+      <w:pPr>
+        <w:ind w:left="2524" w:hanging="420"/>
+      </w:pPr>
+    </w:lvl>
+    <w:lvl w:ilvl="4" w:tplc="04090019" w:tentative="1">
+      <w:start w:val="1"/>
+      <w:numFmt w:val="lowerLetter"/>
+      <w:lvlText w:val="%5)"/>
+      <w:lvlJc w:val="left"/>
+      <w:pPr>
+        <w:ind w:left="2944" w:hanging="420"/>
+      </w:pPr>
+    </w:lvl>
+    <w:lvl w:ilvl="5" w:tplc="0409001B" w:tentative="1">
+      <w:start w:val="1"/>
+      <w:numFmt w:val="lowerRoman"/>
+      <w:lvlText w:val="%6."/>
+      <w:lvlJc w:val="right"/>
+      <w:pPr>
+        <w:ind w:left="3364" w:hanging="420"/>
+      </w:pPr>
+    </w:lvl>
+    <w:lvl w:ilvl="6" w:tplc="0409000F" w:tentative="1">
+      <w:start w:val="1"/>
+      <w:numFmt w:val="decimal"/>
+      <w:lvlText w:val="%7."/>
+      <w:lvlJc w:val="left"/>
+      <w:pPr>
+        <w:ind w:left="3784" w:hanging="420"/>
+      </w:pPr>
+    </w:lvl>
+    <w:lvl w:ilvl="7" w:tplc="04090019" w:tentative="1">
+      <w:start w:val="1"/>
+      <w:numFmt w:val="lowerLetter"/>
+      <w:lvlText w:val="%8)"/>
+      <w:lvlJc w:val="left"/>
+      <w:pPr>
+        <w:ind w:left="4204" w:hanging="420"/>
+      </w:pPr>
+    </w:lvl>
+    <w:lvl w:ilvl="8" w:tplc="0409001B" w:tentative="1">
+      <w:start w:val="1"/>
+      <w:numFmt w:val="lowerRoman"/>
+      <w:lvlText w:val="%9."/>
+      <w:lvlJc w:val="right"/>
+      <w:pPr>
+        <w:ind w:left="4624" w:hanging="420"/>
+      </w:pPr>
+    </w:lvl>
+  </w:abstractNum>
+  <w:abstractNum w:abstractNumId="11" w15:restartNumberingAfterBreak="0">
+    <w:nsid w:val="2EEA784A"/>
+    <w:multiLevelType w:val="hybridMultilevel"/>
+    <w:tmpl w:val="79866986"/>
+    <w:lvl w:ilvl="0" w:tplc="04090011">
+      <w:start w:val="1"/>
+      <w:numFmt w:val="decimal"/>
+      <w:lvlText w:val="%1)"/>
+      <w:lvlJc w:val="left"/>
+      <w:pPr>
+        <w:ind w:left="844" w:hanging="420"/>
+      </w:pPr>
+    </w:lvl>
+    <w:lvl w:ilvl="1" w:tplc="04090019" w:tentative="1">
+      <w:start w:val="1"/>
+      <w:numFmt w:val="lowerLetter"/>
+      <w:lvlText w:val="%2)"/>
+      <w:lvlJc w:val="left"/>
+      <w:pPr>
+        <w:ind w:left="1264" w:hanging="420"/>
+      </w:pPr>
+    </w:lvl>
+    <w:lvl w:ilvl="2" w:tplc="0409001B" w:tentative="1">
+      <w:start w:val="1"/>
+      <w:numFmt w:val="lowerRoman"/>
+      <w:lvlText w:val="%3."/>
+      <w:lvlJc w:val="right"/>
+      <w:pPr>
+        <w:ind w:left="1684" w:hanging="420"/>
+      </w:pPr>
+    </w:lvl>
+    <w:lvl w:ilvl="3" w:tplc="0409000F" w:tentative="1">
+      <w:start w:val="1"/>
+      <w:numFmt w:val="decimal"/>
+      <w:lvlText w:val="%4."/>
+      <w:lvlJc w:val="left"/>
+      <w:pPr>
+        <w:ind w:left="2104" w:hanging="420"/>
+      </w:pPr>
+    </w:lvl>
+    <w:lvl w:ilvl="4" w:tplc="04090019" w:tentative="1">
+      <w:start w:val="1"/>
+      <w:numFmt w:val="lowerLetter"/>
+      <w:lvlText w:val="%5)"/>
+      <w:lvlJc w:val="left"/>
+      <w:pPr>
+        <w:ind w:left="2524" w:hanging="420"/>
+      </w:pPr>
+    </w:lvl>
+    <w:lvl w:ilvl="5" w:tplc="0409001B" w:tentative="1">
+      <w:start w:val="1"/>
+      <w:numFmt w:val="lowerRoman"/>
+      <w:lvlText w:val="%6."/>
+      <w:lvlJc w:val="right"/>
+      <w:pPr>
+        <w:ind w:left="2944" w:hanging="420"/>
+      </w:pPr>
+    </w:lvl>
+    <w:lvl w:ilvl="6" w:tplc="0409000F" w:tentative="1">
+      <w:start w:val="1"/>
+      <w:numFmt w:val="decimal"/>
+      <w:lvlText w:val="%7."/>
+      <w:lvlJc w:val="left"/>
+      <w:pPr>
+        <w:ind w:left="3364" w:hanging="420"/>
+      </w:pPr>
+    </w:lvl>
+    <w:lvl w:ilvl="7" w:tplc="04090019" w:tentative="1">
+      <w:start w:val="1"/>
+      <w:numFmt w:val="lowerLetter"/>
+      <w:lvlText w:val="%8)"/>
+      <w:lvlJc w:val="left"/>
+      <w:pPr>
+        <w:ind w:left="3784" w:hanging="420"/>
+      </w:pPr>
+    </w:lvl>
+    <w:lvl w:ilvl="8" w:tplc="0409001B" w:tentative="1">
+      <w:start w:val="1"/>
+      <w:numFmt w:val="lowerRoman"/>
+      <w:lvlText w:val="%9."/>
+      <w:lvlJc w:val="right"/>
+      <w:pPr>
+        <w:ind w:left="4204" w:hanging="420"/>
+      </w:pPr>
+    </w:lvl>
+  </w:abstractNum>
+  <w:abstractNum w:abstractNumId="12" w15:restartNumberingAfterBreak="0">
+    <w:nsid w:val="43140ACF"/>
+    <w:multiLevelType w:val="hybridMultilevel"/>
+    <w:tmpl w:val="C882B842"/>
+    <w:lvl w:ilvl="0" w:tplc="0409001B">
+      <w:start w:val="1"/>
+      <w:numFmt w:val="lowerRoman"/>
+      <w:lvlText w:val="%1."/>
+      <w:lvlJc w:val="right"/>
+      <w:pPr>
+        <w:ind w:left="1260" w:hanging="420"/>
+      </w:pPr>
+    </w:lvl>
+    <w:lvl w:ilvl="1" w:tplc="04090019" w:tentative="1">
+      <w:start w:val="1"/>
+      <w:numFmt w:val="lowerLetter"/>
+      <w:lvlText w:val="%2)"/>
+      <w:lvlJc w:val="left"/>
+      <w:pPr>
+        <w:ind w:left="1680" w:hanging="420"/>
+      </w:pPr>
+    </w:lvl>
+    <w:lvl w:ilvl="2" w:tplc="0409001B" w:tentative="1">
+      <w:start w:val="1"/>
+      <w:numFmt w:val="lowerRoman"/>
+      <w:lvlText w:val="%3."/>
+      <w:lvlJc w:val="right"/>
+      <w:pPr>
+        <w:ind w:left="2100" w:hanging="420"/>
+      </w:pPr>
+    </w:lvl>
+    <w:lvl w:ilvl="3" w:tplc="0409000F" w:tentative="1">
+      <w:start w:val="1"/>
+      <w:numFmt w:val="decimal"/>
+      <w:lvlText w:val="%4."/>
+      <w:lvlJc w:val="left"/>
+      <w:pPr>
+        <w:ind w:left="2520" w:hanging="420"/>
+      </w:pPr>
+    </w:lvl>
+    <w:lvl w:ilvl="4" w:tplc="04090019" w:tentative="1">
+      <w:start w:val="1"/>
+      <w:numFmt w:val="lowerLetter"/>
+      <w:lvlText w:val="%5)"/>
+      <w:lvlJc w:val="left"/>
+      <w:pPr>
+        <w:ind w:left="2940" w:hanging="420"/>
+      </w:pPr>
+    </w:lvl>
+    <w:lvl w:ilvl="5" w:tplc="0409001B" w:tentative="1">
+      <w:start w:val="1"/>
+      <w:numFmt w:val="lowerRoman"/>
+      <w:lvlText w:val="%6."/>
+      <w:lvlJc w:val="right"/>
+      <w:pPr>
+        <w:ind w:left="3360" w:hanging="420"/>
+      </w:pPr>
+    </w:lvl>
+    <w:lvl w:ilvl="6" w:tplc="0409000F" w:tentative="1">
+      <w:start w:val="1"/>
+      <w:numFmt w:val="decimal"/>
+      <w:lvlText w:val="%7."/>
+      <w:lvlJc w:val="left"/>
+      <w:pPr>
+        <w:ind w:left="3780" w:hanging="420"/>
+      </w:pPr>
+    </w:lvl>
+    <w:lvl w:ilvl="7" w:tplc="04090019" w:tentative="1">
+      <w:start w:val="1"/>
+      <w:numFmt w:val="lowerLetter"/>
+      <w:lvlText w:val="%8)"/>
+      <w:lvlJc w:val="left"/>
+      <w:pPr>
+        <w:ind w:left="4200" w:hanging="420"/>
+      </w:pPr>
+    </w:lvl>
+    <w:lvl w:ilvl="8" w:tplc="0409001B" w:tentative="1">
+      <w:start w:val="1"/>
+      <w:numFmt w:val="lowerRoman"/>
+      <w:lvlText w:val="%9."/>
+      <w:lvlJc w:val="right"/>
+      <w:pPr>
+        <w:ind w:left="4620" w:hanging="420"/>
+      </w:pPr>
+    </w:lvl>
+  </w:abstractNum>
+  <w:abstractNum w:abstractNumId="13" w15:restartNumberingAfterBreak="0">
+    <w:nsid w:val="4A195B4A"/>
+    <w:multiLevelType w:val="hybridMultilevel"/>
+    <w:tmpl w:val="F0546CF2"/>
+    <w:lvl w:ilvl="0" w:tplc="0409001B">
+      <w:start w:val="1"/>
+      <w:numFmt w:val="lowerRoman"/>
+      <w:lvlText w:val="%1."/>
+      <w:lvlJc w:val="right"/>
+      <w:pPr>
+        <w:ind w:left="1260" w:hanging="420"/>
+      </w:pPr>
+    </w:lvl>
+    <w:lvl w:ilvl="1" w:tplc="04090019" w:tentative="1">
+      <w:start w:val="1"/>
+      <w:numFmt w:val="lowerLetter"/>
+      <w:lvlText w:val="%2)"/>
+      <w:lvlJc w:val="left"/>
+      <w:pPr>
+        <w:ind w:left="1680" w:hanging="420"/>
+      </w:pPr>
+    </w:lvl>
+    <w:lvl w:ilvl="2" w:tplc="0409001B" w:tentative="1">
+      <w:start w:val="1"/>
+      <w:numFmt w:val="lowerRoman"/>
+      <w:lvlText w:val="%3."/>
+      <w:lvlJc w:val="right"/>
+      <w:pPr>
+        <w:ind w:left="2100" w:hanging="420"/>
+      </w:pPr>
+    </w:lvl>
+    <w:lvl w:ilvl="3" w:tplc="0409000F" w:tentative="1">
+      <w:start w:val="1"/>
+      <w:numFmt w:val="decimal"/>
+      <w:lvlText w:val="%4."/>
+      <w:lvlJc w:val="left"/>
+      <w:pPr>
+        <w:ind w:left="2520" w:hanging="420"/>
+      </w:pPr>
+    </w:lvl>
+    <w:lvl w:ilvl="4" w:tplc="04090019" w:tentative="1">
+      <w:start w:val="1"/>
+      <w:numFmt w:val="lowerLetter"/>
+      <w:lvlText w:val="%5)"/>
+      <w:lvlJc w:val="left"/>
+      <w:pPr>
+        <w:ind w:left="2940" w:hanging="420"/>
+      </w:pPr>
+    </w:lvl>
+    <w:lvl w:ilvl="5" w:tplc="0409001B" w:tentative="1">
+      <w:start w:val="1"/>
+      <w:numFmt w:val="lowerRoman"/>
+      <w:lvlText w:val="%6."/>
+      <w:lvlJc w:val="right"/>
+      <w:pPr>
+        <w:ind w:left="3360" w:hanging="420"/>
+      </w:pPr>
+    </w:lvl>
+    <w:lvl w:ilvl="6" w:tplc="0409000F" w:tentative="1">
+      <w:start w:val="1"/>
+      <w:numFmt w:val="decimal"/>
+      <w:lvlText w:val="%7."/>
+      <w:lvlJc w:val="left"/>
+      <w:pPr>
+        <w:ind w:left="3780" w:hanging="420"/>
+      </w:pPr>
+    </w:lvl>
+    <w:lvl w:ilvl="7" w:tplc="04090019" w:tentative="1">
+      <w:start w:val="1"/>
+      <w:numFmt w:val="lowerLetter"/>
+      <w:lvlText w:val="%8)"/>
+      <w:lvlJc w:val="left"/>
+      <w:pPr>
+        <w:ind w:left="4200" w:hanging="420"/>
+      </w:pPr>
+    </w:lvl>
+    <w:lvl w:ilvl="8" w:tplc="0409001B" w:tentative="1">
+      <w:start w:val="1"/>
+      <w:numFmt w:val="lowerRoman"/>
+      <w:lvlText w:val="%9."/>
+      <w:lvlJc w:val="right"/>
+      <w:pPr>
+        <w:ind w:left="4620" w:hanging="420"/>
+      </w:pPr>
+    </w:lvl>
+  </w:abstractNum>
+  <w:abstractNum w:abstractNumId="14" w15:restartNumberingAfterBreak="0">
+    <w:nsid w:val="4CAF0C00"/>
+    <w:multiLevelType w:val="hybridMultilevel"/>
+    <w:tmpl w:val="2EE09114"/>
+    <w:lvl w:ilvl="0" w:tplc="0409001B">
+      <w:start w:val="1"/>
+      <w:numFmt w:val="lowerRoman"/>
+      <w:lvlText w:val="%1."/>
+      <w:lvlJc w:val="right"/>
+      <w:pPr>
+        <w:ind w:left="1264" w:hanging="420"/>
+      </w:pPr>
+    </w:lvl>
+    <w:lvl w:ilvl="1" w:tplc="04090019" w:tentative="1">
+      <w:start w:val="1"/>
+      <w:numFmt w:val="lowerLetter"/>
+      <w:lvlText w:val="%2)"/>
+      <w:lvlJc w:val="left"/>
+      <w:pPr>
+        <w:ind w:left="1684" w:hanging="420"/>
+      </w:pPr>
+    </w:lvl>
+    <w:lvl w:ilvl="2" w:tplc="0409001B" w:tentative="1">
+      <w:start w:val="1"/>
+      <w:numFmt w:val="lowerRoman"/>
+      <w:lvlText w:val="%3."/>
+      <w:lvlJc w:val="right"/>
+      <w:pPr>
+        <w:ind w:left="2104" w:hanging="420"/>
+      </w:pPr>
+    </w:lvl>
+    <w:lvl w:ilvl="3" w:tplc="0409000F" w:tentative="1">
+      <w:start w:val="1"/>
+      <w:numFmt w:val="decimal"/>
+      <w:lvlText w:val="%4."/>
+      <w:lvlJc w:val="left"/>
+      <w:pPr>
+        <w:ind w:left="2524" w:hanging="420"/>
+      </w:pPr>
+    </w:lvl>
+    <w:lvl w:ilvl="4" w:tplc="04090019" w:tentative="1">
+      <w:start w:val="1"/>
+      <w:numFmt w:val="lowerLetter"/>
+      <w:lvlText w:val="%5)"/>
+      <w:lvlJc w:val="left"/>
+      <w:pPr>
+        <w:ind w:left="2944" w:hanging="420"/>
+      </w:pPr>
+    </w:lvl>
+    <w:lvl w:ilvl="5" w:tplc="0409001B" w:tentative="1">
+      <w:start w:val="1"/>
+      <w:numFmt w:val="lowerRoman"/>
+      <w:lvlText w:val="%6."/>
+      <w:lvlJc w:val="right"/>
+      <w:pPr>
+        <w:ind w:left="3364" w:hanging="420"/>
+      </w:pPr>
+    </w:lvl>
+    <w:lvl w:ilvl="6" w:tplc="0409000F" w:tentative="1">
+      <w:start w:val="1"/>
+      <w:numFmt w:val="decimal"/>
+      <w:lvlText w:val="%7."/>
+      <w:lvlJc w:val="left"/>
+      <w:pPr>
+        <w:ind w:left="3784" w:hanging="420"/>
+      </w:pPr>
+    </w:lvl>
+    <w:lvl w:ilvl="7" w:tplc="04090019" w:tentative="1">
+      <w:start w:val="1"/>
+      <w:numFmt w:val="lowerLetter"/>
+      <w:lvlText w:val="%8)"/>
+      <w:lvlJc w:val="left"/>
+      <w:pPr>
+        <w:ind w:left="4204" w:hanging="420"/>
+      </w:pPr>
+    </w:lvl>
+    <w:lvl w:ilvl="8" w:tplc="0409001B" w:tentative="1">
+      <w:start w:val="1"/>
+      <w:numFmt w:val="lowerRoman"/>
+      <w:lvlText w:val="%9."/>
+      <w:lvlJc w:val="right"/>
+      <w:pPr>
+        <w:ind w:left="4624" w:hanging="420"/>
+      </w:pPr>
+    </w:lvl>
+  </w:abstractNum>
+  <w:abstractNum w:abstractNumId="15" w15:restartNumberingAfterBreak="0">
+    <w:nsid w:val="4F4B2F30"/>
+    <w:multiLevelType w:val="hybridMultilevel"/>
+    <w:tmpl w:val="EE7488F8"/>
+    <w:lvl w:ilvl="0" w:tplc="04090019">
+      <w:start w:val="1"/>
+      <w:numFmt w:val="lowerLetter"/>
+      <w:lvlText w:val="%1)"/>
+      <w:lvlJc w:val="left"/>
+      <w:pPr>
+        <w:ind w:left="1260" w:hanging="420"/>
+      </w:pPr>
+    </w:lvl>
+    <w:lvl w:ilvl="1" w:tplc="04090019" w:tentative="1">
+      <w:start w:val="1"/>
+      <w:numFmt w:val="lowerLetter"/>
+      <w:lvlText w:val="%2)"/>
+      <w:lvlJc w:val="left"/>
+      <w:pPr>
+        <w:ind w:left="1680" w:hanging="420"/>
+      </w:pPr>
+    </w:lvl>
+    <w:lvl w:ilvl="2" w:tplc="0409001B" w:tentative="1">
+      <w:start w:val="1"/>
+      <w:numFmt w:val="lowerRoman"/>
+      <w:lvlText w:val="%3."/>
+      <w:lvlJc w:val="right"/>
+      <w:pPr>
+        <w:ind w:left="2100" w:hanging="420"/>
+      </w:pPr>
+    </w:lvl>
+    <w:lvl w:ilvl="3" w:tplc="0409000F" w:tentative="1">
+      <w:start w:val="1"/>
+      <w:numFmt w:val="decimal"/>
+      <w:lvlText w:val="%4."/>
+      <w:lvlJc w:val="left"/>
+      <w:pPr>
+        <w:ind w:left="2520" w:hanging="420"/>
+      </w:pPr>
+    </w:lvl>
+    <w:lvl w:ilvl="4" w:tplc="04090019" w:tentative="1">
+      <w:start w:val="1"/>
+      <w:numFmt w:val="lowerLetter"/>
+      <w:lvlText w:val="%5)"/>
+      <w:lvlJc w:val="left"/>
+      <w:pPr>
+        <w:ind w:left="2940" w:hanging="420"/>
+      </w:pPr>
+    </w:lvl>
+    <w:lvl w:ilvl="5" w:tplc="0409001B" w:tentative="1">
+      <w:start w:val="1"/>
+      <w:numFmt w:val="lowerRoman"/>
+      <w:lvlText w:val="%6."/>
+      <w:lvlJc w:val="right"/>
+      <w:pPr>
+        <w:ind w:left="3360" w:hanging="420"/>
+      </w:pPr>
+    </w:lvl>
+    <w:lvl w:ilvl="6" w:tplc="0409000F" w:tentative="1">
+      <w:start w:val="1"/>
+      <w:numFmt w:val="decimal"/>
+      <w:lvlText w:val="%7."/>
+      <w:lvlJc w:val="left"/>
+      <w:pPr>
+        <w:ind w:left="3780" w:hanging="420"/>
+      </w:pPr>
+    </w:lvl>
+    <w:lvl w:ilvl="7" w:tplc="04090019" w:tentative="1">
+      <w:start w:val="1"/>
+      <w:numFmt w:val="lowerLetter"/>
+      <w:lvlText w:val="%8)"/>
+      <w:lvlJc w:val="left"/>
+      <w:pPr>
+        <w:ind w:left="4200" w:hanging="420"/>
+      </w:pPr>
+    </w:lvl>
+    <w:lvl w:ilvl="8" w:tplc="0409001B" w:tentative="1">
+      <w:start w:val="1"/>
+      <w:numFmt w:val="lowerRoman"/>
+      <w:lvlText w:val="%9."/>
+      <w:lvlJc w:val="right"/>
+      <w:pPr>
+        <w:ind w:left="4620" w:hanging="420"/>
+      </w:pPr>
+    </w:lvl>
+  </w:abstractNum>
+  <w:abstractNum w:abstractNumId="16" w15:restartNumberingAfterBreak="0">
+    <w:nsid w:val="55F13F9F"/>
+    <w:multiLevelType w:val="hybridMultilevel"/>
+    <w:tmpl w:val="FBA8FD26"/>
+    <w:lvl w:ilvl="0" w:tplc="04090019">
+      <w:start w:val="1"/>
+      <w:numFmt w:val="lowerLetter"/>
+      <w:lvlText w:val="%1)"/>
+      <w:lvlJc w:val="left"/>
+      <w:pPr>
+        <w:ind w:left="1264" w:hanging="420"/>
+      </w:pPr>
+    </w:lvl>
+    <w:lvl w:ilvl="1" w:tplc="04090019" w:tentative="1">
+      <w:start w:val="1"/>
+      <w:numFmt w:val="lowerLetter"/>
+      <w:lvlText w:val="%2)"/>
+      <w:lvlJc w:val="left"/>
+      <w:pPr>
+        <w:ind w:left="1684" w:hanging="420"/>
+      </w:pPr>
+    </w:lvl>
+    <w:lvl w:ilvl="2" w:tplc="0409001B" w:tentative="1">
+      <w:start w:val="1"/>
+      <w:numFmt w:val="lowerRoman"/>
+      <w:lvlText w:val="%3."/>
+      <w:lvlJc w:val="right"/>
+      <w:pPr>
+        <w:ind w:left="2104" w:hanging="420"/>
+      </w:pPr>
+    </w:lvl>
+    <w:lvl w:ilvl="3" w:tplc="0409000F" w:tentative="1">
+      <w:start w:val="1"/>
+      <w:numFmt w:val="decimal"/>
+      <w:lvlText w:val="%4."/>
+      <w:lvlJc w:val="left"/>
+      <w:pPr>
+        <w:ind w:left="2524" w:hanging="420"/>
+      </w:pPr>
+    </w:lvl>
+    <w:lvl w:ilvl="4" w:tplc="04090019" w:tentative="1">
+      <w:start w:val="1"/>
+      <w:numFmt w:val="lowerLetter"/>
+      <w:lvlText w:val="%5)"/>
+      <w:lvlJc w:val="left"/>
+      <w:pPr>
+        <w:ind w:left="2944" w:hanging="420"/>
+      </w:pPr>
+    </w:lvl>
+    <w:lvl w:ilvl="5" w:tplc="0409001B" w:tentative="1">
+      <w:start w:val="1"/>
+      <w:numFmt w:val="lowerRoman"/>
+      <w:lvlText w:val="%6."/>
+      <w:lvlJc w:val="right"/>
+      <w:pPr>
+        <w:ind w:left="3364" w:hanging="420"/>
+      </w:pPr>
+    </w:lvl>
+    <w:lvl w:ilvl="6" w:tplc="0409000F" w:tentative="1">
+      <w:start w:val="1"/>
+      <w:numFmt w:val="decimal"/>
+      <w:lvlText w:val="%7."/>
+      <w:lvlJc w:val="left"/>
+      <w:pPr>
+        <w:ind w:left="3784" w:hanging="420"/>
+      </w:pPr>
+    </w:lvl>
+    <w:lvl w:ilvl="7" w:tplc="04090019" w:tentative="1">
+      <w:start w:val="1"/>
+      <w:numFmt w:val="lowerLetter"/>
+      <w:lvlText w:val="%8)"/>
+      <w:lvlJc w:val="left"/>
+      <w:pPr>
+        <w:ind w:left="4204" w:hanging="420"/>
+      </w:pPr>
+    </w:lvl>
+    <w:lvl w:ilvl="8" w:tplc="0409001B" w:tentative="1">
+      <w:start w:val="1"/>
+      <w:numFmt w:val="lowerRoman"/>
+      <w:lvlText w:val="%9."/>
+      <w:lvlJc w:val="right"/>
+      <w:pPr>
+        <w:ind w:left="4624" w:hanging="420"/>
+      </w:pPr>
+    </w:lvl>
+  </w:abstractNum>
+  <w:abstractNum w:abstractNumId="17" w15:restartNumberingAfterBreak="0">
+    <w:nsid w:val="5A1362C9"/>
+    <w:multiLevelType w:val="hybridMultilevel"/>
+    <w:tmpl w:val="E960C1F0"/>
+    <w:lvl w:ilvl="0" w:tplc="0409001B">
+      <w:start w:val="1"/>
+      <w:numFmt w:val="lowerRoman"/>
+      <w:lvlText w:val="%1."/>
+      <w:lvlJc w:val="right"/>
+      <w:pPr>
+        <w:ind w:left="1680" w:hanging="420"/>
+      </w:pPr>
+    </w:lvl>
+    <w:lvl w:ilvl="1" w:tplc="04090019" w:tentative="1">
+      <w:start w:val="1"/>
+      <w:numFmt w:val="lowerLetter"/>
+      <w:lvlText w:val="%2)"/>
+      <w:lvlJc w:val="left"/>
+      <w:pPr>
+        <w:ind w:left="2100" w:hanging="420"/>
+      </w:pPr>
+    </w:lvl>
+    <w:lvl w:ilvl="2" w:tplc="0409001B" w:tentative="1">
+      <w:start w:val="1"/>
+      <w:numFmt w:val="lowerRoman"/>
+      <w:lvlText w:val="%3."/>
+      <w:lvlJc w:val="right"/>
+      <w:pPr>
+        <w:ind w:left="2520" w:hanging="420"/>
+      </w:pPr>
+    </w:lvl>
+    <w:lvl w:ilvl="3" w:tplc="0409000F" w:tentative="1">
+      <w:start w:val="1"/>
+      <w:numFmt w:val="decimal"/>
+      <w:lvlText w:val="%4."/>
+      <w:lvlJc w:val="left"/>
+      <w:pPr>
+        <w:ind w:left="2940" w:hanging="420"/>
+      </w:pPr>
+    </w:lvl>
+    <w:lvl w:ilvl="4" w:tplc="04090019" w:tentative="1">
+      <w:start w:val="1"/>
+      <w:numFmt w:val="lowerLetter"/>
+      <w:lvlText w:val="%5)"/>
+      <w:lvlJc w:val="left"/>
+      <w:pPr>
+        <w:ind w:left="3360" w:hanging="420"/>
+      </w:pPr>
+    </w:lvl>
+    <w:lvl w:ilvl="5" w:tplc="0409001B" w:tentative="1">
+      <w:start w:val="1"/>
+      <w:numFmt w:val="lowerRoman"/>
+      <w:lvlText w:val="%6."/>
+      <w:lvlJc w:val="right"/>
+      <w:pPr>
+        <w:ind w:left="3780" w:hanging="420"/>
+      </w:pPr>
+    </w:lvl>
+    <w:lvl w:ilvl="6" w:tplc="0409000F" w:tentative="1">
+      <w:start w:val="1"/>
+      <w:numFmt w:val="decimal"/>
+      <w:lvlText w:val="%7."/>
+      <w:lvlJc w:val="left"/>
+      <w:pPr>
+        <w:ind w:left="4200" w:hanging="420"/>
+      </w:pPr>
+    </w:lvl>
+    <w:lvl w:ilvl="7" w:tplc="04090019" w:tentative="1">
+      <w:start w:val="1"/>
+      <w:numFmt w:val="lowerLetter"/>
+      <w:lvlText w:val="%8)"/>
+      <w:lvlJc w:val="left"/>
+      <w:pPr>
+        <w:ind w:left="4620" w:hanging="420"/>
+      </w:pPr>
+    </w:lvl>
+    <w:lvl w:ilvl="8" w:tplc="0409001B" w:tentative="1">
+      <w:start w:val="1"/>
+      <w:numFmt w:val="lowerRoman"/>
+      <w:lvlText w:val="%9."/>
+      <w:lvlJc w:val="right"/>
+      <w:pPr>
+        <w:ind w:left="5040" w:hanging="420"/>
+      </w:pPr>
+    </w:lvl>
+  </w:abstractNum>
+  <w:abstractNum w:abstractNumId="18" w15:restartNumberingAfterBreak="0">
+    <w:nsid w:val="5A193A96"/>
+    <w:multiLevelType w:val="hybridMultilevel"/>
+    <w:tmpl w:val="9BAA49F4"/>
+    <w:lvl w:ilvl="0" w:tplc="0409001B">
+      <w:start w:val="1"/>
+      <w:numFmt w:val="lowerRoman"/>
+      <w:lvlText w:val="%1."/>
+      <w:lvlJc w:val="right"/>
+      <w:pPr>
+        <w:ind w:left="1260" w:hanging="420"/>
+      </w:pPr>
+    </w:lvl>
+    <w:lvl w:ilvl="1" w:tplc="04090019" w:tentative="1">
+      <w:start w:val="1"/>
+      <w:numFmt w:val="lowerLetter"/>
+      <w:lvlText w:val="%2)"/>
+      <w:lvlJc w:val="left"/>
+      <w:pPr>
+        <w:ind w:left="1680" w:hanging="420"/>
+      </w:pPr>
+    </w:lvl>
+    <w:lvl w:ilvl="2" w:tplc="0409001B" w:tentative="1">
+      <w:start w:val="1"/>
+      <w:numFmt w:val="lowerRoman"/>
+      <w:lvlText w:val="%3."/>
+      <w:lvlJc w:val="right"/>
+      <w:pPr>
+        <w:ind w:left="2100" w:hanging="420"/>
+      </w:pPr>
+    </w:lvl>
+    <w:lvl w:ilvl="3" w:tplc="0409000F" w:tentative="1">
+      <w:start w:val="1"/>
+      <w:numFmt w:val="decimal"/>
+      <w:lvlText w:val="%4."/>
+      <w:lvlJc w:val="left"/>
+      <w:pPr>
+        <w:ind w:left="2520" w:hanging="420"/>
+      </w:pPr>
+    </w:lvl>
+    <w:lvl w:ilvl="4" w:tplc="04090019" w:tentative="1">
+      <w:start w:val="1"/>
+      <w:numFmt w:val="lowerLetter"/>
+      <w:lvlText w:val="%5)"/>
+      <w:lvlJc w:val="left"/>
+      <w:pPr>
+        <w:ind w:left="2940" w:hanging="420"/>
+      </w:pPr>
+    </w:lvl>
+    <w:lvl w:ilvl="5" w:tplc="0409001B" w:tentative="1">
+      <w:start w:val="1"/>
+      <w:numFmt w:val="lowerRoman"/>
+      <w:lvlText w:val="%6."/>
+      <w:lvlJc w:val="right"/>
+      <w:pPr>
+        <w:ind w:left="3360" w:hanging="420"/>
+      </w:pPr>
+    </w:lvl>
+    <w:lvl w:ilvl="6" w:tplc="0409000F" w:tentative="1">
+      <w:start w:val="1"/>
+      <w:numFmt w:val="decimal"/>
+      <w:lvlText w:val="%7."/>
+      <w:lvlJc w:val="left"/>
+      <w:pPr>
+        <w:ind w:left="3780" w:hanging="420"/>
+      </w:pPr>
+    </w:lvl>
+    <w:lvl w:ilvl="7" w:tplc="04090019" w:tentative="1">
+      <w:start w:val="1"/>
+      <w:numFmt w:val="lowerLetter"/>
+      <w:lvlText w:val="%8)"/>
+      <w:lvlJc w:val="left"/>
+      <w:pPr>
+        <w:ind w:left="4200" w:hanging="420"/>
+      </w:pPr>
+    </w:lvl>
+    <w:lvl w:ilvl="8" w:tplc="0409001B" w:tentative="1">
+      <w:start w:val="1"/>
+      <w:numFmt w:val="lowerRoman"/>
+      <w:lvlText w:val="%9."/>
+      <w:lvlJc w:val="right"/>
+      <w:pPr>
+        <w:ind w:left="4620" w:hanging="420"/>
+      </w:pPr>
+    </w:lvl>
+  </w:abstractNum>
+  <w:abstractNum w:abstractNumId="19" w15:restartNumberingAfterBreak="0">
     <w:nsid w:val="62325AAF"/>
     <w:multiLevelType w:val="hybridMultilevel"/>
     <w:tmpl w:val="71F42E78"/>
@@ -1756,10 +3815,96 @@
       </w:pPr>
     </w:lvl>
   </w:abstractNum>
-  <w:abstractNum w:abstractNumId="6" w15:restartNumberingAfterBreak="0">
+  <w:abstractNum w:abstractNumId="20" w15:restartNumberingAfterBreak="0">
+    <w:nsid w:val="62CC7A3B"/>
+    <w:multiLevelType w:val="hybridMultilevel"/>
+    <w:tmpl w:val="0E10CB4E"/>
+    <w:lvl w:ilvl="0" w:tplc="04090019">
+      <w:start w:val="1"/>
+      <w:numFmt w:val="lowerLetter"/>
+      <w:lvlText w:val="%1)"/>
+      <w:lvlJc w:val="left"/>
+      <w:pPr>
+        <w:ind w:left="1265" w:hanging="420"/>
+      </w:pPr>
+    </w:lvl>
+    <w:lvl w:ilvl="1" w:tplc="04090019" w:tentative="1">
+      <w:start w:val="1"/>
+      <w:numFmt w:val="lowerLetter"/>
+      <w:lvlText w:val="%2)"/>
+      <w:lvlJc w:val="left"/>
+      <w:pPr>
+        <w:ind w:left="1685" w:hanging="420"/>
+      </w:pPr>
+    </w:lvl>
+    <w:lvl w:ilvl="2" w:tplc="0409001B" w:tentative="1">
+      <w:start w:val="1"/>
+      <w:numFmt w:val="lowerRoman"/>
+      <w:lvlText w:val="%3."/>
+      <w:lvlJc w:val="right"/>
+      <w:pPr>
+        <w:ind w:left="2105" w:hanging="420"/>
+      </w:pPr>
+    </w:lvl>
+    <w:lvl w:ilvl="3" w:tplc="0409000F" w:tentative="1">
+      <w:start w:val="1"/>
+      <w:numFmt w:val="decimal"/>
+      <w:lvlText w:val="%4."/>
+      <w:lvlJc w:val="left"/>
+      <w:pPr>
+        <w:ind w:left="2525" w:hanging="420"/>
+      </w:pPr>
+    </w:lvl>
+    <w:lvl w:ilvl="4" w:tplc="04090019" w:tentative="1">
+      <w:start w:val="1"/>
+      <w:numFmt w:val="lowerLetter"/>
+      <w:lvlText w:val="%5)"/>
+      <w:lvlJc w:val="left"/>
+      <w:pPr>
+        <w:ind w:left="2945" w:hanging="420"/>
+      </w:pPr>
+    </w:lvl>
+    <w:lvl w:ilvl="5" w:tplc="0409001B" w:tentative="1">
+      <w:start w:val="1"/>
+      <w:numFmt w:val="lowerRoman"/>
+      <w:lvlText w:val="%6."/>
+      <w:lvlJc w:val="right"/>
+      <w:pPr>
+        <w:ind w:left="3365" w:hanging="420"/>
+      </w:pPr>
+    </w:lvl>
+    <w:lvl w:ilvl="6" w:tplc="0409000F" w:tentative="1">
+      <w:start w:val="1"/>
+      <w:numFmt w:val="decimal"/>
+      <w:lvlText w:val="%7."/>
+      <w:lvlJc w:val="left"/>
+      <w:pPr>
+        <w:ind w:left="3785" w:hanging="420"/>
+      </w:pPr>
+    </w:lvl>
+    <w:lvl w:ilvl="7" w:tplc="04090019" w:tentative="1">
+      <w:start w:val="1"/>
+      <w:numFmt w:val="lowerLetter"/>
+      <w:lvlText w:val="%8)"/>
+      <w:lvlJc w:val="left"/>
+      <w:pPr>
+        <w:ind w:left="4205" w:hanging="420"/>
+      </w:pPr>
+    </w:lvl>
+    <w:lvl w:ilvl="8" w:tplc="0409001B" w:tentative="1">
+      <w:start w:val="1"/>
+      <w:numFmt w:val="lowerRoman"/>
+      <w:lvlText w:val="%9."/>
+      <w:lvlJc w:val="right"/>
+      <w:pPr>
+        <w:ind w:left="4625" w:hanging="420"/>
+      </w:pPr>
+    </w:lvl>
+  </w:abstractNum>
+  <w:abstractNum w:abstractNumId="21" w15:restartNumberingAfterBreak="0">
     <w:nsid w:val="68455B9B"/>
     <w:multiLevelType w:val="hybridMultilevel"/>
-    <w:tmpl w:val="0A8876D6"/>
+    <w:tmpl w:val="3500B224"/>
     <w:lvl w:ilvl="0" w:tplc="04090011">
       <w:start w:val="1"/>
       <w:numFmt w:val="decimal"/>
@@ -1842,7 +3987,268 @@
       </w:pPr>
     </w:lvl>
   </w:abstractNum>
-  <w:abstractNum w:abstractNumId="7" w15:restartNumberingAfterBreak="0">
+  <w:abstractNum w:abstractNumId="22" w15:restartNumberingAfterBreak="0">
+    <w:nsid w:val="68FA1B04"/>
+    <w:multiLevelType w:val="hybridMultilevel"/>
+    <w:tmpl w:val="38EAF0E6"/>
+    <w:lvl w:ilvl="0" w:tplc="04090019">
+      <w:start w:val="1"/>
+      <w:numFmt w:val="lowerLetter"/>
+      <w:lvlText w:val="%1)"/>
+      <w:lvlJc w:val="left"/>
+      <w:pPr>
+        <w:ind w:left="1265" w:hanging="420"/>
+      </w:pPr>
+    </w:lvl>
+    <w:lvl w:ilvl="1" w:tplc="04090019" w:tentative="1">
+      <w:start w:val="1"/>
+      <w:numFmt w:val="lowerLetter"/>
+      <w:lvlText w:val="%2)"/>
+      <w:lvlJc w:val="left"/>
+      <w:pPr>
+        <w:ind w:left="1685" w:hanging="420"/>
+      </w:pPr>
+    </w:lvl>
+    <w:lvl w:ilvl="2" w:tplc="0409001B" w:tentative="1">
+      <w:start w:val="1"/>
+      <w:numFmt w:val="lowerRoman"/>
+      <w:lvlText w:val="%3."/>
+      <w:lvlJc w:val="right"/>
+      <w:pPr>
+        <w:ind w:left="2105" w:hanging="420"/>
+      </w:pPr>
+    </w:lvl>
+    <w:lvl w:ilvl="3" w:tplc="0409000F" w:tentative="1">
+      <w:start w:val="1"/>
+      <w:numFmt w:val="decimal"/>
+      <w:lvlText w:val="%4."/>
+      <w:lvlJc w:val="left"/>
+      <w:pPr>
+        <w:ind w:left="2525" w:hanging="420"/>
+      </w:pPr>
+    </w:lvl>
+    <w:lvl w:ilvl="4" w:tplc="04090019" w:tentative="1">
+      <w:start w:val="1"/>
+      <w:numFmt w:val="lowerLetter"/>
+      <w:lvlText w:val="%5)"/>
+      <w:lvlJc w:val="left"/>
+      <w:pPr>
+        <w:ind w:left="2945" w:hanging="420"/>
+      </w:pPr>
+    </w:lvl>
+    <w:lvl w:ilvl="5" w:tplc="0409001B" w:tentative="1">
+      <w:start w:val="1"/>
+      <w:numFmt w:val="lowerRoman"/>
+      <w:lvlText w:val="%6."/>
+      <w:lvlJc w:val="right"/>
+      <w:pPr>
+        <w:ind w:left="3365" w:hanging="420"/>
+      </w:pPr>
+    </w:lvl>
+    <w:lvl w:ilvl="6" w:tplc="0409000F" w:tentative="1">
+      <w:start w:val="1"/>
+      <w:numFmt w:val="decimal"/>
+      <w:lvlText w:val="%7."/>
+      <w:lvlJc w:val="left"/>
+      <w:pPr>
+        <w:ind w:left="3785" w:hanging="420"/>
+      </w:pPr>
+    </w:lvl>
+    <w:lvl w:ilvl="7" w:tplc="04090019" w:tentative="1">
+      <w:start w:val="1"/>
+      <w:numFmt w:val="lowerLetter"/>
+      <w:lvlText w:val="%8)"/>
+      <w:lvlJc w:val="left"/>
+      <w:pPr>
+        <w:ind w:left="4205" w:hanging="420"/>
+      </w:pPr>
+    </w:lvl>
+    <w:lvl w:ilvl="8" w:tplc="0409001B" w:tentative="1">
+      <w:start w:val="1"/>
+      <w:numFmt w:val="lowerRoman"/>
+      <w:lvlText w:val="%9."/>
+      <w:lvlJc w:val="right"/>
+      <w:pPr>
+        <w:ind w:left="4625" w:hanging="420"/>
+      </w:pPr>
+    </w:lvl>
+  </w:abstractNum>
+  <w:abstractNum w:abstractNumId="23" w15:restartNumberingAfterBreak="0">
+    <w:nsid w:val="71965137"/>
+    <w:multiLevelType w:val="hybridMultilevel"/>
+    <w:tmpl w:val="CF4AC46C"/>
+    <w:lvl w:ilvl="0" w:tplc="6BF86CDC">
+      <w:start w:val="1"/>
+      <w:numFmt w:val="decimal"/>
+      <w:lvlText w:val="%1."/>
+      <w:lvlJc w:val="left"/>
+      <w:pPr>
+        <w:ind w:left="780" w:hanging="360"/>
+      </w:pPr>
+      <w:rPr>
+        <w:rFonts w:hint="default"/>
+      </w:rPr>
+    </w:lvl>
+    <w:lvl w:ilvl="1" w:tplc="04090019" w:tentative="1">
+      <w:start w:val="1"/>
+      <w:numFmt w:val="lowerLetter"/>
+      <w:lvlText w:val="%2)"/>
+      <w:lvlJc w:val="left"/>
+      <w:pPr>
+        <w:ind w:left="1260" w:hanging="420"/>
+      </w:pPr>
+    </w:lvl>
+    <w:lvl w:ilvl="2" w:tplc="0409001B" w:tentative="1">
+      <w:start w:val="1"/>
+      <w:numFmt w:val="lowerRoman"/>
+      <w:lvlText w:val="%3."/>
+      <w:lvlJc w:val="right"/>
+      <w:pPr>
+        <w:ind w:left="1680" w:hanging="420"/>
+      </w:pPr>
+    </w:lvl>
+    <w:lvl w:ilvl="3" w:tplc="0409000F" w:tentative="1">
+      <w:start w:val="1"/>
+      <w:numFmt w:val="decimal"/>
+      <w:lvlText w:val="%4."/>
+      <w:lvlJc w:val="left"/>
+      <w:pPr>
+        <w:ind w:left="2100" w:hanging="420"/>
+      </w:pPr>
+    </w:lvl>
+    <w:lvl w:ilvl="4" w:tplc="04090019" w:tentative="1">
+      <w:start w:val="1"/>
+      <w:numFmt w:val="lowerLetter"/>
+      <w:lvlText w:val="%5)"/>
+      <w:lvlJc w:val="left"/>
+      <w:pPr>
+        <w:ind w:left="2520" w:hanging="420"/>
+      </w:pPr>
+    </w:lvl>
+    <w:lvl w:ilvl="5" w:tplc="0409001B" w:tentative="1">
+      <w:start w:val="1"/>
+      <w:numFmt w:val="lowerRoman"/>
+      <w:lvlText w:val="%6."/>
+      <w:lvlJc w:val="right"/>
+      <w:pPr>
+        <w:ind w:left="2940" w:hanging="420"/>
+      </w:pPr>
+    </w:lvl>
+    <w:lvl w:ilvl="6" w:tplc="0409000F" w:tentative="1">
+      <w:start w:val="1"/>
+      <w:numFmt w:val="decimal"/>
+      <w:lvlText w:val="%7."/>
+      <w:lvlJc w:val="left"/>
+      <w:pPr>
+        <w:ind w:left="3360" w:hanging="420"/>
+      </w:pPr>
+    </w:lvl>
+    <w:lvl w:ilvl="7" w:tplc="04090019" w:tentative="1">
+      <w:start w:val="1"/>
+      <w:numFmt w:val="lowerLetter"/>
+      <w:lvlText w:val="%8)"/>
+      <w:lvlJc w:val="left"/>
+      <w:pPr>
+        <w:ind w:left="3780" w:hanging="420"/>
+      </w:pPr>
+    </w:lvl>
+    <w:lvl w:ilvl="8" w:tplc="0409001B" w:tentative="1">
+      <w:start w:val="1"/>
+      <w:numFmt w:val="lowerRoman"/>
+      <w:lvlText w:val="%9."/>
+      <w:lvlJc w:val="right"/>
+      <w:pPr>
+        <w:ind w:left="4200" w:hanging="420"/>
+      </w:pPr>
+    </w:lvl>
+  </w:abstractNum>
+  <w:abstractNum w:abstractNumId="24" w15:restartNumberingAfterBreak="0">
+    <w:nsid w:val="77704C85"/>
+    <w:multiLevelType w:val="hybridMultilevel"/>
+    <w:tmpl w:val="B0729E1C"/>
+    <w:lvl w:ilvl="0" w:tplc="04090019">
+      <w:start w:val="1"/>
+      <w:numFmt w:val="lowerLetter"/>
+      <w:lvlText w:val="%1)"/>
+      <w:lvlJc w:val="left"/>
+      <w:pPr>
+        <w:ind w:left="1264" w:hanging="420"/>
+      </w:pPr>
+    </w:lvl>
+    <w:lvl w:ilvl="1" w:tplc="04090019" w:tentative="1">
+      <w:start w:val="1"/>
+      <w:numFmt w:val="lowerLetter"/>
+      <w:lvlText w:val="%2)"/>
+      <w:lvlJc w:val="left"/>
+      <w:pPr>
+        <w:ind w:left="1684" w:hanging="420"/>
+      </w:pPr>
+    </w:lvl>
+    <w:lvl w:ilvl="2" w:tplc="0409001B" w:tentative="1">
+      <w:start w:val="1"/>
+      <w:numFmt w:val="lowerRoman"/>
+      <w:lvlText w:val="%3."/>
+      <w:lvlJc w:val="right"/>
+      <w:pPr>
+        <w:ind w:left="2104" w:hanging="420"/>
+      </w:pPr>
+    </w:lvl>
+    <w:lvl w:ilvl="3" w:tplc="0409000F" w:tentative="1">
+      <w:start w:val="1"/>
+      <w:numFmt w:val="decimal"/>
+      <w:lvlText w:val="%4."/>
+      <w:lvlJc w:val="left"/>
+      <w:pPr>
+        <w:ind w:left="2524" w:hanging="420"/>
+      </w:pPr>
+    </w:lvl>
+    <w:lvl w:ilvl="4" w:tplc="04090019" w:tentative="1">
+      <w:start w:val="1"/>
+      <w:numFmt w:val="lowerLetter"/>
+      <w:lvlText w:val="%5)"/>
+      <w:lvlJc w:val="left"/>
+      <w:pPr>
+        <w:ind w:left="2944" w:hanging="420"/>
+      </w:pPr>
+    </w:lvl>
+    <w:lvl w:ilvl="5" w:tplc="0409001B" w:tentative="1">
+      <w:start w:val="1"/>
+      <w:numFmt w:val="lowerRoman"/>
+      <w:lvlText w:val="%6."/>
+      <w:lvlJc w:val="right"/>
+      <w:pPr>
+        <w:ind w:left="3364" w:hanging="420"/>
+      </w:pPr>
+    </w:lvl>
+    <w:lvl w:ilvl="6" w:tplc="0409000F" w:tentative="1">
+      <w:start w:val="1"/>
+      <w:numFmt w:val="decimal"/>
+      <w:lvlText w:val="%7."/>
+      <w:lvlJc w:val="left"/>
+      <w:pPr>
+        <w:ind w:left="3784" w:hanging="420"/>
+      </w:pPr>
+    </w:lvl>
+    <w:lvl w:ilvl="7" w:tplc="04090019" w:tentative="1">
+      <w:start w:val="1"/>
+      <w:numFmt w:val="lowerLetter"/>
+      <w:lvlText w:val="%8)"/>
+      <w:lvlJc w:val="left"/>
+      <w:pPr>
+        <w:ind w:left="4204" w:hanging="420"/>
+      </w:pPr>
+    </w:lvl>
+    <w:lvl w:ilvl="8" w:tplc="0409001B" w:tentative="1">
+      <w:start w:val="1"/>
+      <w:numFmt w:val="lowerRoman"/>
+      <w:lvlText w:val="%9."/>
+      <w:lvlJc w:val="right"/>
+      <w:pPr>
+        <w:ind w:left="4624" w:hanging="420"/>
+      </w:pPr>
+    </w:lvl>
+  </w:abstractNum>
+  <w:abstractNum w:abstractNumId="25" w15:restartNumberingAfterBreak="0">
     <w:nsid w:val="7BC32BAD"/>
     <w:multiLevelType w:val="hybridMultilevel"/>
     <w:tmpl w:val="71F42E78"/>
@@ -1928,28 +4334,171 @@
       </w:pPr>
     </w:lvl>
   </w:abstractNum>
+  <w:abstractNum w:abstractNumId="26" w15:restartNumberingAfterBreak="0">
+    <w:nsid w:val="7E8507F0"/>
+    <w:multiLevelType w:val="hybridMultilevel"/>
+    <w:tmpl w:val="4834545E"/>
+    <w:lvl w:ilvl="0" w:tplc="04090019">
+      <w:start w:val="1"/>
+      <w:numFmt w:val="lowerLetter"/>
+      <w:lvlText w:val="%1)"/>
+      <w:lvlJc w:val="left"/>
+      <w:pPr>
+        <w:ind w:left="1680" w:hanging="420"/>
+      </w:pPr>
+    </w:lvl>
+    <w:lvl w:ilvl="1" w:tplc="04090019" w:tentative="1">
+      <w:start w:val="1"/>
+      <w:numFmt w:val="lowerLetter"/>
+      <w:lvlText w:val="%2)"/>
+      <w:lvlJc w:val="left"/>
+      <w:pPr>
+        <w:ind w:left="2100" w:hanging="420"/>
+      </w:pPr>
+    </w:lvl>
+    <w:lvl w:ilvl="2" w:tplc="0409001B" w:tentative="1">
+      <w:start w:val="1"/>
+      <w:numFmt w:val="lowerRoman"/>
+      <w:lvlText w:val="%3."/>
+      <w:lvlJc w:val="right"/>
+      <w:pPr>
+        <w:ind w:left="2520" w:hanging="420"/>
+      </w:pPr>
+    </w:lvl>
+    <w:lvl w:ilvl="3" w:tplc="0409000F" w:tentative="1">
+      <w:start w:val="1"/>
+      <w:numFmt w:val="decimal"/>
+      <w:lvlText w:val="%4."/>
+      <w:lvlJc w:val="left"/>
+      <w:pPr>
+        <w:ind w:left="2940" w:hanging="420"/>
+      </w:pPr>
+    </w:lvl>
+    <w:lvl w:ilvl="4" w:tplc="04090019" w:tentative="1">
+      <w:start w:val="1"/>
+      <w:numFmt w:val="lowerLetter"/>
+      <w:lvlText w:val="%5)"/>
+      <w:lvlJc w:val="left"/>
+      <w:pPr>
+        <w:ind w:left="3360" w:hanging="420"/>
+      </w:pPr>
+    </w:lvl>
+    <w:lvl w:ilvl="5" w:tplc="0409001B" w:tentative="1">
+      <w:start w:val="1"/>
+      <w:numFmt w:val="lowerRoman"/>
+      <w:lvlText w:val="%6."/>
+      <w:lvlJc w:val="right"/>
+      <w:pPr>
+        <w:ind w:left="3780" w:hanging="420"/>
+      </w:pPr>
+    </w:lvl>
+    <w:lvl w:ilvl="6" w:tplc="0409000F" w:tentative="1">
+      <w:start w:val="1"/>
+      <w:numFmt w:val="decimal"/>
+      <w:lvlText w:val="%7."/>
+      <w:lvlJc w:val="left"/>
+      <w:pPr>
+        <w:ind w:left="4200" w:hanging="420"/>
+      </w:pPr>
+    </w:lvl>
+    <w:lvl w:ilvl="7" w:tplc="04090019" w:tentative="1">
+      <w:start w:val="1"/>
+      <w:numFmt w:val="lowerLetter"/>
+      <w:lvlText w:val="%8)"/>
+      <w:lvlJc w:val="left"/>
+      <w:pPr>
+        <w:ind w:left="4620" w:hanging="420"/>
+      </w:pPr>
+    </w:lvl>
+    <w:lvl w:ilvl="8" w:tplc="0409001B" w:tentative="1">
+      <w:start w:val="1"/>
+      <w:numFmt w:val="lowerRoman"/>
+      <w:lvlText w:val="%9."/>
+      <w:lvlJc w:val="right"/>
+      <w:pPr>
+        <w:ind w:left="5040" w:hanging="420"/>
+      </w:pPr>
+    </w:lvl>
+  </w:abstractNum>
   <w:num w:numId="1">
+    <w:abstractNumId w:val="6"/>
+  </w:num>
+  <w:num w:numId="2">
+    <w:abstractNumId w:val="1"/>
+  </w:num>
+  <w:num w:numId="3">
+    <w:abstractNumId w:val="8"/>
+  </w:num>
+  <w:num w:numId="4">
     <w:abstractNumId w:val="3"/>
   </w:num>
-  <w:num w:numId="2">
+  <w:num w:numId="5">
+    <w:abstractNumId w:val="21"/>
+  </w:num>
+  <w:num w:numId="6">
+    <w:abstractNumId w:val="25"/>
+  </w:num>
+  <w:num w:numId="7">
+    <w:abstractNumId w:val="19"/>
+  </w:num>
+  <w:num w:numId="8">
+    <w:abstractNumId w:val="4"/>
+  </w:num>
+  <w:num w:numId="9">
+    <w:abstractNumId w:val="7"/>
+  </w:num>
+  <w:num w:numId="10">
+    <w:abstractNumId w:val="14"/>
+  </w:num>
+  <w:num w:numId="11">
+    <w:abstractNumId w:val="10"/>
+  </w:num>
+  <w:num w:numId="12">
+    <w:abstractNumId w:val="13"/>
+  </w:num>
+  <w:num w:numId="13">
+    <w:abstractNumId w:val="11"/>
+  </w:num>
+  <w:num w:numId="14">
+    <w:abstractNumId w:val="18"/>
+  </w:num>
+  <w:num w:numId="15">
+    <w:abstractNumId w:val="23"/>
+  </w:num>
+  <w:num w:numId="16">
+    <w:abstractNumId w:val="26"/>
+  </w:num>
+  <w:num w:numId="17">
+    <w:abstractNumId w:val="12"/>
+  </w:num>
+  <w:num w:numId="18">
+    <w:abstractNumId w:val="5"/>
+  </w:num>
+  <w:num w:numId="19">
     <w:abstractNumId w:val="0"/>
   </w:num>
-  <w:num w:numId="3">
-    <w:abstractNumId w:val="4"/>
+  <w:num w:numId="20">
+    <w:abstractNumId w:val="15"/>
   </w:num>
-  <w:num w:numId="4">
-    <w:abstractNumId w:val="1"/>
+  <w:num w:numId="21">
+    <w:abstractNumId w:val="17"/>
   </w:num>
-  <w:num w:numId="5">
-    <w:abstractNumId w:val="6"/>
+  <w:num w:numId="22">
+    <w:abstractNumId w:val="9"/>
   </w:num>
-  <w:num w:numId="6">
-    <w:abstractNumId w:val="7"/>
+  <w:num w:numId="23">
+    <w:abstractNumId w:val="20"/>
   </w:num>
-  <w:num w:numId="7">
-    <w:abstractNumId w:val="5"/>
+  <w:num w:numId="24">
+    <w:abstractNumId w:val="22"/>
   </w:num>
-  <w:num w:numId="8">
+  <w:num w:numId="25">
+    <w:abstractNumId w:val="24"/>
+  </w:num>
+  <w:num w:numId="26">
+    <w:abstractNumId w:val="16"/>
+  </w:num>
+  <w:num w:numId="27">
     <w:abstractNumId w:val="2"/>
   </w:num>
 </w:numbering>
@@ -2358,6 +4907,7 @@
   <w:style w:type="character" w:default="1" w:styleId="a0">
     <w:name w:val="Default Paragraph Font"/>
     <w:uiPriority w:val="1"/>
+    <w:semiHidden/>
     <w:unhideWhenUsed/>
   </w:style>
   <w:style w:type="table" w:default="1" w:styleId="a1">
@@ -2429,6 +4979,71 @@
         <w:insideV w:val="single" w:sz="4" w:space="0" w:color="auto"/>
       </w:tblBorders>
     </w:tblPr>
+  </w:style>
+  <w:style w:type="paragraph" w:styleId="a7">
+    <w:name w:val="header"/>
+    <w:basedOn w:val="a"/>
+    <w:link w:val="a8"/>
+    <w:uiPriority w:val="99"/>
+    <w:unhideWhenUsed/>
+    <w:rsid w:val="00DB66AA"/>
+    <w:pPr>
+      <w:pBdr>
+        <w:bottom w:val="single" w:sz="6" w:space="1" w:color="auto"/>
+      </w:pBdr>
+      <w:tabs>
+        <w:tab w:val="center" w:pos="4153"/>
+        <w:tab w:val="right" w:pos="8306"/>
+      </w:tabs>
+      <w:snapToGrid w:val="0"/>
+      <w:jc w:val="center"/>
+    </w:pPr>
+    <w:rPr>
+      <w:sz w:val="18"/>
+      <w:szCs w:val="18"/>
+    </w:rPr>
+  </w:style>
+  <w:style w:type="character" w:customStyle="1" w:styleId="a8">
+    <w:name w:val="页眉 字符"/>
+    <w:basedOn w:val="a0"/>
+    <w:link w:val="a7"/>
+    <w:uiPriority w:val="99"/>
+    <w:rsid w:val="00DB66AA"/>
+    <w:rPr>
+      <w:sz w:val="18"/>
+      <w:szCs w:val="18"/>
+    </w:rPr>
+  </w:style>
+  <w:style w:type="paragraph" w:styleId="a9">
+    <w:name w:val="footer"/>
+    <w:basedOn w:val="a"/>
+    <w:link w:val="aa"/>
+    <w:uiPriority w:val="99"/>
+    <w:unhideWhenUsed/>
+    <w:rsid w:val="00DB66AA"/>
+    <w:pPr>
+      <w:tabs>
+        <w:tab w:val="center" w:pos="4153"/>
+        <w:tab w:val="right" w:pos="8306"/>
+      </w:tabs>
+      <w:snapToGrid w:val="0"/>
+      <w:jc w:val="left"/>
+    </w:pPr>
+    <w:rPr>
+      <w:sz w:val="18"/>
+      <w:szCs w:val="18"/>
+    </w:rPr>
+  </w:style>
+  <w:style w:type="character" w:customStyle="1" w:styleId="aa">
+    <w:name w:val="页脚 字符"/>
+    <w:basedOn w:val="a0"/>
+    <w:link w:val="a9"/>
+    <w:uiPriority w:val="99"/>
+    <w:rsid w:val="00DB66AA"/>
+    <w:rPr>
+      <w:sz w:val="18"/>
+      <w:szCs w:val="18"/>
+    </w:rPr>
   </w:style>
 </w:styles>
 </file>

</xml_diff>

<commit_message>
add final report and flowchart
</commit_message>
<xml_diff>
--- a/EC544_Project.docx
+++ b/EC544_Project.docx
@@ -1,6 +1,6 @@
 
 <file path=word/document.xml><?xml version="1.0" encoding="utf-8"?>
-<w:document xmlns:wpc="http://schemas.microsoft.com/office/word/2010/wordprocessingCanvas" xmlns:cx="http://schemas.microsoft.com/office/drawing/2014/chartex" xmlns:cx1="http://schemas.microsoft.com/office/drawing/2015/9/8/chartex" xmlns:cx2="http://schemas.microsoft.com/office/drawing/2015/10/21/chartex" xmlns:cx3="http://schemas.microsoft.com/office/drawing/2016/5/9/chartex" xmlns:cx4="http://schemas.microsoft.com/office/drawing/2016/5/10/chartex" xmlns:cx5="http://schemas.microsoft.com/office/drawing/2016/5/11/chartex" xmlns:cx6="http://schemas.microsoft.com/office/drawing/2016/5/12/chartex" xmlns:cx7="http://schemas.microsoft.com/office/drawing/2016/5/13/chartex" xmlns:cx8="http://schemas.microsoft.com/office/drawing/2016/5/14/chartex" xmlns:mc="http://schemas.openxmlformats.org/markup-compatibility/2006" xmlns:aink="http://schemas.microsoft.com/office/drawing/2016/ink" xmlns:am3d="http://schemas.microsoft.com/office/drawing/2017/model3d" xmlns:o="urn:schemas-microsoft-com:office:office" xmlns:r="http://schemas.openxmlformats.org/officeDocument/2006/relationships" xmlns:m="http://schemas.openxmlformats.org/officeDocument/2006/math" xmlns:v="urn:schemas-microsoft-com:vml" xmlns:wp14="http://schemas.microsoft.com/office/word/2010/wordprocessingDrawing" xmlns:wp="http://schemas.openxmlformats.org/drawingml/2006/wordprocessingDrawing" xmlns:w10="urn:schemas-microsoft-com:office:word" xmlns:w="http://schemas.openxmlformats.org/wordprocessingml/2006/main" xmlns:w14="http://schemas.microsoft.com/office/word/2010/wordml" xmlns:w15="http://schemas.microsoft.com/office/word/2012/wordml" xmlns:w16cex="http://schemas.microsoft.com/office/word/2018/wordml/cex" xmlns:w16cid="http://schemas.microsoft.com/office/word/2016/wordml/cid" xmlns:w16="http://schemas.microsoft.com/office/word/2018/wordml" xmlns:w16se="http://schemas.microsoft.com/office/word/2015/wordml/symex" xmlns:wpg="http://schemas.microsoft.com/office/word/2010/wordprocessingGroup" xmlns:wpi="http://schemas.microsoft.com/office/word/2010/wordprocessingInk" xmlns:wne="http://schemas.microsoft.com/office/word/2006/wordml" xmlns:wps="http://schemas.microsoft.com/office/word/2010/wordprocessingShape" mc:Ignorable="w14 w15 w16se w16cid w16 w16cex wp14">
+<w:document xmlns:wpc="http://schemas.microsoft.com/office/word/2010/wordprocessingCanvas" xmlns:cx="http://schemas.microsoft.com/office/drawing/2014/chartex" xmlns:mc="http://schemas.openxmlformats.org/markup-compatibility/2006" xmlns:o="urn:schemas-microsoft-com:office:office" xmlns:r="http://schemas.openxmlformats.org/officeDocument/2006/relationships" xmlns:m="http://schemas.openxmlformats.org/officeDocument/2006/math" xmlns:v="urn:schemas-microsoft-com:vml" xmlns:wp14="http://schemas.microsoft.com/office/word/2010/wordprocessingDrawing" xmlns:wp="http://schemas.openxmlformats.org/drawingml/2006/wordprocessingDrawing" xmlns:w10="urn:schemas-microsoft-com:office:word" xmlns:w="http://schemas.openxmlformats.org/wordprocessingml/2006/main" xmlns:w14="http://schemas.microsoft.com/office/word/2010/wordml" xmlns:w15="http://schemas.microsoft.com/office/word/2012/wordml" xmlns:w16se="http://schemas.microsoft.com/office/word/2015/wordml/symex" xmlns:wpg="http://schemas.microsoft.com/office/word/2010/wordprocessingGroup" xmlns:wpi="http://schemas.microsoft.com/office/word/2010/wordprocessingInk" xmlns:wne="http://schemas.microsoft.com/office/word/2006/wordml" xmlns:wps="http://schemas.microsoft.com/office/word/2010/wordprocessingShape" mc:Ignorable="w14 w15 w16se wp14">
   <w:body>
     <w:p>
       <w:pPr>
@@ -55,10 +55,38 @@
           <w:szCs w:val="28"/>
         </w:rPr>
       </w:pPr>
+      <w:r>
+        <w:rPr>
+          <w:rFonts w:ascii="Times New Roman" w:hAnsi="Times New Roman" w:cs="Times New Roman"/>
+          <w:sz w:val="24"/>
+          <w:szCs w:val="28"/>
+        </w:rPr>
+        <w:t xml:space="preserve">Github: </w:t>
+      </w:r>
+      <w:hyperlink r:id="rId7" w:history="1">
+        <w:r>
+          <w:rPr>
+            <w:rFonts w:ascii="Times New Roman" w:hAnsi="Times New Roman" w:cs="Times New Roman"/>
+            <w:sz w:val="22"/>
+            <w:szCs w:val="28"/>
+          </w:rPr>
+          <w:t>https://github.com/ziyu39076/Smart_DoorBell</w:t>
+        </w:r>
+      </w:hyperlink>
+    </w:p>
+    <w:p>
+      <w:pPr>
+        <w:jc w:val="center"/>
+        <w:rPr>
+          <w:rFonts w:ascii="Times New Roman" w:hAnsi="Times New Roman" w:cs="Times New Roman"/>
+          <w:sz w:val="24"/>
+          <w:szCs w:val="28"/>
+        </w:rPr>
+      </w:pPr>
     </w:p>
     <w:tbl>
       <w:tblPr>
-        <w:tblStyle w:val="a6"/>
+        <w:tblStyle w:val="TableGrid"/>
         <w:tblW w:w="0" w:type="auto"/>
         <w:tblInd w:w="1980" w:type="dxa"/>
         <w:tblLook w:val="04A0" w:firstRow="1" w:lastRow="0" w:firstColumn="1" w:lastColumn="0" w:noHBand="0" w:noVBand="1"/>
@@ -125,7 +153,6 @@
                 <w:rFonts w:ascii="Times New Roman" w:hAnsi="Times New Roman" w:cs="Times New Roman"/>
               </w:rPr>
             </w:pPr>
-            <w:proofErr w:type="spellStart"/>
             <w:r>
               <w:rPr>
                 <w:rFonts w:ascii="Times New Roman" w:hAnsi="Times New Roman" w:cs="Times New Roman" w:hint="eastAsia"/>
@@ -136,23 +163,8 @@
               <w:rPr>
                 <w:rFonts w:ascii="Times New Roman" w:hAnsi="Times New Roman" w:cs="Times New Roman"/>
               </w:rPr>
-              <w:t>ianhao</w:t>
+              <w:t>ianhao Liulin</w:t>
             </w:r>
-            <w:proofErr w:type="spellEnd"/>
-            <w:r>
-              <w:rPr>
-                <w:rFonts w:ascii="Times New Roman" w:hAnsi="Times New Roman" w:cs="Times New Roman"/>
-              </w:rPr>
-              <w:t xml:space="preserve"> </w:t>
-            </w:r>
-            <w:proofErr w:type="spellStart"/>
-            <w:r>
-              <w:rPr>
-                <w:rFonts w:ascii="Times New Roman" w:hAnsi="Times New Roman" w:cs="Times New Roman"/>
-              </w:rPr>
-              <w:t>Liulin</w:t>
-            </w:r>
-            <w:proofErr w:type="spellEnd"/>
           </w:p>
         </w:tc>
         <w:tc>
@@ -193,7 +205,6 @@
                 <w:rFonts w:ascii="Times New Roman" w:hAnsi="Times New Roman" w:cs="Times New Roman"/>
               </w:rPr>
             </w:pPr>
-            <w:proofErr w:type="spellStart"/>
             <w:r>
               <w:rPr>
                 <w:rFonts w:ascii="Times New Roman" w:hAnsi="Times New Roman" w:cs="Times New Roman" w:hint="eastAsia"/>
@@ -204,14 +215,7 @@
               <w:rPr>
                 <w:rFonts w:ascii="Times New Roman" w:hAnsi="Times New Roman" w:cs="Times New Roman"/>
               </w:rPr>
-              <w:t>iyu</w:t>
-            </w:r>
-            <w:proofErr w:type="spellEnd"/>
-            <w:r>
-              <w:rPr>
-                <w:rFonts w:ascii="Times New Roman" w:hAnsi="Times New Roman" w:cs="Times New Roman"/>
-              </w:rPr>
-              <w:t xml:space="preserve"> Zhao</w:t>
+              <w:t>iyu Zhao</w:t>
             </w:r>
           </w:p>
         </w:tc>
@@ -261,8 +265,6 @@
         </w:rPr>
         <w:t>1. Introduction</w:t>
       </w:r>
-      <w:bookmarkStart w:id="0" w:name="_GoBack"/>
-      <w:bookmarkEnd w:id="0"/>
     </w:p>
     <w:p>
       <w:pPr>
@@ -330,16 +332,14 @@
           <w:rFonts w:ascii="Times New Roman" w:hAnsi="Times New Roman" w:cs="Times New Roman"/>
         </w:rPr>
         <w:tab/>
-        <w:t xml:space="preserve">We want to build a smart doorbell for modern family which is capable of automatically open the door for friends and family members and send alerts to the user if their home is visited by strangers. Our idea is that use </w:t>
-      </w:r>
-      <w:proofErr w:type="spellStart"/>
-      <w:r>
-        <w:rPr>
-          <w:rFonts w:ascii="Times New Roman" w:hAnsi="Times New Roman" w:cs="Times New Roman"/>
-        </w:rPr>
-        <w:t>a</w:t>
-      </w:r>
-      <w:proofErr w:type="spellEnd"/>
+        <w:t>We want to build a smart doorbell for modern family which is capable of automatically open the door for friends and family members and send alerts to the user if their home is visited by strangers. Our idea is that use a</w:t>
+      </w:r>
+      <w:r>
+        <w:rPr>
+          <w:rFonts w:ascii="Times New Roman" w:hAnsi="Times New Roman" w:cs="Times New Roman"/>
+        </w:rPr>
+        <w:t>n</w:t>
+      </w:r>
       <w:r>
         <w:rPr>
           <w:rFonts w:ascii="Times New Roman" w:hAnsi="Times New Roman" w:cs="Times New Roman"/>
@@ -353,162 +353,1220 @@
           <w:rFonts w:ascii="Times New Roman" w:hAnsi="Times New Roman" w:cs="Times New Roman"/>
         </w:rPr>
       </w:pPr>
-      <w:r>
-        <w:rPr>
-          <w:rFonts w:ascii="Times New Roman" w:hAnsi="Times New Roman" w:cs="Times New Roman"/>
-          <w:noProof/>
-        </w:rPr>
-        <w:drawing>
-          <wp:anchor distT="0" distB="0" distL="114300" distR="114300" simplePos="0" relativeHeight="251658240" behindDoc="0" locked="0" layoutInCell="1" allowOverlap="1" wp14:anchorId="38943725" wp14:editId="31B87509">
-            <wp:simplePos x="0" y="0"/>
-            <wp:positionH relativeFrom="margin">
-              <wp:align>left</wp:align>
-            </wp:positionH>
-            <wp:positionV relativeFrom="paragraph">
-              <wp:posOffset>57113</wp:posOffset>
-            </wp:positionV>
-            <wp:extent cx="5208755" cy="2398059"/>
-            <wp:effectExtent l="0" t="0" r="0" b="2540"/>
-            <wp:wrapNone/>
-            <wp:docPr id="22" name="图片 22"/>
-            <wp:cNvGraphicFramePr>
-              <a:graphicFrameLocks xmlns:a="http://schemas.openxmlformats.org/drawingml/2006/main" noChangeAspect="1"/>
-            </wp:cNvGraphicFramePr>
-            <a:graphic xmlns:a="http://schemas.openxmlformats.org/drawingml/2006/main">
-              <a:graphicData uri="http://schemas.openxmlformats.org/drawingml/2006/picture">
-                <pic:pic xmlns:pic="http://schemas.openxmlformats.org/drawingml/2006/picture">
-                  <pic:nvPicPr>
-                    <pic:cNvPr id="22" name="图片1.png"/>
-                    <pic:cNvPicPr/>
-                  </pic:nvPicPr>
-                  <pic:blipFill>
-                    <a:blip r:embed="rId7">
-                      <a:extLst>
-                        <a:ext uri="{28A0092B-C50C-407E-A947-70E740481C1C}">
-                          <a14:useLocalDpi xmlns:a14="http://schemas.microsoft.com/office/drawing/2010/main" val="0"/>
-                        </a:ext>
-                      </a:extLst>
-                    </a:blip>
-                    <a:stretch>
-                      <a:fillRect/>
-                    </a:stretch>
-                  </pic:blipFill>
-                  <pic:spPr>
-                    <a:xfrm>
-                      <a:off x="0" y="0"/>
-                      <a:ext cx="5208755" cy="2398059"/>
-                    </a:xfrm>
-                    <a:prstGeom prst="rect">
-                      <a:avLst/>
-                    </a:prstGeom>
-                  </pic:spPr>
-                </pic:pic>
-              </a:graphicData>
-            </a:graphic>
-            <wp14:sizeRelH relativeFrom="margin">
-              <wp14:pctWidth>0</wp14:pctWidth>
-            </wp14:sizeRelH>
-            <wp14:sizeRelV relativeFrom="margin">
-              <wp14:pctHeight>0</wp14:pctHeight>
-            </wp14:sizeRelV>
-          </wp:anchor>
-        </w:drawing>
-      </w:r>
-    </w:p>
-    <w:p>
-      <w:pPr>
-        <w:rPr>
-          <w:rFonts w:ascii="Times New Roman" w:hAnsi="Times New Roman" w:cs="Times New Roman"/>
-        </w:rPr>
-      </w:pPr>
-    </w:p>
-    <w:p>
-      <w:pPr>
-        <w:rPr>
-          <w:rFonts w:ascii="Times New Roman" w:hAnsi="Times New Roman" w:cs="Times New Roman"/>
-        </w:rPr>
-      </w:pPr>
-    </w:p>
-    <w:p>
-      <w:pPr>
-        <w:rPr>
-          <w:rFonts w:ascii="Times New Roman" w:hAnsi="Times New Roman" w:cs="Times New Roman"/>
-        </w:rPr>
-      </w:pPr>
-    </w:p>
-    <w:p>
-      <w:pPr>
-        <w:rPr>
-          <w:rFonts w:ascii="Times New Roman" w:hAnsi="Times New Roman" w:cs="Times New Roman"/>
-        </w:rPr>
-      </w:pPr>
-    </w:p>
-    <w:p>
-      <w:pPr>
-        <w:rPr>
-          <w:rFonts w:ascii="Times New Roman" w:hAnsi="Times New Roman" w:cs="Times New Roman"/>
-        </w:rPr>
-      </w:pPr>
-    </w:p>
-    <w:p>
-      <w:pPr>
-        <w:rPr>
-          <w:rFonts w:ascii="Times New Roman" w:hAnsi="Times New Roman" w:cs="Times New Roman"/>
-        </w:rPr>
-      </w:pPr>
-    </w:p>
-    <w:p>
-      <w:pPr>
-        <w:rPr>
-          <w:rFonts w:ascii="Times New Roman" w:hAnsi="Times New Roman" w:cs="Times New Roman"/>
-        </w:rPr>
-      </w:pPr>
-    </w:p>
-    <w:p>
-      <w:pPr>
-        <w:rPr>
-          <w:rFonts w:ascii="Times New Roman" w:hAnsi="Times New Roman" w:cs="Times New Roman"/>
-        </w:rPr>
-      </w:pPr>
-    </w:p>
-    <w:p>
-      <w:pPr>
-        <w:rPr>
-          <w:rFonts w:ascii="Times New Roman" w:hAnsi="Times New Roman" w:cs="Times New Roman"/>
-        </w:rPr>
-      </w:pPr>
-    </w:p>
-    <w:p>
-      <w:pPr>
-        <w:rPr>
-          <w:rFonts w:ascii="Times New Roman" w:hAnsi="Times New Roman" w:cs="Times New Roman"/>
-        </w:rPr>
-      </w:pPr>
-    </w:p>
-    <w:p>
-      <w:pPr>
-        <w:rPr>
-          <w:rFonts w:ascii="Times New Roman" w:hAnsi="Times New Roman" w:cs="Times New Roman"/>
-        </w:rPr>
-      </w:pPr>
-    </w:p>
-    <w:p>
-      <w:pPr>
-        <w:rPr>
-          <w:rFonts w:ascii="Times New Roman" w:hAnsi="Times New Roman" w:cs="Times New Roman"/>
-        </w:rPr>
-      </w:pPr>
-    </w:p>
-    <w:p>
-      <w:pPr>
-        <w:rPr>
-          <w:rFonts w:ascii="Times New Roman" w:hAnsi="Times New Roman" w:cs="Times New Roman"/>
-        </w:rPr>
-      </w:pPr>
-      <w:r>
+    </w:p>
+    <w:p>
+      <w:pPr>
+        <w:rPr>
+          <w:rFonts w:ascii="Times New Roman" w:hAnsi="Times New Roman" w:cs="Times New Roman"/>
+        </w:rPr>
+      </w:pPr>
+      <w:r>
+        <w:rPr>
+          <w:rFonts w:ascii="Times New Roman" w:hAnsi="Times New Roman" w:cs="Times New Roman"/>
+        </w:rPr>
+        <mc:AlternateContent>
+          <mc:Choice Requires="wpg">
+            <w:drawing>
+              <wp:anchor distT="0" distB="0" distL="114300" distR="114300" simplePos="0" relativeHeight="251659264" behindDoc="0" locked="0" layoutInCell="1" allowOverlap="1" wp14:anchorId="43B87067" wp14:editId="6A1703D8">
+                <wp:simplePos x="0" y="0"/>
+                <wp:positionH relativeFrom="column">
+                  <wp:posOffset>91440</wp:posOffset>
+                </wp:positionH>
+                <wp:positionV relativeFrom="paragraph">
+                  <wp:posOffset>4445</wp:posOffset>
+                </wp:positionV>
+                <wp:extent cx="5230254" cy="2422374"/>
+                <wp:effectExtent l="0" t="0" r="0" b="16510"/>
+                <wp:wrapNone/>
+                <wp:docPr id="40" name="Group 39"/>
+                <wp:cNvGraphicFramePr/>
+                <a:graphic xmlns:a="http://schemas.openxmlformats.org/drawingml/2006/main">
+                  <a:graphicData uri="http://schemas.microsoft.com/office/word/2010/wordprocessingGroup">
+                    <wpg:wgp>
+                      <wpg:cNvGrpSpPr/>
+                      <wpg:grpSpPr>
+                        <a:xfrm>
+                          <a:off x="0" y="0"/>
+                          <a:ext cx="5230254" cy="2422374"/>
+                          <a:chOff x="0" y="0"/>
+                          <a:chExt cx="5230254" cy="2422374"/>
+                        </a:xfrm>
+                      </wpg:grpSpPr>
+                      <wps:wsp>
+                        <wps:cNvPr id="2" name="矩形: 圆角 3">
+                          <a:extLst>
+                            <a:ext uri="{FF2B5EF4-FFF2-40B4-BE49-F238E27FC236}">
+                              <a16:creationId xmlns:a16="http://schemas.microsoft.com/office/drawing/2014/main" id="{9591F06F-EFE6-4F03-82C7-EBB72F1A0021}"/>
+                            </a:ext>
+                          </a:extLst>
+                        </wps:cNvPr>
+                        <wps:cNvSpPr/>
+                        <wps:spPr>
+                          <a:xfrm>
+                            <a:off x="1051720" y="157112"/>
+                            <a:ext cx="975800" cy="609600"/>
+                          </a:xfrm>
+                          <a:prstGeom prst="roundRect">
+                            <a:avLst/>
+                          </a:prstGeom>
+                        </wps:spPr>
+                        <wps:style>
+                          <a:lnRef idx="2">
+                            <a:schemeClr val="dk1"/>
+                          </a:lnRef>
+                          <a:fillRef idx="1">
+                            <a:schemeClr val="lt1"/>
+                          </a:fillRef>
+                          <a:effectRef idx="0">
+                            <a:schemeClr val="dk1"/>
+                          </a:effectRef>
+                          <a:fontRef idx="minor">
+                            <a:schemeClr val="dk1"/>
+                          </a:fontRef>
+                        </wps:style>
+                        <wps:txbx>
+                          <w:txbxContent>
+                            <w:p>
+                              <w:pPr>
+                                <w:pStyle w:val="NormalWeb"/>
+                                <w:spacing w:before="0" w:beforeAutospacing="0" w:after="0" w:afterAutospacing="0"/>
+                                <w:jc w:val="center"/>
+                              </w:pPr>
+                              <w:r>
+                                <w:rPr>
+                                  <w:rFonts w:ascii="Times New Roman" w:eastAsia="等线" w:hAnsi="Times New Roman" w:cs="Times New Roman"/>
+                                  <w:color w:val="000000" w:themeColor="dark1"/>
+                                  <w:kern w:val="2"/>
+                                  <w:sz w:val="21"/>
+                                  <w:szCs w:val="21"/>
+                                </w:rPr>
+                                <w:t>Raspberry Pi with camera</w:t>
+                              </w:r>
+                            </w:p>
+                          </w:txbxContent>
+                        </wps:txbx>
+                        <wps:bodyPr rot="0" spcFirstLastPara="0" vert="horz" wrap="square" lIns="91440" tIns="45720" rIns="91440" bIns="45720" numCol="1" spcCol="0" rtlCol="0" fromWordArt="0" anchor="ctr" anchorCtr="0" forceAA="0" compatLnSpc="1">
+                          <a:prstTxWarp prst="textNoShape">
+                            <a:avLst/>
+                          </a:prstTxWarp>
+                          <a:noAutofit/>
+                        </wps:bodyPr>
+                      </wps:wsp>
+                      <wps:wsp>
+                        <wps:cNvPr id="3" name="矩形: 圆角 5">
+                          <a:extLst>
+                            <a:ext uri="{FF2B5EF4-FFF2-40B4-BE49-F238E27FC236}">
+                              <a16:creationId xmlns:a16="http://schemas.microsoft.com/office/drawing/2014/main" id="{F441F235-6022-4060-AA4C-15863F57485F}"/>
+                            </a:ext>
+                          </a:extLst>
+                        </wps:cNvPr>
+                        <wps:cNvSpPr/>
+                        <wps:spPr>
+                          <a:xfrm>
+                            <a:off x="3313007" y="1214496"/>
+                            <a:ext cx="1083705" cy="506095"/>
+                          </a:xfrm>
+                          <a:prstGeom prst="roundRect">
+                            <a:avLst/>
+                          </a:prstGeom>
+                        </wps:spPr>
+                        <wps:style>
+                          <a:lnRef idx="2">
+                            <a:schemeClr val="dk1"/>
+                          </a:lnRef>
+                          <a:fillRef idx="1">
+                            <a:schemeClr val="lt1"/>
+                          </a:fillRef>
+                          <a:effectRef idx="0">
+                            <a:schemeClr val="dk1"/>
+                          </a:effectRef>
+                          <a:fontRef idx="minor">
+                            <a:schemeClr val="dk1"/>
+                          </a:fontRef>
+                        </wps:style>
+                        <wps:txbx>
+                          <w:txbxContent>
+                            <w:p>
+                              <w:pPr>
+                                <w:pStyle w:val="NormalWeb"/>
+                                <w:spacing w:before="0" w:beforeAutospacing="0" w:after="0" w:afterAutospacing="0"/>
+                                <w:jc w:val="center"/>
+                              </w:pPr>
+                              <w:r>
+                                <w:rPr>
+                                  <w:rFonts w:ascii="Times New Roman" w:eastAsia="等线" w:hAnsi="Times New Roman" w:cs="Times New Roman"/>
+                                  <w:color w:val="000000" w:themeColor="dark1"/>
+                                  <w:kern w:val="2"/>
+                                  <w:sz w:val="21"/>
+                                  <w:szCs w:val="21"/>
+                                </w:rPr>
+                                <w:t>AWS face recognition API</w:t>
+                              </w:r>
+                            </w:p>
+                          </w:txbxContent>
+                        </wps:txbx>
+                        <wps:bodyPr rot="0" spcFirstLastPara="0" vert="horz" wrap="square" lIns="91440" tIns="45720" rIns="91440" bIns="45720" numCol="1" spcCol="0" rtlCol="0" fromWordArt="0" anchor="ctr" anchorCtr="0" forceAA="0" compatLnSpc="1">
+                          <a:prstTxWarp prst="textNoShape">
+                            <a:avLst/>
+                          </a:prstTxWarp>
+                          <a:noAutofit/>
+                        </wps:bodyPr>
+                      </wps:wsp>
+                      <wps:wsp>
+                        <wps:cNvPr id="4" name="矩形: 圆角 6">
+                          <a:extLst>
+                            <a:ext uri="{FF2B5EF4-FFF2-40B4-BE49-F238E27FC236}">
+                              <a16:creationId xmlns:a16="http://schemas.microsoft.com/office/drawing/2014/main" id="{BD018764-C8C1-4CD3-A24B-E8EF2625FDDD}"/>
+                            </a:ext>
+                          </a:extLst>
+                        </wps:cNvPr>
+                        <wps:cNvSpPr/>
+                        <wps:spPr>
+                          <a:xfrm>
+                            <a:off x="3405565" y="153240"/>
+                            <a:ext cx="898591" cy="613472"/>
+                          </a:xfrm>
+                          <a:prstGeom prst="roundRect">
+                            <a:avLst/>
+                          </a:prstGeom>
+                        </wps:spPr>
+                        <wps:style>
+                          <a:lnRef idx="2">
+                            <a:schemeClr val="dk1"/>
+                          </a:lnRef>
+                          <a:fillRef idx="1">
+                            <a:schemeClr val="lt1"/>
+                          </a:fillRef>
+                          <a:effectRef idx="0">
+                            <a:schemeClr val="dk1"/>
+                          </a:effectRef>
+                          <a:fontRef idx="minor">
+                            <a:schemeClr val="dk1"/>
+                          </a:fontRef>
+                        </wps:style>
+                        <wps:txbx>
+                          <w:txbxContent>
+                            <w:p>
+                              <w:pPr>
+                                <w:pStyle w:val="NormalWeb"/>
+                                <w:spacing w:before="0" w:beforeAutospacing="0" w:after="0" w:afterAutospacing="0"/>
+                                <w:jc w:val="center"/>
+                              </w:pPr>
+                              <w:r>
+                                <w:rPr>
+                                  <w:rFonts w:ascii="Times New Roman" w:eastAsia="等线" w:hAnsi="Times New Roman" w:cs="Times New Roman"/>
+                                  <w:color w:val="000000" w:themeColor="dark1"/>
+                                  <w:kern w:val="2"/>
+                                  <w:sz w:val="21"/>
+                                  <w:szCs w:val="21"/>
+                                </w:rPr>
+                                <w:t>Web Server</w:t>
+                              </w:r>
+                            </w:p>
+                          </w:txbxContent>
+                        </wps:txbx>
+                        <wps:bodyPr rot="0" spcFirstLastPara="0" vert="horz" wrap="square" lIns="91440" tIns="45720" rIns="91440" bIns="45720" numCol="1" spcCol="0" rtlCol="0" fromWordArt="0" anchor="ctr" anchorCtr="0" forceAA="0" compatLnSpc="1">
+                          <a:prstTxWarp prst="textNoShape">
+                            <a:avLst/>
+                          </a:prstTxWarp>
+                          <a:noAutofit/>
+                        </wps:bodyPr>
+                      </wps:wsp>
+                      <wps:wsp>
+                        <wps:cNvPr id="5" name="矩形: 圆角 7">
+                          <a:extLst>
+                            <a:ext uri="{FF2B5EF4-FFF2-40B4-BE49-F238E27FC236}">
+                              <a16:creationId xmlns:a16="http://schemas.microsoft.com/office/drawing/2014/main" id="{4EF7DCF6-5AF9-45F4-A2DF-230112ACFE7C}"/>
+                            </a:ext>
+                          </a:extLst>
+                        </wps:cNvPr>
+                        <wps:cNvSpPr/>
+                        <wps:spPr>
+                          <a:xfrm>
+                            <a:off x="3474118" y="2101223"/>
+                            <a:ext cx="761481" cy="321151"/>
+                          </a:xfrm>
+                          <a:prstGeom prst="roundRect">
+                            <a:avLst/>
+                          </a:prstGeom>
+                        </wps:spPr>
+                        <wps:style>
+                          <a:lnRef idx="2">
+                            <a:schemeClr val="dk1"/>
+                          </a:lnRef>
+                          <a:fillRef idx="1">
+                            <a:schemeClr val="lt1"/>
+                          </a:fillRef>
+                          <a:effectRef idx="0">
+                            <a:schemeClr val="dk1"/>
+                          </a:effectRef>
+                          <a:fontRef idx="minor">
+                            <a:schemeClr val="dk1"/>
+                          </a:fontRef>
+                        </wps:style>
+                        <wps:txbx>
+                          <w:txbxContent>
+                            <w:p>
+                              <w:pPr>
+                                <w:pStyle w:val="NormalWeb"/>
+                                <w:spacing w:before="0" w:beforeAutospacing="0" w:after="0" w:afterAutospacing="0"/>
+                                <w:jc w:val="center"/>
+                              </w:pPr>
+                              <w:r>
+                                <w:rPr>
+                                  <w:rFonts w:ascii="Times New Roman" w:eastAsia="等线" w:hAnsi="Times New Roman" w:cs="Times New Roman"/>
+                                  <w:color w:val="000000" w:themeColor="dark1"/>
+                                  <w:kern w:val="2"/>
+                                  <w:sz w:val="21"/>
+                                  <w:szCs w:val="21"/>
+                                </w:rPr>
+                                <w:t xml:space="preserve">Database </w:t>
+                              </w:r>
+                            </w:p>
+                          </w:txbxContent>
+                        </wps:txbx>
+                        <wps:bodyPr rot="0" spcFirstLastPara="0" vert="horz" wrap="square" lIns="91440" tIns="45720" rIns="91440" bIns="45720" numCol="1" spcCol="0" rtlCol="0" fromWordArt="0" anchor="ctr" anchorCtr="0" forceAA="0" compatLnSpc="1">
+                          <a:prstTxWarp prst="textNoShape">
+                            <a:avLst/>
+                          </a:prstTxWarp>
+                          <a:noAutofit/>
+                        </wps:bodyPr>
+                      </wps:wsp>
+                      <wps:wsp>
+                        <wps:cNvPr id="6" name="矩形: 圆角 9">
+                          <a:extLst>
+                            <a:ext uri="{FF2B5EF4-FFF2-40B4-BE49-F238E27FC236}">
+                              <a16:creationId xmlns:a16="http://schemas.microsoft.com/office/drawing/2014/main" id="{FA1A4A7A-DEA7-4123-87F7-A9219BD80652}"/>
+                            </a:ext>
+                          </a:extLst>
+                        </wps:cNvPr>
+                        <wps:cNvSpPr/>
+                        <wps:spPr>
+                          <a:xfrm>
+                            <a:off x="0" y="306178"/>
+                            <a:ext cx="641940" cy="327025"/>
+                          </a:xfrm>
+                          <a:prstGeom prst="roundRect">
+                            <a:avLst/>
+                          </a:prstGeom>
+                        </wps:spPr>
+                        <wps:style>
+                          <a:lnRef idx="2">
+                            <a:schemeClr val="dk1"/>
+                          </a:lnRef>
+                          <a:fillRef idx="1">
+                            <a:schemeClr val="lt1"/>
+                          </a:fillRef>
+                          <a:effectRef idx="0">
+                            <a:schemeClr val="dk1"/>
+                          </a:effectRef>
+                          <a:fontRef idx="minor">
+                            <a:schemeClr val="dk1"/>
+                          </a:fontRef>
+                        </wps:style>
+                        <wps:txbx>
+                          <w:txbxContent>
+                            <w:p>
+                              <w:pPr>
+                                <w:pStyle w:val="NormalWeb"/>
+                                <w:spacing w:before="0" w:beforeAutospacing="0" w:after="0" w:afterAutospacing="0"/>
+                                <w:jc w:val="center"/>
+                              </w:pPr>
+                              <w:r>
+                                <w:rPr>
+                                  <w:rFonts w:ascii="Times New Roman" w:eastAsia="等线" w:hAnsi="Times New Roman" w:cs="Times New Roman"/>
+                                  <w:color w:val="000000" w:themeColor="dark1"/>
+                                  <w:kern w:val="2"/>
+                                  <w:sz w:val="21"/>
+                                  <w:szCs w:val="21"/>
+                                </w:rPr>
+                                <w:t>visitor</w:t>
+                              </w:r>
+                            </w:p>
+                          </w:txbxContent>
+                        </wps:txbx>
+                        <wps:bodyPr rot="0" spcFirstLastPara="0" vert="horz" wrap="square" lIns="91440" tIns="45720" rIns="91440" bIns="45720" numCol="1" spcCol="0" rtlCol="0" fromWordArt="0" anchor="ctr" anchorCtr="0" forceAA="0" compatLnSpc="1">
+                          <a:prstTxWarp prst="textNoShape">
+                            <a:avLst/>
+                          </a:prstTxWarp>
+                          <a:noAutofit/>
+                        </wps:bodyPr>
+                      </wps:wsp>
+                      <wps:wsp>
+                        <wps:cNvPr id="7" name="直接箭头连接符 10">
+                          <a:extLst>
+                            <a:ext uri="{FF2B5EF4-FFF2-40B4-BE49-F238E27FC236}">
+                              <a16:creationId xmlns:a16="http://schemas.microsoft.com/office/drawing/2014/main" id="{C70B8D5D-9527-46E4-B7F6-C5678DAD311B}"/>
+                            </a:ext>
+                          </a:extLst>
+                        </wps:cNvPr>
+                        <wps:cNvCnPr>
+                          <a:cxnSpLocks/>
+                          <a:stCxn id="6" idx="3"/>
+                          <a:endCxn id="2" idx="1"/>
+                        </wps:cNvCnPr>
+                        <wps:spPr>
+                          <a:xfrm flipV="1">
+                            <a:off x="641940" y="461912"/>
+                            <a:ext cx="409780" cy="7779"/>
+                          </a:xfrm>
+                          <a:prstGeom prst="straightConnector1">
+                            <a:avLst/>
+                          </a:prstGeom>
+                          <a:ln>
+                            <a:headEnd type="none" w="med" len="med"/>
+                            <a:tailEnd type="arrow" w="med" len="med"/>
+                          </a:ln>
+                        </wps:spPr>
+                        <wps:style>
+                          <a:lnRef idx="1">
+                            <a:schemeClr val="dk1"/>
+                          </a:lnRef>
+                          <a:fillRef idx="0">
+                            <a:schemeClr val="dk1"/>
+                          </a:fillRef>
+                          <a:effectRef idx="0">
+                            <a:schemeClr val="dk1"/>
+                          </a:effectRef>
+                          <a:fontRef idx="minor">
+                            <a:schemeClr val="tx1"/>
+                          </a:fontRef>
+                        </wps:style>
+                        <wps:bodyPr/>
+                      </wps:wsp>
+                      <wps:wsp>
+                        <wps:cNvPr id="8" name="直接箭头连接符 15">
+                          <a:extLst>
+                            <a:ext uri="{FF2B5EF4-FFF2-40B4-BE49-F238E27FC236}">
+                              <a16:creationId xmlns:a16="http://schemas.microsoft.com/office/drawing/2014/main" id="{BE0BCE2E-2971-4474-AD94-13640D731E1E}"/>
+                            </a:ext>
+                          </a:extLst>
+                        </wps:cNvPr>
+                        <wps:cNvCnPr>
+                          <a:cxnSpLocks/>
+                          <a:stCxn id="3" idx="2"/>
+                          <a:endCxn id="5" idx="0"/>
+                        </wps:cNvCnPr>
+                        <wps:spPr>
+                          <a:xfrm flipH="1">
+                            <a:off x="3854859" y="1720591"/>
+                            <a:ext cx="1" cy="380632"/>
+                          </a:xfrm>
+                          <a:prstGeom prst="straightConnector1">
+                            <a:avLst/>
+                          </a:prstGeom>
+                          <a:ln>
+                            <a:headEnd type="none" w="med" len="med"/>
+                            <a:tailEnd type="arrow" w="med" len="med"/>
+                          </a:ln>
+                        </wps:spPr>
+                        <wps:style>
+                          <a:lnRef idx="1">
+                            <a:schemeClr val="dk1"/>
+                          </a:lnRef>
+                          <a:fillRef idx="0">
+                            <a:schemeClr val="dk1"/>
+                          </a:fillRef>
+                          <a:effectRef idx="0">
+                            <a:schemeClr val="dk1"/>
+                          </a:effectRef>
+                          <a:fontRef idx="minor">
+                            <a:schemeClr val="tx1"/>
+                          </a:fontRef>
+                        </wps:style>
+                        <wps:bodyPr/>
+                      </wps:wsp>
+                      <wps:wsp>
+                        <wps:cNvPr id="9" name="直接箭头连接符 31">
+                          <a:extLst>
+                            <a:ext uri="{FF2B5EF4-FFF2-40B4-BE49-F238E27FC236}">
+                              <a16:creationId xmlns:a16="http://schemas.microsoft.com/office/drawing/2014/main" id="{45EEA15A-CB92-493B-8248-8787E776D42D}"/>
+                            </a:ext>
+                          </a:extLst>
+                        </wps:cNvPr>
+                        <wps:cNvCnPr>
+                          <a:cxnSpLocks/>
+                        </wps:cNvCnPr>
+                        <wps:spPr>
+                          <a:xfrm flipH="1">
+                            <a:off x="3600860" y="766712"/>
+                            <a:ext cx="1" cy="447784"/>
+                          </a:xfrm>
+                          <a:prstGeom prst="straightConnector1">
+                            <a:avLst/>
+                          </a:prstGeom>
+                          <a:ln>
+                            <a:headEnd type="none" w="med" len="med"/>
+                            <a:tailEnd type="arrow" w="med" len="med"/>
+                          </a:ln>
+                        </wps:spPr>
+                        <wps:style>
+                          <a:lnRef idx="1">
+                            <a:schemeClr val="dk1"/>
+                          </a:lnRef>
+                          <a:fillRef idx="0">
+                            <a:schemeClr val="dk1"/>
+                          </a:fillRef>
+                          <a:effectRef idx="0">
+                            <a:schemeClr val="dk1"/>
+                          </a:effectRef>
+                          <a:fontRef idx="minor">
+                            <a:schemeClr val="tx1"/>
+                          </a:fontRef>
+                        </wps:style>
+                        <wps:bodyPr/>
+                      </wps:wsp>
+                      <wps:wsp>
+                        <wps:cNvPr id="10" name="直接箭头连接符 41">
+                          <a:extLst>
+                            <a:ext uri="{FF2B5EF4-FFF2-40B4-BE49-F238E27FC236}">
+                              <a16:creationId xmlns:a16="http://schemas.microsoft.com/office/drawing/2014/main" id="{88B0A139-2F2D-494E-A41E-5BC70D2D74E4}"/>
+                            </a:ext>
+                          </a:extLst>
+                        </wps:cNvPr>
+                        <wps:cNvCnPr>
+                          <a:cxnSpLocks/>
+                        </wps:cNvCnPr>
+                        <wps:spPr>
+                          <a:xfrm flipH="1" flipV="1">
+                            <a:off x="2054680" y="633203"/>
+                            <a:ext cx="1339827" cy="325"/>
+                          </a:xfrm>
+                          <a:prstGeom prst="straightConnector1">
+                            <a:avLst/>
+                          </a:prstGeom>
+                          <a:ln>
+                            <a:headEnd type="none" w="med" len="med"/>
+                            <a:tailEnd type="arrow" w="med" len="med"/>
+                          </a:ln>
+                        </wps:spPr>
+                        <wps:style>
+                          <a:lnRef idx="1">
+                            <a:schemeClr val="dk1"/>
+                          </a:lnRef>
+                          <a:fillRef idx="0">
+                            <a:schemeClr val="dk1"/>
+                          </a:fillRef>
+                          <a:effectRef idx="0">
+                            <a:schemeClr val="dk1"/>
+                          </a:effectRef>
+                          <a:fontRef idx="minor">
+                            <a:schemeClr val="tx1"/>
+                          </a:fontRef>
+                        </wps:style>
+                        <wps:bodyPr/>
+                      </wps:wsp>
+                      <wps:wsp>
+                        <wps:cNvPr id="11" name="直接箭头连接符 46">
+                          <a:extLst>
+                            <a:ext uri="{FF2B5EF4-FFF2-40B4-BE49-F238E27FC236}">
+                              <a16:creationId xmlns:a16="http://schemas.microsoft.com/office/drawing/2014/main" id="{0293B660-27FA-4519-BAFC-C3828553A4DB}"/>
+                            </a:ext>
+                          </a:extLst>
+                        </wps:cNvPr>
+                        <wps:cNvCnPr>
+                          <a:cxnSpLocks/>
+                        </wps:cNvCnPr>
+                        <wps:spPr>
+                          <a:xfrm flipV="1">
+                            <a:off x="2047804" y="268858"/>
+                            <a:ext cx="1335645" cy="1102"/>
+                          </a:xfrm>
+                          <a:prstGeom prst="straightConnector1">
+                            <a:avLst/>
+                          </a:prstGeom>
+                          <a:ln>
+                            <a:headEnd type="none" w="med" len="med"/>
+                            <a:tailEnd type="arrow" w="med" len="med"/>
+                          </a:ln>
+                        </wps:spPr>
+                        <wps:style>
+                          <a:lnRef idx="1">
+                            <a:schemeClr val="dk1"/>
+                          </a:lnRef>
+                          <a:fillRef idx="0">
+                            <a:schemeClr val="dk1"/>
+                          </a:fillRef>
+                          <a:effectRef idx="0">
+                            <a:schemeClr val="dk1"/>
+                          </a:effectRef>
+                          <a:fontRef idx="minor">
+                            <a:schemeClr val="tx1"/>
+                          </a:fontRef>
+                        </wps:style>
+                        <wps:bodyPr/>
+                      </wps:wsp>
+                      <wps:wsp>
+                        <wps:cNvPr id="12" name="文本框 71">
+                          <a:extLst>
+                            <a:ext uri="{FF2B5EF4-FFF2-40B4-BE49-F238E27FC236}">
+                              <a16:creationId xmlns:a16="http://schemas.microsoft.com/office/drawing/2014/main" id="{5DF9F00C-6F0D-46AB-A400-5639CB586ECB}"/>
+                            </a:ext>
+                          </a:extLst>
+                        </wps:cNvPr>
+                        <wps:cNvSpPr txBox="1"/>
+                        <wps:spPr>
+                          <a:xfrm>
+                            <a:off x="2291604" y="0"/>
+                            <a:ext cx="866140" cy="289560"/>
+                          </a:xfrm>
+                          <a:prstGeom prst="rect">
+                            <a:avLst/>
+                          </a:prstGeom>
+                          <a:noFill/>
+                        </wps:spPr>
+                        <wps:txbx>
+                          <w:txbxContent>
+                            <w:p>
+                              <w:pPr>
+                                <w:pStyle w:val="NormalWeb"/>
+                                <w:spacing w:before="0" w:beforeAutospacing="0" w:after="0" w:afterAutospacing="0"/>
+                              </w:pPr>
+                              <w:r>
+                                <w:rPr>
+                                  <w:rFonts w:ascii="Times New Roman" w:eastAsiaTheme="minorEastAsia" w:hAnsi="Times New Roman" w:cs="Times New Roman"/>
+                                  <w:color w:val="000000" w:themeColor="text1"/>
+                                  <w:kern w:val="24"/>
+                                  <w:sz w:val="20"/>
+                                  <w:szCs w:val="20"/>
+                                </w:rPr>
+                                <w:t>Send request</w:t>
+                              </w:r>
+                            </w:p>
+                          </w:txbxContent>
+                        </wps:txbx>
+                        <wps:bodyPr wrap="square" rtlCol="0">
+                          <a:spAutoFit/>
+                        </wps:bodyPr>
+                      </wps:wsp>
+                      <wps:wsp>
+                        <wps:cNvPr id="13" name="文本框 72">
+                          <a:extLst>
+                            <a:ext uri="{FF2B5EF4-FFF2-40B4-BE49-F238E27FC236}">
+                              <a16:creationId xmlns:a16="http://schemas.microsoft.com/office/drawing/2014/main" id="{7D849282-C09A-4C14-A253-ECBEEA3D310B}"/>
+                            </a:ext>
+                          </a:extLst>
+                        </wps:cNvPr>
+                        <wps:cNvSpPr txBox="1"/>
+                        <wps:spPr>
+                          <a:xfrm>
+                            <a:off x="2294177" y="639626"/>
+                            <a:ext cx="987425" cy="289560"/>
+                          </a:xfrm>
+                          <a:prstGeom prst="rect">
+                            <a:avLst/>
+                          </a:prstGeom>
+                          <a:noFill/>
+                        </wps:spPr>
+                        <wps:txbx>
+                          <w:txbxContent>
+                            <w:p>
+                              <w:pPr>
+                                <w:pStyle w:val="NormalWeb"/>
+                                <w:spacing w:before="0" w:beforeAutospacing="0" w:after="0" w:afterAutospacing="0"/>
+                              </w:pPr>
+                              <w:r>
+                                <w:rPr>
+                                  <w:rFonts w:ascii="Times New Roman" w:eastAsiaTheme="minorEastAsia" w:hAnsi="Times New Roman" w:cs="Times New Roman"/>
+                                  <w:color w:val="000000" w:themeColor="text1"/>
+                                  <w:kern w:val="24"/>
+                                  <w:sz w:val="20"/>
+                                  <w:szCs w:val="20"/>
+                                </w:rPr>
+                                <w:t>Send response</w:t>
+                              </w:r>
+                            </w:p>
+                          </w:txbxContent>
+                        </wps:txbx>
+                        <wps:bodyPr wrap="square" rtlCol="0">
+                          <a:spAutoFit/>
+                        </wps:bodyPr>
+                      </wps:wsp>
+                      <wps:wsp>
+                        <wps:cNvPr id="14" name="文本框 73">
+                          <a:extLst>
+                            <a:ext uri="{FF2B5EF4-FFF2-40B4-BE49-F238E27FC236}">
+                              <a16:creationId xmlns:a16="http://schemas.microsoft.com/office/drawing/2014/main" id="{7961DDA3-65E5-4153-B9E4-F5D643275773}"/>
+                            </a:ext>
+                          </a:extLst>
+                        </wps:cNvPr>
+                        <wps:cNvSpPr txBox="1"/>
+                        <wps:spPr>
+                          <a:xfrm>
+                            <a:off x="3008223" y="881849"/>
+                            <a:ext cx="866140" cy="289560"/>
+                          </a:xfrm>
+                          <a:prstGeom prst="rect">
+                            <a:avLst/>
+                          </a:prstGeom>
+                          <a:noFill/>
+                        </wps:spPr>
+                        <wps:txbx>
+                          <w:txbxContent>
+                            <w:p>
+                              <w:pPr>
+                                <w:pStyle w:val="NormalWeb"/>
+                                <w:spacing w:before="0" w:beforeAutospacing="0" w:after="0" w:afterAutospacing="0"/>
+                              </w:pPr>
+                              <w:r>
+                                <w:rPr>
+                                  <w:rFonts w:ascii="Times New Roman" w:eastAsiaTheme="minorEastAsia" w:hAnsi="Times New Roman" w:cs="Times New Roman"/>
+                                  <w:color w:val="000000" w:themeColor="text1"/>
+                                  <w:kern w:val="24"/>
+                                  <w:sz w:val="20"/>
+                                  <w:szCs w:val="20"/>
+                                </w:rPr>
+                                <w:t>Call API</w:t>
+                              </w:r>
+                            </w:p>
+                          </w:txbxContent>
+                        </wps:txbx>
+                        <wps:bodyPr wrap="square" rtlCol="0">
+                          <a:spAutoFit/>
+                        </wps:bodyPr>
+                      </wps:wsp>
+                      <wps:wsp>
+                        <wps:cNvPr id="15" name="文本框 74">
+                          <a:extLst>
+                            <a:ext uri="{FF2B5EF4-FFF2-40B4-BE49-F238E27FC236}">
+                              <a16:creationId xmlns:a16="http://schemas.microsoft.com/office/drawing/2014/main" id="{9C68CCC8-F2D5-4236-81FA-11B46807D24A}"/>
+                            </a:ext>
+                          </a:extLst>
+                        </wps:cNvPr>
+                        <wps:cNvSpPr txBox="1"/>
+                        <wps:spPr>
+                          <a:xfrm>
+                            <a:off x="2720451" y="1783593"/>
+                            <a:ext cx="1161415" cy="289560"/>
+                          </a:xfrm>
+                          <a:prstGeom prst="rect">
+                            <a:avLst/>
+                          </a:prstGeom>
+                          <a:noFill/>
+                        </wps:spPr>
+                        <wps:txbx>
+                          <w:txbxContent>
+                            <w:p>
+                              <w:pPr>
+                                <w:pStyle w:val="NormalWeb"/>
+                                <w:spacing w:before="0" w:beforeAutospacing="0" w:after="0" w:afterAutospacing="0"/>
+                              </w:pPr>
+                              <w:r>
+                                <w:rPr>
+                                  <w:rFonts w:ascii="Times New Roman" w:eastAsiaTheme="minorEastAsia" w:hAnsi="Times New Roman" w:cs="Times New Roman"/>
+                                  <w:color w:val="000000" w:themeColor="text1"/>
+                                  <w:kern w:val="24"/>
+                                  <w:sz w:val="20"/>
+                                  <w:szCs w:val="20"/>
+                                </w:rPr>
+                                <w:t>Utilize data in DB</w:t>
+                              </w:r>
+                            </w:p>
+                          </w:txbxContent>
+                        </wps:txbx>
+                        <wps:bodyPr wrap="square" rtlCol="0">
+                          <a:spAutoFit/>
+                        </wps:bodyPr>
+                      </wps:wsp>
+                      <wps:wsp>
+                        <wps:cNvPr id="16" name="直接箭头连接符 31">
+                          <a:extLst>
+                            <a:ext uri="{FF2B5EF4-FFF2-40B4-BE49-F238E27FC236}">
+                              <a16:creationId xmlns:a16="http://schemas.microsoft.com/office/drawing/2014/main" id="{45EEA15A-CB92-493B-8248-8787E776D42D}"/>
+                            </a:ext>
+                          </a:extLst>
+                        </wps:cNvPr>
+                        <wps:cNvCnPr>
+                          <a:cxnSpLocks/>
+                        </wps:cNvCnPr>
+                        <wps:spPr>
+                          <a:xfrm flipV="1">
+                            <a:off x="4117347" y="741692"/>
+                            <a:ext cx="1" cy="497825"/>
+                          </a:xfrm>
+                          <a:prstGeom prst="straightConnector1">
+                            <a:avLst/>
+                          </a:prstGeom>
+                          <a:ln>
+                            <a:headEnd type="none" w="med" len="med"/>
+                            <a:tailEnd type="arrow" w="med" len="med"/>
+                          </a:ln>
+                        </wps:spPr>
+                        <wps:style>
+                          <a:lnRef idx="1">
+                            <a:schemeClr val="dk1"/>
+                          </a:lnRef>
+                          <a:fillRef idx="0">
+                            <a:schemeClr val="dk1"/>
+                          </a:fillRef>
+                          <a:effectRef idx="0">
+                            <a:schemeClr val="dk1"/>
+                          </a:effectRef>
+                          <a:fontRef idx="minor">
+                            <a:schemeClr val="tx1"/>
+                          </a:fontRef>
+                        </wps:style>
+                        <wps:bodyPr/>
+                      </wps:wsp>
+                      <wps:wsp>
+                        <wps:cNvPr id="17" name="文本框 74">
+                          <a:extLst>
+                            <a:ext uri="{FF2B5EF4-FFF2-40B4-BE49-F238E27FC236}">
+                              <a16:creationId xmlns:a16="http://schemas.microsoft.com/office/drawing/2014/main" id="{9C68CCC8-F2D5-4236-81FA-11B46807D24A}"/>
+                            </a:ext>
+                          </a:extLst>
+                        </wps:cNvPr>
+                        <wps:cNvSpPr txBox="1"/>
+                        <wps:spPr>
+                          <a:xfrm>
+                            <a:off x="4069474" y="853573"/>
+                            <a:ext cx="1160780" cy="289560"/>
+                          </a:xfrm>
+                          <a:prstGeom prst="rect">
+                            <a:avLst/>
+                          </a:prstGeom>
+                          <a:noFill/>
+                        </wps:spPr>
+                        <wps:txbx>
+                          <w:txbxContent>
+                            <w:p>
+                              <w:pPr>
+                                <w:pStyle w:val="NormalWeb"/>
+                                <w:spacing w:before="0" w:beforeAutospacing="0" w:after="0" w:afterAutospacing="0"/>
+                              </w:pPr>
+                              <w:r>
+                                <w:rPr>
+                                  <w:rFonts w:ascii="Times New Roman" w:eastAsiaTheme="minorEastAsia" w:hAnsi="Times New Roman" w:cs="Times New Roman"/>
+                                  <w:color w:val="000000" w:themeColor="text1"/>
+                                  <w:kern w:val="24"/>
+                                  <w:sz w:val="20"/>
+                                  <w:szCs w:val="20"/>
+                                </w:rPr>
+                                <w:t>Interact with DB</w:t>
+                              </w:r>
+                            </w:p>
+                          </w:txbxContent>
+                        </wps:txbx>
+                        <wps:bodyPr wrap="square" rtlCol="0">
+                          <a:spAutoFit/>
+                        </wps:bodyPr>
+                      </wps:wsp>
+                    </wpg:wgp>
+                  </a:graphicData>
+                </a:graphic>
+              </wp:anchor>
+            </w:drawing>
+          </mc:Choice>
+          <mc:Fallback>
+            <w:pict>
+              <v:group w14:anchorId="43B87067" id="Group 39" o:spid="_x0000_s1026" style="position:absolute;left:0;text-align:left;margin-left:7.2pt;margin-top:.35pt;width:411.85pt;height:190.75pt;z-index:251659264" coordsize="52302,24223" o:gfxdata="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">
+                <v:roundrect id="矩形: 圆角 3" o:spid="_x0000_s1027" style="position:absolute;left:10517;top:1571;width:9758;height:6096;visibility:visible;mso-wrap-style:square;v-text-anchor:middle" arcsize="10923f" o:gfxdata="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" fillcolor="white [3201]" strokecolor="black [3200]" strokeweight="1pt">
+                  <v:stroke joinstyle="miter"/>
+                  <v:textbox>
+                    <w:txbxContent>
+                      <w:p>
+                        <w:pPr>
+                          <w:pStyle w:val="NormalWeb"/>
+                          <w:spacing w:before="0" w:beforeAutospacing="0" w:after="0" w:afterAutospacing="0"/>
+                          <w:jc w:val="center"/>
+                        </w:pPr>
+                        <w:r>
+                          <w:rPr>
+                            <w:rFonts w:ascii="Times New Roman" w:eastAsia="等线" w:hAnsi="Times New Roman" w:cs="Times New Roman"/>
+                            <w:color w:val="000000" w:themeColor="dark1"/>
+                            <w:kern w:val="2"/>
+                            <w:sz w:val="21"/>
+                            <w:szCs w:val="21"/>
+                          </w:rPr>
+                          <w:t>Raspberry Pi with camera</w:t>
+                        </w:r>
+                      </w:p>
+                    </w:txbxContent>
+                  </v:textbox>
+                </v:roundrect>
+                <v:roundrect id="矩形: 圆角 5" o:spid="_x0000_s1028" style="position:absolute;left:33130;top:12144;width:10837;height:5061;visibility:visible;mso-wrap-style:square;v-text-anchor:middle" arcsize="10923f" o:gfxdata="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" fillcolor="white [3201]" strokecolor="black [3200]" strokeweight="1pt">
+                  <v:stroke joinstyle="miter"/>
+                  <v:textbox>
+                    <w:txbxContent>
+                      <w:p>
+                        <w:pPr>
+                          <w:pStyle w:val="NormalWeb"/>
+                          <w:spacing w:before="0" w:beforeAutospacing="0" w:after="0" w:afterAutospacing="0"/>
+                          <w:jc w:val="center"/>
+                        </w:pPr>
+                        <w:r>
+                          <w:rPr>
+                            <w:rFonts w:ascii="Times New Roman" w:eastAsia="等线" w:hAnsi="Times New Roman" w:cs="Times New Roman"/>
+                            <w:color w:val="000000" w:themeColor="dark1"/>
+                            <w:kern w:val="2"/>
+                            <w:sz w:val="21"/>
+                            <w:szCs w:val="21"/>
+                          </w:rPr>
+                          <w:t>AWS face recognition API</w:t>
+                        </w:r>
+                      </w:p>
+                    </w:txbxContent>
+                  </v:textbox>
+                </v:roundrect>
+                <v:roundrect id="矩形: 圆角 6" o:spid="_x0000_s1029" style="position:absolute;left:34055;top:1532;width:8986;height:6135;visibility:visible;mso-wrap-style:square;v-text-anchor:middle" arcsize="10923f" o:gfxdata="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" fillcolor="white [3201]" strokecolor="black [3200]" strokeweight="1pt">
+                  <v:stroke joinstyle="miter"/>
+                  <v:textbox>
+                    <w:txbxContent>
+                      <w:p>
+                        <w:pPr>
+                          <w:pStyle w:val="NormalWeb"/>
+                          <w:spacing w:before="0" w:beforeAutospacing="0" w:after="0" w:afterAutospacing="0"/>
+                          <w:jc w:val="center"/>
+                        </w:pPr>
+                        <w:r>
+                          <w:rPr>
+                            <w:rFonts w:ascii="Times New Roman" w:eastAsia="等线" w:hAnsi="Times New Roman" w:cs="Times New Roman"/>
+                            <w:color w:val="000000" w:themeColor="dark1"/>
+                            <w:kern w:val="2"/>
+                            <w:sz w:val="21"/>
+                            <w:szCs w:val="21"/>
+                          </w:rPr>
+                          <w:t>Web Server</w:t>
+                        </w:r>
+                      </w:p>
+                    </w:txbxContent>
+                  </v:textbox>
+                </v:roundrect>
+                <v:roundrect id="矩形: 圆角 7" o:spid="_x0000_s1030" style="position:absolute;left:34741;top:21012;width:7614;height:3211;visibility:visible;mso-wrap-style:square;v-text-anchor:middle" arcsize="10923f" o:gfxdata="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" fillcolor="white [3201]" strokecolor="black [3200]" strokeweight="1pt">
+                  <v:stroke joinstyle="miter"/>
+                  <v:textbox>
+                    <w:txbxContent>
+                      <w:p>
+                        <w:pPr>
+                          <w:pStyle w:val="NormalWeb"/>
+                          <w:spacing w:before="0" w:beforeAutospacing="0" w:after="0" w:afterAutospacing="0"/>
+                          <w:jc w:val="center"/>
+                        </w:pPr>
+                        <w:r>
+                          <w:rPr>
+                            <w:rFonts w:ascii="Times New Roman" w:eastAsia="等线" w:hAnsi="Times New Roman" w:cs="Times New Roman"/>
+                            <w:color w:val="000000" w:themeColor="dark1"/>
+                            <w:kern w:val="2"/>
+                            <w:sz w:val="21"/>
+                            <w:szCs w:val="21"/>
+                          </w:rPr>
+                          <w:t xml:space="preserve">Database </w:t>
+                        </w:r>
+                      </w:p>
+                    </w:txbxContent>
+                  </v:textbox>
+                </v:roundrect>
+                <v:roundrect id="矩形: 圆角 9" o:spid="_x0000_s1031" style="position:absolute;top:3061;width:6419;height:3271;visibility:visible;mso-wrap-style:square;v-text-anchor:middle" arcsize="10923f" o:gfxdata="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" fillcolor="white [3201]" strokecolor="black [3200]" strokeweight="1pt">
+                  <v:stroke joinstyle="miter"/>
+                  <v:textbox>
+                    <w:txbxContent>
+                      <w:p>
+                        <w:pPr>
+                          <w:pStyle w:val="NormalWeb"/>
+                          <w:spacing w:before="0" w:beforeAutospacing="0" w:after="0" w:afterAutospacing="0"/>
+                          <w:jc w:val="center"/>
+                        </w:pPr>
+                        <w:r>
+                          <w:rPr>
+                            <w:rFonts w:ascii="Times New Roman" w:eastAsia="等线" w:hAnsi="Times New Roman" w:cs="Times New Roman"/>
+                            <w:color w:val="000000" w:themeColor="dark1"/>
+                            <w:kern w:val="2"/>
+                            <w:sz w:val="21"/>
+                            <w:szCs w:val="21"/>
+                          </w:rPr>
+                          <w:t>visitor</w:t>
+                        </w:r>
+                      </w:p>
+                    </w:txbxContent>
+                  </v:textbox>
+                </v:roundrect>
+                <v:shapetype id="_x0000_t32" coordsize="21600,21600" o:spt="32" o:oned="t" path="m,l21600,21600e" filled="f">
+                  <v:path arrowok="t" fillok="f" o:connecttype="none"/>
+                  <o:lock v:ext="edit" shapetype="t"/>
+                </v:shapetype>
+                <v:shape id="直接箭头连接符 10" o:spid="_x0000_s1032" type="#_x0000_t32" style="position:absolute;left:6419;top:4619;width:4098;height:77;flip:y;visibility:visible;mso-wrap-style:square" o:connectortype="straight" o:gfxdata="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" strokecolor="black [3200]" strokeweight=".5pt">
+                  <v:stroke endarrow="open" joinstyle="miter"/>
+                  <o:lock v:ext="edit" shapetype="f"/>
+                </v:shape>
+                <v:shape id="直接箭头连接符 15" o:spid="_x0000_s1033" type="#_x0000_t32" style="position:absolute;left:38548;top:17205;width:0;height:3807;flip:x;visibility:visible;mso-wrap-style:square" o:connectortype="straight" o:gfxdata="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" strokecolor="black [3200]" strokeweight=".5pt">
+                  <v:stroke endarrow="open" joinstyle="miter"/>
+                  <o:lock v:ext="edit" shapetype="f"/>
+                </v:shape>
+                <v:shape id="直接箭头连接符 31" o:spid="_x0000_s1034" type="#_x0000_t32" style="position:absolute;left:36008;top:7667;width:0;height:4477;flip:x;visibility:visible;mso-wrap-style:square" o:connectortype="straight" o:gfxdata="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" strokecolor="black [3200]" strokeweight=".5pt">
+                  <v:stroke endarrow="open" joinstyle="miter"/>
+                  <o:lock v:ext="edit" shapetype="f"/>
+                </v:shape>
+                <v:shape id="直接箭头连接符 41" o:spid="_x0000_s1035" type="#_x0000_t32" style="position:absolute;left:20546;top:6332;width:13399;height:3;flip:x y;visibility:visible;mso-wrap-style:square" o:connectortype="straight" o:gfxdata="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" strokecolor="black [3200]" strokeweight=".5pt">
+                  <v:stroke endarrow="open" joinstyle="miter"/>
+                  <o:lock v:ext="edit" shapetype="f"/>
+                </v:shape>
+                <v:shape id="直接箭头连接符 46" o:spid="_x0000_s1036" type="#_x0000_t32" style="position:absolute;left:20478;top:2688;width:13356;height:11;flip:y;visibility:visible;mso-wrap-style:square" o:connectortype="straight" o:gfxdata="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" strokecolor="black [3200]" strokeweight=".5pt">
+                  <v:stroke endarrow="open" joinstyle="miter"/>
+                  <o:lock v:ext="edit" shapetype="f"/>
+                </v:shape>
+                <v:shapetype id="_x0000_t202" coordsize="21600,21600" o:spt="202" path="m,l,21600r21600,l21600,xe">
+                  <v:stroke joinstyle="miter"/>
+                  <v:path gradientshapeok="t" o:connecttype="rect"/>
+                </v:shapetype>
+                <v:shape id="文本框 71" o:spid="_x0000_s1037" type="#_x0000_t202" style="position:absolute;left:22916;width:8661;height:2895;visibility:visible;mso-wrap-style:square;v-text-anchor:top" o:gfxdata="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" filled="f" stroked="f">
+                  <v:textbox style="mso-fit-shape-to-text:t">
+                    <w:txbxContent>
+                      <w:p>
+                        <w:pPr>
+                          <w:pStyle w:val="NormalWeb"/>
+                          <w:spacing w:before="0" w:beforeAutospacing="0" w:after="0" w:afterAutospacing="0"/>
+                        </w:pPr>
+                        <w:r>
+                          <w:rPr>
+                            <w:rFonts w:ascii="Times New Roman" w:eastAsiaTheme="minorEastAsia" w:hAnsi="Times New Roman" w:cs="Times New Roman"/>
+                            <w:color w:val="000000" w:themeColor="text1"/>
+                            <w:kern w:val="24"/>
+                            <w:sz w:val="20"/>
+                            <w:szCs w:val="20"/>
+                          </w:rPr>
+                          <w:t>Send request</w:t>
+                        </w:r>
+                      </w:p>
+                    </w:txbxContent>
+                  </v:textbox>
+                </v:shape>
+                <v:shape id="文本框 72" o:spid="_x0000_s1038" type="#_x0000_t202" style="position:absolute;left:22941;top:6396;width:9875;height:2895;visibility:visible;mso-wrap-style:square;v-text-anchor:top" o:gfxdata="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" filled="f" stroked="f">
+                  <v:textbox style="mso-fit-shape-to-text:t">
+                    <w:txbxContent>
+                      <w:p>
+                        <w:pPr>
+                          <w:pStyle w:val="NormalWeb"/>
+                          <w:spacing w:before="0" w:beforeAutospacing="0" w:after="0" w:afterAutospacing="0"/>
+                        </w:pPr>
+                        <w:r>
+                          <w:rPr>
+                            <w:rFonts w:ascii="Times New Roman" w:eastAsiaTheme="minorEastAsia" w:hAnsi="Times New Roman" w:cs="Times New Roman"/>
+                            <w:color w:val="000000" w:themeColor="text1"/>
+                            <w:kern w:val="24"/>
+                            <w:sz w:val="20"/>
+                            <w:szCs w:val="20"/>
+                          </w:rPr>
+                          <w:t>Send response</w:t>
+                        </w:r>
+                      </w:p>
+                    </w:txbxContent>
+                  </v:textbox>
+                </v:shape>
+                <v:shape id="文本框 73" o:spid="_x0000_s1039" type="#_x0000_t202" style="position:absolute;left:30082;top:8818;width:8661;height:2896;visibility:visible;mso-wrap-style:square;v-text-anchor:top" o:gfxdata="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" filled="f" stroked="f">
+                  <v:textbox style="mso-fit-shape-to-text:t">
+                    <w:txbxContent>
+                      <w:p>
+                        <w:pPr>
+                          <w:pStyle w:val="NormalWeb"/>
+                          <w:spacing w:before="0" w:beforeAutospacing="0" w:after="0" w:afterAutospacing="0"/>
+                        </w:pPr>
+                        <w:r>
+                          <w:rPr>
+                            <w:rFonts w:ascii="Times New Roman" w:eastAsiaTheme="minorEastAsia" w:hAnsi="Times New Roman" w:cs="Times New Roman"/>
+                            <w:color w:val="000000" w:themeColor="text1"/>
+                            <w:kern w:val="24"/>
+                            <w:sz w:val="20"/>
+                            <w:szCs w:val="20"/>
+                          </w:rPr>
+                          <w:t>Call API</w:t>
+                        </w:r>
+                      </w:p>
+                    </w:txbxContent>
+                  </v:textbox>
+                </v:shape>
+                <v:shape id="文本框 74" o:spid="_x0000_s1040" type="#_x0000_t202" style="position:absolute;left:27204;top:17835;width:11614;height:2896;visibility:visible;mso-wrap-style:square;v-text-anchor:top" o:gfxdata="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" filled="f" stroked="f">
+                  <v:textbox style="mso-fit-shape-to-text:t">
+                    <w:txbxContent>
+                      <w:p>
+                        <w:pPr>
+                          <w:pStyle w:val="NormalWeb"/>
+                          <w:spacing w:before="0" w:beforeAutospacing="0" w:after="0" w:afterAutospacing="0"/>
+                        </w:pPr>
+                        <w:r>
+                          <w:rPr>
+                            <w:rFonts w:ascii="Times New Roman" w:eastAsiaTheme="minorEastAsia" w:hAnsi="Times New Roman" w:cs="Times New Roman"/>
+                            <w:color w:val="000000" w:themeColor="text1"/>
+                            <w:kern w:val="24"/>
+                            <w:sz w:val="20"/>
+                            <w:szCs w:val="20"/>
+                          </w:rPr>
+                          <w:t>Utilize data in DB</w:t>
+                        </w:r>
+                      </w:p>
+                    </w:txbxContent>
+                  </v:textbox>
+                </v:shape>
+                <v:shape id="直接箭头连接符 31" o:spid="_x0000_s1041" type="#_x0000_t32" style="position:absolute;left:41173;top:7416;width:0;height:4979;flip:y;visibility:visible;mso-wrap-style:square" o:connectortype="straight" o:gfxdata="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" strokecolor="black [3200]" strokeweight=".5pt">
+                  <v:stroke endarrow="open" joinstyle="miter"/>
+                  <o:lock v:ext="edit" shapetype="f"/>
+                </v:shape>
+                <v:shape id="文本框 74" o:spid="_x0000_s1042" type="#_x0000_t202" style="position:absolute;left:40694;top:8535;width:11608;height:2896;visibility:visible;mso-wrap-style:square;v-text-anchor:top" o:gfxdata="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" filled="f" stroked="f">
+                  <v:textbox style="mso-fit-shape-to-text:t">
+                    <w:txbxContent>
+                      <w:p>
+                        <w:pPr>
+                          <w:pStyle w:val="NormalWeb"/>
+                          <w:spacing w:before="0" w:beforeAutospacing="0" w:after="0" w:afterAutospacing="0"/>
+                        </w:pPr>
+                        <w:r>
+                          <w:rPr>
+                            <w:rFonts w:ascii="Times New Roman" w:eastAsiaTheme="minorEastAsia" w:hAnsi="Times New Roman" w:cs="Times New Roman"/>
+                            <w:color w:val="000000" w:themeColor="text1"/>
+                            <w:kern w:val="24"/>
+                            <w:sz w:val="20"/>
+                            <w:szCs w:val="20"/>
+                          </w:rPr>
+                          <w:t>Interact with DB</w:t>
+                        </w:r>
+                      </w:p>
+                    </w:txbxContent>
+                  </v:textbox>
+                </v:shape>
+              </v:group>
+            </w:pict>
+          </mc:Fallback>
+        </mc:AlternateContent>
+      </w:r>
+    </w:p>
+    <w:p>
+      <w:pPr>
+        <w:rPr>
+          <w:rFonts w:ascii="Times New Roman" w:hAnsi="Times New Roman" w:cs="Times New Roman"/>
+        </w:rPr>
+      </w:pPr>
+    </w:p>
+    <w:p>
+      <w:pPr>
+        <w:rPr>
+          <w:rFonts w:ascii="Times New Roman" w:hAnsi="Times New Roman" w:cs="Times New Roman"/>
+        </w:rPr>
+      </w:pPr>
+    </w:p>
+    <w:p>
+      <w:pPr>
+        <w:rPr>
+          <w:rFonts w:ascii="Times New Roman" w:hAnsi="Times New Roman" w:cs="Times New Roman"/>
+        </w:rPr>
+      </w:pPr>
+    </w:p>
+    <w:p>
+      <w:pPr>
+        <w:rPr>
+          <w:rFonts w:ascii="Times New Roman" w:hAnsi="Times New Roman" w:cs="Times New Roman"/>
+        </w:rPr>
+      </w:pPr>
+    </w:p>
+    <w:p>
+      <w:pPr>
+        <w:rPr>
+          <w:rFonts w:ascii="Times New Roman" w:hAnsi="Times New Roman" w:cs="Times New Roman"/>
+        </w:rPr>
+      </w:pPr>
+    </w:p>
+    <w:p>
+      <w:pPr>
+        <w:rPr>
+          <w:rFonts w:ascii="Times New Roman" w:hAnsi="Times New Roman" w:cs="Times New Roman"/>
+        </w:rPr>
+      </w:pPr>
+    </w:p>
+    <w:p>
+      <w:pPr>
+        <w:rPr>
+          <w:rFonts w:ascii="Times New Roman" w:hAnsi="Times New Roman" w:cs="Times New Roman"/>
+        </w:rPr>
+      </w:pPr>
+    </w:p>
+    <w:p>
+      <w:pPr>
+        <w:rPr>
+          <w:rFonts w:ascii="Times New Roman" w:hAnsi="Times New Roman" w:cs="Times New Roman"/>
+        </w:rPr>
+      </w:pPr>
+    </w:p>
+    <w:p>
+      <w:pPr>
+        <w:rPr>
+          <w:rFonts w:ascii="Times New Roman" w:hAnsi="Times New Roman" w:cs="Times New Roman"/>
+        </w:rPr>
+      </w:pPr>
+    </w:p>
+    <w:p>
+      <w:pPr>
+        <w:rPr>
+          <w:rFonts w:ascii="Times New Roman" w:hAnsi="Times New Roman" w:cs="Times New Roman"/>
+        </w:rPr>
+      </w:pPr>
+    </w:p>
+    <w:p>
+      <w:pPr>
+        <w:rPr>
+          <w:rFonts w:ascii="Times New Roman" w:hAnsi="Times New Roman" w:cs="Times New Roman"/>
+        </w:rPr>
+      </w:pPr>
+    </w:p>
+    <w:p>
+      <w:pPr>
         <w:rPr>
           <w:rFonts w:ascii="Times New Roman" w:hAnsi="Times New Roman" w:cs="Times New Roman" w:hint="eastAsia"/>
         </w:rPr>
+      </w:pPr>
+    </w:p>
+    <w:p>
+      <w:pPr>
+        <w:jc w:val="center"/>
+        <w:rPr>
+          <w:rFonts w:ascii="Times New Roman" w:hAnsi="Times New Roman" w:cs="Times New Roman"/>
+        </w:rPr>
+      </w:pPr>
+      <w:r>
+        <w:rPr>
+          <w:rFonts w:ascii="Times New Roman" w:hAnsi="Times New Roman" w:cs="Times New Roman"/>
+        </w:rPr>
+        <w:t>F</w:t>
+      </w:r>
+      <w:r>
+        <w:rPr>
+          <w:rFonts w:ascii="Times New Roman" w:hAnsi="Times New Roman" w:cs="Times New Roman" w:hint="eastAsia"/>
+        </w:rPr>
+        <w:t>igure</w:t>
+      </w:r>
+      <w:r>
+        <w:rPr>
+          <w:rFonts w:ascii="Times New Roman" w:hAnsi="Times New Roman" w:cs="Times New Roman"/>
+        </w:rPr>
+        <w:t xml:space="preserve"> </w:t>
+      </w:r>
+      <w:r>
+        <w:rPr>
+          <w:rFonts w:ascii="Times New Roman" w:hAnsi="Times New Roman" w:cs="Times New Roman" w:hint="eastAsia"/>
+        </w:rPr>
+        <w:t>1:</w:t>
+      </w:r>
+      <w:r>
+        <w:rPr>
+          <w:rFonts w:ascii="Times New Roman" w:hAnsi="Times New Roman" w:cs="Times New Roman"/>
+        </w:rPr>
+        <w:t xml:space="preserve"> project flowchart</w:t>
+      </w:r>
+    </w:p>
+    <w:p>
+      <w:pPr>
+        <w:rPr>
+          <w:rFonts w:ascii="Times New Roman" w:hAnsi="Times New Roman" w:cs="Times New Roman" w:hint="eastAsia"/>
+        </w:rPr>
+      </w:pPr>
+    </w:p>
+    <w:p>
+      <w:pPr>
+        <w:rPr>
+          <w:rFonts w:ascii="Times New Roman" w:hAnsi="Times New Roman" w:cs="Times New Roman"/>
+        </w:rPr>
+      </w:pPr>
+      <w:r>
+        <w:rPr>
+          <w:rFonts w:ascii="Times New Roman" w:hAnsi="Times New Roman" w:cs="Times New Roman" w:hint="eastAsia"/>
+        </w:rPr>
         <w:t>2</w:t>
       </w:r>
       <w:r>
@@ -520,7 +1578,7 @@
     </w:p>
     <w:p>
       <w:pPr>
-        <w:pStyle w:val="a5"/>
+        <w:pStyle w:val="ListParagraph"/>
         <w:numPr>
           <w:ilvl w:val="0"/>
           <w:numId w:val="5"/>
@@ -545,7 +1603,7 @@
     </w:p>
     <w:p>
       <w:pPr>
-        <w:pStyle w:val="a5"/>
+        <w:pStyle w:val="ListParagraph"/>
         <w:numPr>
           <w:ilvl w:val="0"/>
           <w:numId w:val="25"/>
@@ -576,7 +1634,7 @@
     </w:p>
     <w:p>
       <w:pPr>
-        <w:pStyle w:val="a5"/>
+        <w:pStyle w:val="ListParagraph"/>
         <w:numPr>
           <w:ilvl w:val="0"/>
           <w:numId w:val="25"/>
@@ -595,40 +1653,7 @@
     </w:p>
     <w:p>
       <w:pPr>
-        <w:pStyle w:val="a5"/>
-        <w:numPr>
-          <w:ilvl w:val="0"/>
-          <w:numId w:val="25"/>
-        </w:numPr>
-        <w:ind w:firstLineChars="0"/>
-        <w:rPr>
-          <w:rFonts w:ascii="Times New Roman" w:hAnsi="Times New Roman" w:cs="Times New Roman"/>
-        </w:rPr>
-      </w:pPr>
-      <w:r>
-        <w:rPr>
-          <w:rFonts w:ascii="Times New Roman" w:hAnsi="Times New Roman" w:cs="Times New Roman"/>
-        </w:rPr>
-        <w:t xml:space="preserve">FRDM k64F </w:t>
-      </w:r>
-      <w:proofErr w:type="gramStart"/>
-      <w:r>
-        <w:rPr>
-          <w:rFonts w:ascii="Times New Roman" w:hAnsi="Times New Roman" w:cs="Times New Roman"/>
-        </w:rPr>
-        <w:t>board(</w:t>
-      </w:r>
-      <w:proofErr w:type="gramEnd"/>
-      <w:r>
-        <w:rPr>
-          <w:rFonts w:ascii="Times New Roman" w:hAnsi="Times New Roman" w:cs="Times New Roman"/>
-        </w:rPr>
-        <w:t>for door simulation)</w:t>
-      </w:r>
-    </w:p>
-    <w:p>
-      <w:pPr>
-        <w:pStyle w:val="a5"/>
+        <w:pStyle w:val="ListParagraph"/>
         <w:numPr>
           <w:ilvl w:val="0"/>
           <w:numId w:val="5"/>
@@ -653,7 +1678,7 @@
     </w:p>
     <w:p>
       <w:pPr>
-        <w:pStyle w:val="a5"/>
+        <w:pStyle w:val="ListParagraph"/>
         <w:numPr>
           <w:ilvl w:val="0"/>
           <w:numId w:val="26"/>
@@ -673,12 +1698,18 @@
         <w:rPr>
           <w:rFonts w:ascii="Times New Roman" w:hAnsi="Times New Roman" w:cs="Times New Roman"/>
         </w:rPr>
-        <w:t>inux Ubuntu LTS 16.04</w:t>
-      </w:r>
-    </w:p>
-    <w:p>
-      <w:pPr>
-        <w:pStyle w:val="a5"/>
+        <w:t>inux Ubuntu LTS 18</w:t>
+      </w:r>
+      <w:r>
+        <w:rPr>
+          <w:rFonts w:ascii="Times New Roman" w:hAnsi="Times New Roman" w:cs="Times New Roman"/>
+        </w:rPr>
+        <w:t>.04</w:t>
+      </w:r>
+    </w:p>
+    <w:p>
+      <w:pPr>
+        <w:pStyle w:val="ListParagraph"/>
         <w:numPr>
           <w:ilvl w:val="0"/>
           <w:numId w:val="26"/>
@@ -698,12 +1729,12 @@
         <w:rPr>
           <w:rFonts w:ascii="Times New Roman" w:hAnsi="Times New Roman" w:cs="Times New Roman"/>
         </w:rPr>
-        <w:t>ython 3.7</w:t>
-      </w:r>
-    </w:p>
-    <w:p>
-      <w:pPr>
-        <w:pStyle w:val="a5"/>
+        <w:t>ython 3.6.9</w:t>
+      </w:r>
+    </w:p>
+    <w:p>
+      <w:pPr>
+        <w:pStyle w:val="ListParagraph"/>
         <w:numPr>
           <w:ilvl w:val="0"/>
           <w:numId w:val="26"/>
@@ -715,20 +1746,15 @@
       </w:pPr>
       <w:r>
         <w:rPr>
-          <w:rFonts w:ascii="Times New Roman" w:hAnsi="Times New Roman" w:cs="Times New Roman" w:hint="eastAsia"/>
-        </w:rPr>
-        <w:t>C</w:t>
-      </w:r>
-      <w:r>
-        <w:rPr>
-          <w:rFonts w:ascii="Times New Roman" w:hAnsi="Times New Roman" w:cs="Times New Roman"/>
-        </w:rPr>
-        <w:t>/C++</w:t>
-      </w:r>
-    </w:p>
-    <w:p>
-      <w:pPr>
-        <w:pStyle w:val="a5"/>
+          <w:rFonts w:ascii="Times New Roman" w:hAnsi="Times New Roman" w:cs="Times New Roman"/>
+        </w:rPr>
+        <w:lastRenderedPageBreak/>
+        <w:t>Nginx web server</w:t>
+      </w:r>
+    </w:p>
+    <w:p>
+      <w:pPr>
+        <w:pStyle w:val="ListParagraph"/>
         <w:numPr>
           <w:ilvl w:val="0"/>
           <w:numId w:val="26"/>
@@ -738,24 +1764,16 @@
           <w:rFonts w:ascii="Times New Roman" w:hAnsi="Times New Roman" w:cs="Times New Roman"/>
         </w:rPr>
       </w:pPr>
-      <w:proofErr w:type="spellStart"/>
-      <w:r>
-        <w:rPr>
-          <w:rFonts w:ascii="Times New Roman" w:hAnsi="Times New Roman" w:cs="Times New Roman" w:hint="eastAsia"/>
-        </w:rPr>
-        <w:t>J</w:t>
-      </w:r>
-      <w:r>
-        <w:rPr>
-          <w:rFonts w:ascii="Times New Roman" w:hAnsi="Times New Roman" w:cs="Times New Roman"/>
-        </w:rPr>
-        <w:t>avascript</w:t>
-      </w:r>
-      <w:proofErr w:type="spellEnd"/>
-    </w:p>
-    <w:p>
-      <w:pPr>
-        <w:pStyle w:val="a5"/>
+      <w:r>
+        <w:rPr>
+          <w:rFonts w:ascii="Times New Roman" w:hAnsi="Times New Roman" w:cs="Times New Roman"/>
+        </w:rPr>
+        <w:t>Gunicorn</w:t>
+      </w:r>
+    </w:p>
+    <w:p>
+      <w:pPr>
+        <w:pStyle w:val="ListParagraph"/>
         <w:numPr>
           <w:ilvl w:val="0"/>
           <w:numId w:val="26"/>
@@ -767,20 +1785,14 @@
       </w:pPr>
       <w:r>
         <w:rPr>
-          <w:rFonts w:ascii="Times New Roman" w:hAnsi="Times New Roman" w:cs="Times New Roman" w:hint="eastAsia"/>
-        </w:rPr>
-        <w:t>C</w:t>
-      </w:r>
-      <w:r>
-        <w:rPr>
-          <w:rFonts w:ascii="Times New Roman" w:hAnsi="Times New Roman" w:cs="Times New Roman"/>
-        </w:rPr>
-        <w:t>SS</w:t>
-      </w:r>
-    </w:p>
-    <w:p>
-      <w:pPr>
-        <w:pStyle w:val="a5"/>
+          <w:rFonts w:ascii="Times New Roman" w:hAnsi="Times New Roman" w:cs="Times New Roman"/>
+        </w:rPr>
+        <w:t>Supervisor (a software in Linux enviornment)</w:t>
+      </w:r>
+    </w:p>
+    <w:p>
+      <w:pPr>
+        <w:pStyle w:val="ListParagraph"/>
         <w:numPr>
           <w:ilvl w:val="0"/>
           <w:numId w:val="26"/>
@@ -792,21 +1804,14 @@
       </w:pPr>
       <w:r>
         <w:rPr>
-          <w:rFonts w:ascii="Times New Roman" w:hAnsi="Times New Roman" w:cs="Times New Roman" w:hint="eastAsia"/>
-        </w:rPr>
-        <w:lastRenderedPageBreak/>
-        <w:t>H</w:t>
-      </w:r>
-      <w:r>
-        <w:rPr>
-          <w:rFonts w:ascii="Times New Roman" w:hAnsi="Times New Roman" w:cs="Times New Roman"/>
-        </w:rPr>
-        <w:t>TML</w:t>
-      </w:r>
-    </w:p>
-    <w:p>
-      <w:pPr>
-        <w:pStyle w:val="a5"/>
+          <w:rFonts w:ascii="Times New Roman" w:hAnsi="Times New Roman" w:cs="Times New Roman"/>
+        </w:rPr>
+        <w:t>Git</w:t>
+      </w:r>
+    </w:p>
+    <w:p>
+      <w:pPr>
+        <w:pStyle w:val="ListParagraph"/>
         <w:numPr>
           <w:ilvl w:val="0"/>
           <w:numId w:val="26"/>
@@ -818,20 +1823,14 @@
       </w:pPr>
       <w:r>
         <w:rPr>
-          <w:rFonts w:ascii="Times New Roman" w:hAnsi="Times New Roman" w:cs="Times New Roman" w:hint="eastAsia"/>
-        </w:rPr>
-        <w:t>D</w:t>
-      </w:r>
-      <w:r>
-        <w:rPr>
-          <w:rFonts w:ascii="Times New Roman" w:hAnsi="Times New Roman" w:cs="Times New Roman"/>
-        </w:rPr>
-        <w:t>atabase</w:t>
-      </w:r>
-    </w:p>
-    <w:p>
-      <w:pPr>
-        <w:pStyle w:val="a5"/>
+          <w:rFonts w:ascii="Times New Roman" w:hAnsi="Times New Roman" w:cs="Times New Roman"/>
+        </w:rPr>
+        <w:t>Flask Framework</w:t>
+      </w:r>
+    </w:p>
+    <w:p>
+      <w:pPr>
+        <w:pStyle w:val="ListParagraph"/>
         <w:numPr>
           <w:ilvl w:val="0"/>
           <w:numId w:val="26"/>
@@ -841,18 +1840,16 @@
           <w:rFonts w:ascii="Times New Roman" w:hAnsi="Times New Roman" w:cs="Times New Roman"/>
         </w:rPr>
       </w:pPr>
-      <w:proofErr w:type="spellStart"/>
-      <w:r>
-        <w:rPr>
-          <w:rFonts w:ascii="Times New Roman" w:hAnsi="Times New Roman" w:cs="Times New Roman"/>
-        </w:rPr>
-        <w:t>VSCode</w:t>
-      </w:r>
-      <w:proofErr w:type="spellEnd"/>
-    </w:p>
-    <w:p>
-      <w:pPr>
-        <w:pStyle w:val="a5"/>
+      <w:r>
+        <w:rPr>
+          <w:rFonts w:ascii="Times New Roman" w:hAnsi="Times New Roman" w:cs="Times New Roman"/>
+        </w:rPr>
+        <w:t>Bootstrap</w:t>
+      </w:r>
+    </w:p>
+    <w:p>
+      <w:pPr>
+        <w:pStyle w:val="ListParagraph"/>
         <w:numPr>
           <w:ilvl w:val="0"/>
           <w:numId w:val="26"/>
@@ -866,18 +1863,18 @@
         <w:rPr>
           <w:rFonts w:ascii="Times New Roman" w:hAnsi="Times New Roman" w:cs="Times New Roman" w:hint="eastAsia"/>
         </w:rPr>
-        <w:t>P</w:t>
-      </w:r>
-      <w:r>
-        <w:rPr>
-          <w:rFonts w:ascii="Times New Roman" w:hAnsi="Times New Roman" w:cs="Times New Roman"/>
-        </w:rPr>
-        <w:t>yCharm</w:t>
-      </w:r>
-    </w:p>
-    <w:p>
-      <w:pPr>
-        <w:pStyle w:val="a5"/>
+        <w:t>J</w:t>
+      </w:r>
+      <w:r>
+        <w:rPr>
+          <w:rFonts w:ascii="Times New Roman" w:hAnsi="Times New Roman" w:cs="Times New Roman"/>
+        </w:rPr>
+        <w:t>avascript</w:t>
+      </w:r>
+    </w:p>
+    <w:p>
+      <w:pPr>
+        <w:pStyle w:val="ListParagraph"/>
         <w:numPr>
           <w:ilvl w:val="0"/>
           <w:numId w:val="26"/>
@@ -887,30 +1884,122 @@
           <w:rFonts w:ascii="Times New Roman" w:hAnsi="Times New Roman" w:cs="Times New Roman"/>
         </w:rPr>
       </w:pPr>
-      <w:proofErr w:type="spellStart"/>
       <w:r>
         <w:rPr>
           <w:rFonts w:ascii="Times New Roman" w:hAnsi="Times New Roman" w:cs="Times New Roman" w:hint="eastAsia"/>
         </w:rPr>
-        <w:t>M</w:t>
-      </w:r>
-      <w:r>
-        <w:rPr>
-          <w:rFonts w:ascii="Times New Roman" w:hAnsi="Times New Roman" w:cs="Times New Roman"/>
-        </w:rPr>
-        <w:t>CUXpresso</w:t>
-      </w:r>
-      <w:proofErr w:type="spellEnd"/>
-      <w:r>
-        <w:rPr>
-          <w:rFonts w:ascii="Times New Roman" w:hAnsi="Times New Roman" w:cs="Times New Roman"/>
-        </w:rPr>
-        <w:t xml:space="preserve"> IDE</w:t>
-      </w:r>
-    </w:p>
-    <w:p>
-      <w:pPr>
-        <w:pStyle w:val="a5"/>
+        <w:t>C</w:t>
+      </w:r>
+      <w:r>
+        <w:rPr>
+          <w:rFonts w:ascii="Times New Roman" w:hAnsi="Times New Roman" w:cs="Times New Roman"/>
+        </w:rPr>
+        <w:t>SS</w:t>
+      </w:r>
+    </w:p>
+    <w:p>
+      <w:pPr>
+        <w:pStyle w:val="ListParagraph"/>
+        <w:numPr>
+          <w:ilvl w:val="0"/>
+          <w:numId w:val="26"/>
+        </w:numPr>
+        <w:ind w:firstLineChars="0"/>
+        <w:rPr>
+          <w:rFonts w:ascii="Times New Roman" w:hAnsi="Times New Roman" w:cs="Times New Roman"/>
+        </w:rPr>
+      </w:pPr>
+      <w:r>
+        <w:rPr>
+          <w:rFonts w:ascii="Times New Roman" w:hAnsi="Times New Roman" w:cs="Times New Roman" w:hint="eastAsia"/>
+        </w:rPr>
+        <w:t>H</w:t>
+      </w:r>
+      <w:r>
+        <w:rPr>
+          <w:rFonts w:ascii="Times New Roman" w:hAnsi="Times New Roman" w:cs="Times New Roman"/>
+        </w:rPr>
+        <w:t>TML</w:t>
+      </w:r>
+    </w:p>
+    <w:p>
+      <w:pPr>
+        <w:pStyle w:val="ListParagraph"/>
+        <w:numPr>
+          <w:ilvl w:val="0"/>
+          <w:numId w:val="26"/>
+        </w:numPr>
+        <w:ind w:firstLineChars="0"/>
+        <w:rPr>
+          <w:rFonts w:ascii="Times New Roman" w:hAnsi="Times New Roman" w:cs="Times New Roman"/>
+        </w:rPr>
+      </w:pPr>
+      <w:r>
+        <w:rPr>
+          <w:rFonts w:ascii="Times New Roman" w:hAnsi="Times New Roman" w:cs="Times New Roman" w:hint="eastAsia"/>
+        </w:rPr>
+        <w:t>D</w:t>
+      </w:r>
+      <w:r>
+        <w:rPr>
+          <w:rFonts w:ascii="Times New Roman" w:hAnsi="Times New Roman" w:cs="Times New Roman"/>
+        </w:rPr>
+        <w:t>atabase</w:t>
+      </w:r>
+      <w:r>
+        <w:rPr>
+          <w:rFonts w:ascii="Times New Roman" w:hAnsi="Times New Roman" w:cs="Times New Roman"/>
+        </w:rPr>
+        <w:t xml:space="preserve"> (SQLite)</w:t>
+      </w:r>
+    </w:p>
+    <w:p>
+      <w:pPr>
+        <w:pStyle w:val="ListParagraph"/>
+        <w:numPr>
+          <w:ilvl w:val="0"/>
+          <w:numId w:val="26"/>
+        </w:numPr>
+        <w:ind w:firstLineChars="0"/>
+        <w:rPr>
+          <w:rFonts w:ascii="Times New Roman" w:hAnsi="Times New Roman" w:cs="Times New Roman"/>
+        </w:rPr>
+      </w:pPr>
+      <w:r>
+        <w:rPr>
+          <w:rFonts w:ascii="Times New Roman" w:hAnsi="Times New Roman" w:cs="Times New Roman"/>
+        </w:rPr>
+        <w:t>VSCode</w:t>
+      </w:r>
+    </w:p>
+    <w:p>
+      <w:pPr>
+        <w:pStyle w:val="ListParagraph"/>
+        <w:numPr>
+          <w:ilvl w:val="0"/>
+          <w:numId w:val="26"/>
+        </w:numPr>
+        <w:ind w:firstLineChars="0"/>
+        <w:rPr>
+          <w:rFonts w:ascii="Times New Roman" w:hAnsi="Times New Roman" w:cs="Times New Roman"/>
+        </w:rPr>
+      </w:pPr>
+      <w:r>
+        <w:rPr>
+          <w:rFonts w:ascii="Times New Roman" w:hAnsi="Times New Roman" w:cs="Times New Roman" w:hint="eastAsia"/>
+        </w:rPr>
+        <w:t>P</w:t>
+      </w:r>
+      <w:r>
+        <w:rPr>
+          <w:rFonts w:ascii="Times New Roman" w:hAnsi="Times New Roman" w:cs="Times New Roman"/>
+        </w:rPr>
+        <w:t>yCharm</w:t>
+      </w:r>
+    </w:p>
+    <w:p>
+      <w:pPr>
+        <w:pStyle w:val="ListParagraph"/>
         <w:numPr>
           <w:ilvl w:val="0"/>
           <w:numId w:val="5"/>
@@ -935,7 +2024,7 @@
     </w:p>
     <w:p>
       <w:pPr>
-        <w:pStyle w:val="a5"/>
+        <w:pStyle w:val="ListParagraph"/>
         <w:numPr>
           <w:ilvl w:val="0"/>
           <w:numId w:val="27"/>
@@ -960,12 +2049,6 @@
     </w:p>
     <w:p>
       <w:pPr>
-        <w:pStyle w:val="a5"/>
-        <w:numPr>
-          <w:ilvl w:val="0"/>
-          <w:numId w:val="27"/>
-        </w:numPr>
-        <w:ind w:firstLineChars="0"/>
         <w:rPr>
           <w:rFonts w:ascii="Times New Roman" w:hAnsi="Times New Roman" w:cs="Times New Roman"/>
         </w:rPr>
@@ -974,896 +2057,24 @@
         <w:rPr>
           <w:rFonts w:ascii="Times New Roman" w:hAnsi="Times New Roman" w:cs="Times New Roman" w:hint="eastAsia"/>
         </w:rPr>
-        <w:t>F</w:t>
-      </w:r>
-      <w:r>
-        <w:rPr>
-          <w:rFonts w:ascii="Times New Roman" w:hAnsi="Times New Roman" w:cs="Times New Roman"/>
-        </w:rPr>
-        <w:t>acebook Account</w:t>
-      </w:r>
-    </w:p>
-    <w:p>
-      <w:pPr>
-        <w:pStyle w:val="a5"/>
-        <w:numPr>
-          <w:ilvl w:val="0"/>
-          <w:numId w:val="27"/>
-        </w:numPr>
-        <w:ind w:firstLineChars="0"/>
-        <w:rPr>
-          <w:rFonts w:ascii="Times New Roman" w:hAnsi="Times New Roman" w:cs="Times New Roman"/>
-        </w:rPr>
-      </w:pPr>
-      <w:r>
-        <w:rPr>
-          <w:rFonts w:ascii="Times New Roman" w:hAnsi="Times New Roman" w:cs="Times New Roman" w:hint="eastAsia"/>
-        </w:rPr>
-        <w:t>H</w:t>
-      </w:r>
-      <w:r>
-        <w:rPr>
-          <w:rFonts w:ascii="Times New Roman" w:hAnsi="Times New Roman" w:cs="Times New Roman"/>
-        </w:rPr>
-        <w:t>eroku web app host service</w:t>
-      </w:r>
-    </w:p>
-    <w:p>
-      <w:pPr>
-        <w:rPr>
-          <w:rFonts w:ascii="Times New Roman" w:hAnsi="Times New Roman" w:cs="Times New Roman"/>
-        </w:rPr>
-      </w:pPr>
-      <w:r>
-        <w:rPr>
-          <w:rFonts w:ascii="Times New Roman" w:hAnsi="Times New Roman" w:cs="Times New Roman" w:hint="eastAsia"/>
-        </w:rPr>
         <w:t>3</w:t>
       </w:r>
       <w:r>
         <w:rPr>
           <w:rFonts w:ascii="Times New Roman" w:hAnsi="Times New Roman" w:cs="Times New Roman"/>
         </w:rPr>
-        <w:t>. Technical Risk Areas &amp; Risk Management</w:t>
-      </w:r>
-    </w:p>
-    <w:p>
-      <w:pPr>
-        <w:pStyle w:val="a5"/>
-        <w:numPr>
-          <w:ilvl w:val="0"/>
-          <w:numId w:val="1"/>
-        </w:numPr>
-        <w:ind w:firstLineChars="0"/>
-        <w:rPr>
-          <w:rFonts w:ascii="Times New Roman" w:hAnsi="Times New Roman" w:cs="Times New Roman"/>
-        </w:rPr>
-      </w:pPr>
-      <w:r>
-        <w:rPr>
-          <w:rFonts w:ascii="Times New Roman" w:hAnsi="Times New Roman" w:cs="Times New Roman" w:hint="eastAsia"/>
-        </w:rPr>
-        <w:t>I</w:t>
-      </w:r>
-      <w:r>
-        <w:rPr>
-          <w:rFonts w:ascii="Times New Roman" w:hAnsi="Times New Roman" w:cs="Times New Roman"/>
-        </w:rPr>
-        <w:t>mage caption and processing using camera and Pi board</w:t>
-      </w:r>
-      <w:r>
-        <w:rPr>
-          <w:rFonts w:ascii="Times New Roman" w:hAnsi="Times New Roman" w:cs="Times New Roman"/>
-        </w:rPr>
-        <w:t>,</w:t>
-      </w:r>
-      <w:r>
-        <w:rPr>
-          <w:rFonts w:ascii="Times New Roman" w:hAnsi="Times New Roman" w:cs="Times New Roman"/>
-        </w:rPr>
-        <w:t xml:space="preserve"> </w:t>
-      </w:r>
-      <w:r>
-        <w:rPr>
-          <w:rFonts w:ascii="Times New Roman" w:hAnsi="Times New Roman" w:cs="Times New Roman"/>
-        </w:rPr>
-        <w:t>fail to configure camera and Pi</w:t>
-      </w:r>
-    </w:p>
-    <w:p>
-      <w:pPr>
-        <w:pStyle w:val="a5"/>
-        <w:numPr>
-          <w:ilvl w:val="0"/>
-          <w:numId w:val="1"/>
-        </w:numPr>
-        <w:ind w:firstLineChars="0"/>
-        <w:rPr>
-          <w:rFonts w:ascii="Times New Roman" w:hAnsi="Times New Roman" w:cs="Times New Roman"/>
-        </w:rPr>
-      </w:pPr>
-      <w:r>
-        <w:rPr>
-          <w:rFonts w:ascii="Times New Roman" w:hAnsi="Times New Roman" w:cs="Times New Roman" w:hint="eastAsia"/>
-        </w:rPr>
-        <w:t>I</w:t>
-      </w:r>
-      <w:r>
-        <w:rPr>
-          <w:rFonts w:ascii="Times New Roman" w:hAnsi="Times New Roman" w:cs="Times New Roman"/>
-        </w:rPr>
-        <w:t>mage quality is too low for classification</w:t>
-      </w:r>
-    </w:p>
-    <w:p>
-      <w:pPr>
-        <w:pStyle w:val="a5"/>
-        <w:numPr>
-          <w:ilvl w:val="0"/>
-          <w:numId w:val="1"/>
-        </w:numPr>
-        <w:ind w:firstLineChars="0"/>
-        <w:rPr>
-          <w:rFonts w:ascii="Times New Roman" w:hAnsi="Times New Roman" w:cs="Times New Roman"/>
-        </w:rPr>
-      </w:pPr>
-      <w:r>
-        <w:rPr>
-          <w:rFonts w:ascii="Times New Roman" w:hAnsi="Times New Roman" w:cs="Times New Roman" w:hint="eastAsia"/>
-        </w:rPr>
-        <w:t>I</w:t>
-      </w:r>
-      <w:r>
-        <w:rPr>
-          <w:rFonts w:ascii="Times New Roman" w:hAnsi="Times New Roman" w:cs="Times New Roman"/>
-        </w:rPr>
-        <w:t xml:space="preserve">mage classification </w:t>
-      </w:r>
-      <w:r>
-        <w:rPr>
-          <w:rFonts w:ascii="Times New Roman" w:hAnsi="Times New Roman" w:cs="Times New Roman"/>
-        </w:rPr>
-        <w:t>using AWS face recognition API</w:t>
-      </w:r>
-      <w:r>
-        <w:rPr>
-          <w:rFonts w:ascii="Times New Roman" w:hAnsi="Times New Roman" w:cs="Times New Roman"/>
-        </w:rPr>
-        <w:t>, fail to effectively to classify input image</w:t>
-      </w:r>
-    </w:p>
-    <w:p>
-      <w:pPr>
-        <w:pStyle w:val="a5"/>
-        <w:numPr>
-          <w:ilvl w:val="0"/>
-          <w:numId w:val="1"/>
-        </w:numPr>
-        <w:ind w:firstLineChars="0"/>
-        <w:rPr>
-          <w:rFonts w:ascii="Times New Roman" w:hAnsi="Times New Roman" w:cs="Times New Roman"/>
-        </w:rPr>
-      </w:pPr>
-      <w:r>
-        <w:rPr>
-          <w:rFonts w:ascii="Times New Roman" w:hAnsi="Times New Roman" w:cs="Times New Roman"/>
-        </w:rPr>
-        <w:t>Fail to construct webserver to handle requests and send response to fulfill the requirement</w:t>
-      </w:r>
-    </w:p>
-    <w:p>
-      <w:pPr>
-        <w:pStyle w:val="a5"/>
-        <w:numPr>
-          <w:ilvl w:val="0"/>
-          <w:numId w:val="1"/>
-        </w:numPr>
-        <w:ind w:firstLineChars="0"/>
-        <w:rPr>
-          <w:rFonts w:ascii="Times New Roman" w:hAnsi="Times New Roman" w:cs="Times New Roman"/>
-        </w:rPr>
-      </w:pPr>
-      <w:r>
-        <w:rPr>
-          <w:rFonts w:ascii="Times New Roman" w:hAnsi="Times New Roman" w:cs="Times New Roman"/>
-        </w:rPr>
-        <w:t>Fail to accomplish communication between Pi, freedom board, and webserver</w:t>
-      </w:r>
-    </w:p>
-    <w:p>
-      <w:pPr>
-        <w:rPr>
-          <w:rFonts w:ascii="Times New Roman" w:hAnsi="Times New Roman" w:cs="Times New Roman"/>
-        </w:rPr>
-      </w:pPr>
-      <w:r>
-        <w:rPr>
-          <w:rFonts w:ascii="Times New Roman" w:hAnsi="Times New Roman" w:cs="Times New Roman" w:hint="eastAsia"/>
-        </w:rPr>
-        <w:t>4</w:t>
-      </w:r>
-      <w:r>
-        <w:rPr>
-          <w:rFonts w:ascii="Times New Roman" w:hAnsi="Times New Roman" w:cs="Times New Roman"/>
-        </w:rPr>
-        <w:t>. Technical Approach</w:t>
-      </w:r>
-    </w:p>
-    <w:p>
-      <w:pPr>
-        <w:rPr>
-          <w:rFonts w:ascii="Times New Roman" w:hAnsi="Times New Roman" w:cs="Times New Roman"/>
-          <w:u w:val="single"/>
-        </w:rPr>
-      </w:pPr>
-      <w:proofErr w:type="spellStart"/>
-      <w:r>
-        <w:rPr>
-          <w:rFonts w:ascii="Times New Roman" w:hAnsi="Times New Roman" w:cs="Times New Roman"/>
-          <w:u w:val="single"/>
-        </w:rPr>
-        <w:t>Linqianhao</w:t>
-      </w:r>
-      <w:proofErr w:type="spellEnd"/>
-      <w:r>
-        <w:rPr>
-          <w:rFonts w:ascii="Times New Roman" w:hAnsi="Times New Roman" w:cs="Times New Roman"/>
-          <w:u w:val="single"/>
-        </w:rPr>
-        <w:t>:</w:t>
-      </w:r>
-      <w:r>
-        <w:rPr>
-          <w:u w:val="single"/>
-        </w:rPr>
-        <w:t xml:space="preserve"> </w:t>
-      </w:r>
-      <w:r>
-        <w:rPr>
-          <w:rFonts w:ascii="Times New Roman" w:hAnsi="Times New Roman" w:cs="Times New Roman"/>
-          <w:u w:val="single"/>
-        </w:rPr>
-        <w:t>Hardware part and board programing</w:t>
-      </w:r>
-    </w:p>
-    <w:p>
-      <w:pPr>
-        <w:pStyle w:val="a5"/>
-        <w:numPr>
-          <w:ilvl w:val="0"/>
-          <w:numId w:val="18"/>
-        </w:numPr>
-        <w:ind w:firstLineChars="0"/>
-        <w:rPr>
-          <w:rFonts w:ascii="Times New Roman" w:hAnsi="Times New Roman" w:cs="Times New Roman"/>
-        </w:rPr>
-      </w:pPr>
-      <w:r>
-        <w:rPr>
-          <w:rFonts w:ascii="Times New Roman" w:hAnsi="Times New Roman" w:cs="Times New Roman"/>
-        </w:rPr>
-        <w:t>Basic configuration:</w:t>
-      </w:r>
-    </w:p>
-    <w:p>
-      <w:pPr>
-        <w:pStyle w:val="a5"/>
-        <w:numPr>
-          <w:ilvl w:val="0"/>
-          <w:numId w:val="19"/>
-        </w:numPr>
-        <w:ind w:firstLineChars="0"/>
-        <w:rPr>
-          <w:rFonts w:ascii="Times New Roman" w:hAnsi="Times New Roman" w:cs="Times New Roman"/>
-        </w:rPr>
-      </w:pPr>
-      <w:r>
-        <w:rPr>
-          <w:rFonts w:ascii="Times New Roman" w:hAnsi="Times New Roman" w:cs="Times New Roman"/>
-        </w:rPr>
-        <w:t xml:space="preserve">Connect PI board to the Internet     </w:t>
-      </w:r>
-    </w:p>
-    <w:p>
-      <w:pPr>
-        <w:pStyle w:val="a5"/>
-        <w:numPr>
-          <w:ilvl w:val="0"/>
-          <w:numId w:val="19"/>
-        </w:numPr>
-        <w:ind w:firstLineChars="0"/>
-        <w:rPr>
-          <w:rFonts w:ascii="Times New Roman" w:hAnsi="Times New Roman" w:cs="Times New Roman"/>
-        </w:rPr>
-      </w:pPr>
-      <w:r>
-        <w:rPr>
-          <w:rFonts w:ascii="Times New Roman" w:hAnsi="Times New Roman" w:cs="Times New Roman"/>
-        </w:rPr>
-        <w:t>Confirm that the PI board can pass data to the server through the network and receive instructions from the server</w:t>
-      </w:r>
-    </w:p>
-    <w:p>
-      <w:pPr>
-        <w:pStyle w:val="a5"/>
-        <w:numPr>
-          <w:ilvl w:val="0"/>
-          <w:numId w:val="19"/>
-        </w:numPr>
-        <w:ind w:firstLineChars="0"/>
-        <w:rPr>
-          <w:rFonts w:ascii="Times New Roman" w:hAnsi="Times New Roman" w:cs="Times New Roman"/>
-        </w:rPr>
-      </w:pPr>
-      <w:r>
-        <w:rPr>
-          <w:rFonts w:ascii="Times New Roman" w:hAnsi="Times New Roman" w:cs="Times New Roman"/>
-        </w:rPr>
-        <w:t>Purchase a suitable camera to match the PI board. Here we choose raspberry PI camera video module 5 mega pixel 1080p Mini webcam sensor ov5647. Confirm that the camera can work normally and connect to the PI board</w:t>
-      </w:r>
-    </w:p>
-    <w:p>
-      <w:pPr>
-        <w:pStyle w:val="a5"/>
-        <w:numPr>
-          <w:ilvl w:val="0"/>
-          <w:numId w:val="19"/>
-        </w:numPr>
-        <w:ind w:firstLineChars="0"/>
-        <w:rPr>
-          <w:rFonts w:ascii="Times New Roman" w:hAnsi="Times New Roman" w:cs="Times New Roman"/>
-        </w:rPr>
-      </w:pPr>
-      <w:r>
-        <w:rPr>
-          <w:rFonts w:ascii="Times New Roman" w:hAnsi="Times New Roman" w:cs="Times New Roman"/>
-        </w:rPr>
-        <w:t xml:space="preserve">Connect PI board and freedom board to ensure that the latter can receive the former's </w:t>
-      </w:r>
-      <w:r>
-        <w:rPr>
-          <w:rFonts w:ascii="Times New Roman" w:hAnsi="Times New Roman" w:cs="Times New Roman" w:hint="eastAsia"/>
-        </w:rPr>
-        <w:t>instruction</w:t>
-      </w:r>
-    </w:p>
-    <w:p>
-      <w:pPr>
-        <w:pStyle w:val="a5"/>
-        <w:numPr>
-          <w:ilvl w:val="0"/>
-          <w:numId w:val="19"/>
-        </w:numPr>
-        <w:ind w:firstLineChars="0"/>
-        <w:rPr>
-          <w:rFonts w:ascii="Times New Roman" w:hAnsi="Times New Roman" w:cs="Times New Roman" w:hint="eastAsia"/>
-        </w:rPr>
-      </w:pPr>
-      <w:r>
-        <w:rPr>
-          <w:rFonts w:ascii="Times New Roman" w:hAnsi="Times New Roman" w:cs="Times New Roman"/>
-        </w:rPr>
-        <w:t>Confirm that the PI board can send messages to the system owner's portable terminal via the network</w:t>
-      </w:r>
-    </w:p>
-    <w:p>
-      <w:pPr>
-        <w:pStyle w:val="a5"/>
-        <w:numPr>
-          <w:ilvl w:val="0"/>
-          <w:numId w:val="18"/>
-        </w:numPr>
-        <w:ind w:firstLineChars="0"/>
-        <w:rPr>
-          <w:rFonts w:ascii="Times New Roman" w:hAnsi="Times New Roman" w:cs="Times New Roman"/>
-        </w:rPr>
-      </w:pPr>
-      <w:r>
-        <w:rPr>
-          <w:rFonts w:ascii="Times New Roman" w:hAnsi="Times New Roman" w:cs="Times New Roman"/>
-        </w:rPr>
-        <w:t>Realization of function program:</w:t>
-      </w:r>
-    </w:p>
-    <w:p>
-      <w:pPr>
-        <w:ind w:leftChars="201" w:left="422" w:firstLine="412"/>
-        <w:rPr>
-          <w:rFonts w:ascii="Times New Roman" w:hAnsi="Times New Roman" w:cs="Times New Roman"/>
-        </w:rPr>
-      </w:pPr>
-      <w:r>
-        <w:rPr>
-          <w:rFonts w:ascii="Times New Roman" w:hAnsi="Times New Roman" w:cs="Times New Roman"/>
-        </w:rPr>
-        <w:t xml:space="preserve">The program of PI board is written by </w:t>
-      </w:r>
-      <w:proofErr w:type="spellStart"/>
-      <w:r>
-        <w:rPr>
-          <w:rFonts w:ascii="Times New Roman" w:hAnsi="Times New Roman" w:cs="Times New Roman"/>
-        </w:rPr>
-        <w:t>pycha</w:t>
-      </w:r>
-      <w:r>
-        <w:rPr>
-          <w:rFonts w:ascii="Times New Roman" w:hAnsi="Times New Roman" w:cs="Times New Roman" w:hint="eastAsia"/>
-        </w:rPr>
-        <w:t>r</w:t>
-      </w:r>
-      <w:r>
-        <w:rPr>
-          <w:rFonts w:ascii="Times New Roman" w:hAnsi="Times New Roman" w:cs="Times New Roman"/>
-        </w:rPr>
-        <w:t>m</w:t>
-      </w:r>
-      <w:proofErr w:type="spellEnd"/>
-      <w:r>
-        <w:rPr>
-          <w:rFonts w:ascii="Times New Roman" w:hAnsi="Times New Roman" w:cs="Times New Roman"/>
-        </w:rPr>
-        <w:t xml:space="preserve"> in Linux system to achieve the following goals</w:t>
-      </w:r>
-      <w:r>
-        <w:rPr>
-          <w:rFonts w:ascii="Times New Roman" w:hAnsi="Times New Roman" w:cs="Times New Roman" w:hint="eastAsia"/>
-        </w:rPr>
-        <w:t>：</w:t>
-      </w:r>
-    </w:p>
-    <w:p>
-      <w:pPr>
-        <w:pStyle w:val="a5"/>
-        <w:numPr>
-          <w:ilvl w:val="0"/>
-          <w:numId w:val="20"/>
-        </w:numPr>
-        <w:ind w:firstLineChars="0"/>
-        <w:rPr>
-          <w:rFonts w:ascii="Times New Roman" w:hAnsi="Times New Roman" w:cs="Times New Roman"/>
-        </w:rPr>
-      </w:pPr>
-      <w:r>
-        <w:rPr>
-          <w:rFonts w:ascii="Times New Roman" w:hAnsi="Times New Roman" w:cs="Times New Roman" w:hint="eastAsia"/>
-        </w:rPr>
-        <w:t>B</w:t>
-      </w:r>
-      <w:r>
-        <w:rPr>
-          <w:rFonts w:ascii="Times New Roman" w:hAnsi="Times New Roman" w:cs="Times New Roman"/>
-        </w:rPr>
-        <w:t>e able to record and transmit the recorded content to the server in real time</w:t>
-      </w:r>
-    </w:p>
-    <w:p>
-      <w:pPr>
-        <w:pStyle w:val="a5"/>
-        <w:numPr>
-          <w:ilvl w:val="0"/>
-          <w:numId w:val="20"/>
-        </w:numPr>
-        <w:ind w:firstLineChars="0"/>
-        <w:rPr>
-          <w:rFonts w:ascii="Times New Roman" w:hAnsi="Times New Roman" w:cs="Times New Roman"/>
-        </w:rPr>
-      </w:pPr>
-      <w:r>
-        <w:rPr>
-          <w:rFonts w:ascii="Times New Roman" w:hAnsi="Times New Roman" w:cs="Times New Roman"/>
-        </w:rPr>
-        <w:t>Be able to accept the instructions from the server and turn on or off the video recording function</w:t>
-      </w:r>
-    </w:p>
-    <w:p>
-      <w:pPr>
-        <w:pStyle w:val="a5"/>
-        <w:numPr>
-          <w:ilvl w:val="0"/>
-          <w:numId w:val="20"/>
-        </w:numPr>
-        <w:ind w:firstLineChars="0"/>
-        <w:rPr>
-          <w:rFonts w:ascii="Times New Roman" w:hAnsi="Times New Roman" w:cs="Times New Roman"/>
-        </w:rPr>
-      </w:pPr>
-      <w:r>
-        <w:rPr>
-          <w:rFonts w:ascii="Times New Roman" w:hAnsi="Times New Roman" w:cs="Times New Roman" w:hint="eastAsia"/>
-        </w:rPr>
-        <w:t>Only</w:t>
-      </w:r>
-      <w:r>
-        <w:rPr>
-          <w:rFonts w:ascii="Times New Roman" w:hAnsi="Times New Roman" w:cs="Times New Roman"/>
-        </w:rPr>
-        <w:t xml:space="preserve"> uploaded videos within 20 seconds after the moving objects appeared</w:t>
-      </w:r>
-    </w:p>
-    <w:p>
-      <w:pPr>
-        <w:pStyle w:val="a5"/>
-        <w:numPr>
-          <w:ilvl w:val="0"/>
-          <w:numId w:val="20"/>
-        </w:numPr>
-        <w:ind w:firstLineChars="0"/>
-        <w:rPr>
-          <w:rFonts w:ascii="Times New Roman" w:hAnsi="Times New Roman" w:cs="Times New Roman"/>
-        </w:rPr>
-      </w:pPr>
-      <w:r>
-        <w:rPr>
-          <w:rFonts w:ascii="Times New Roman" w:hAnsi="Times New Roman" w:cs="Times New Roman"/>
-        </w:rPr>
-        <w:t>After receiving the server's return instruction:</w:t>
-      </w:r>
-    </w:p>
-    <w:p>
-      <w:pPr>
-        <w:pStyle w:val="a5"/>
-        <w:numPr>
-          <w:ilvl w:val="0"/>
-          <w:numId w:val="21"/>
-        </w:numPr>
-        <w:ind w:firstLineChars="0"/>
-        <w:rPr>
-          <w:rFonts w:ascii="Times New Roman" w:hAnsi="Times New Roman" w:cs="Times New Roman"/>
-        </w:rPr>
-      </w:pPr>
-      <w:r>
-        <w:rPr>
-          <w:rFonts w:ascii="Times New Roman" w:hAnsi="Times New Roman" w:cs="Times New Roman"/>
-        </w:rPr>
-        <w:t>If target is an acquaintance or friend, send an unlocking command to the freedom board, and send the verification message to the system owner's portable terminal</w:t>
-      </w:r>
-    </w:p>
-    <w:p>
-      <w:pPr>
-        <w:pStyle w:val="a5"/>
-        <w:numPr>
-          <w:ilvl w:val="0"/>
-          <w:numId w:val="21"/>
-        </w:numPr>
-        <w:ind w:firstLineChars="0"/>
-        <w:rPr>
-          <w:rFonts w:ascii="Times New Roman" w:hAnsi="Times New Roman" w:cs="Times New Roman" w:hint="eastAsia"/>
-        </w:rPr>
-      </w:pPr>
-      <w:r>
-        <w:rPr>
-          <w:rFonts w:ascii="Times New Roman" w:hAnsi="Times New Roman" w:cs="Times New Roman"/>
-        </w:rPr>
-        <w:t>If target is a stranger you don't know, send a warning instruction to the freedom board and return a warning to the system owner's portable terminal</w:t>
-      </w:r>
-    </w:p>
-    <w:p>
-      <w:pPr>
-        <w:pStyle w:val="a5"/>
-        <w:numPr>
-          <w:ilvl w:val="0"/>
-          <w:numId w:val="18"/>
-        </w:numPr>
-        <w:ind w:firstLineChars="0"/>
-        <w:rPr>
-          <w:rFonts w:ascii="Times New Roman" w:hAnsi="Times New Roman" w:cs="Times New Roman"/>
-        </w:rPr>
-      </w:pPr>
-      <w:proofErr w:type="spellStart"/>
-      <w:r>
-        <w:rPr>
-          <w:rFonts w:ascii="Times New Roman" w:hAnsi="Times New Roman" w:cs="Times New Roman"/>
-        </w:rPr>
-        <w:t>Frdm</w:t>
-      </w:r>
-      <w:proofErr w:type="spellEnd"/>
-      <w:r>
-        <w:rPr>
-          <w:rFonts w:ascii="Times New Roman" w:hAnsi="Times New Roman" w:cs="Times New Roman"/>
-        </w:rPr>
-        <w:t xml:space="preserve"> k64f board is planned to be programmed by </w:t>
-      </w:r>
-      <w:proofErr w:type="spellStart"/>
-      <w:r>
-        <w:rPr>
-          <w:rFonts w:ascii="Times New Roman" w:hAnsi="Times New Roman" w:cs="Times New Roman"/>
-        </w:rPr>
-        <w:t>mcuxpresso</w:t>
-      </w:r>
-      <w:proofErr w:type="spellEnd"/>
-      <w:r>
-        <w:rPr>
-          <w:rFonts w:ascii="Times New Roman" w:hAnsi="Times New Roman" w:cs="Times New Roman"/>
-        </w:rPr>
-        <w:t xml:space="preserve"> ide to achieve the following goals:</w:t>
-      </w:r>
-    </w:p>
-    <w:p>
-      <w:pPr>
-        <w:pStyle w:val="a5"/>
-        <w:numPr>
-          <w:ilvl w:val="0"/>
-          <w:numId w:val="22"/>
-        </w:numPr>
-        <w:ind w:firstLineChars="0"/>
-        <w:rPr>
-          <w:rFonts w:ascii="Times New Roman" w:hAnsi="Times New Roman" w:cs="Times New Roman"/>
-        </w:rPr>
-      </w:pPr>
-      <w:r>
-        <w:rPr>
-          <w:rFonts w:ascii="Times New Roman" w:hAnsi="Times New Roman" w:cs="Times New Roman"/>
-        </w:rPr>
-        <w:lastRenderedPageBreak/>
-        <w:t>1 The default is to lock the door (replaced by LED red light display)</w:t>
-      </w:r>
-    </w:p>
-    <w:p>
-      <w:pPr>
-        <w:pStyle w:val="a5"/>
-        <w:numPr>
-          <w:ilvl w:val="0"/>
-          <w:numId w:val="22"/>
-        </w:numPr>
-        <w:ind w:firstLineChars="0"/>
-        <w:rPr>
-          <w:rFonts w:ascii="Times New Roman" w:hAnsi="Times New Roman" w:cs="Times New Roman"/>
-        </w:rPr>
-      </w:pPr>
-      <w:r>
-        <w:rPr>
-          <w:rFonts w:ascii="Times New Roman" w:hAnsi="Times New Roman" w:cs="Times New Roman"/>
-        </w:rPr>
-        <w:t>2. After receiving the unlocking command, unlock and automatically return to the locked state after 10 seconds (replaced by LED green light display)</w:t>
-      </w:r>
-    </w:p>
-    <w:p>
-      <w:pPr>
-        <w:pStyle w:val="a5"/>
-        <w:numPr>
-          <w:ilvl w:val="0"/>
-          <w:numId w:val="22"/>
-        </w:numPr>
-        <w:ind w:firstLineChars="0"/>
-        <w:rPr>
-          <w:rFonts w:ascii="Times New Roman" w:hAnsi="Times New Roman" w:cs="Times New Roman"/>
-        </w:rPr>
-      </w:pPr>
-      <w:r>
-        <w:rPr>
-          <w:rFonts w:ascii="Times New Roman" w:hAnsi="Times New Roman" w:cs="Times New Roman"/>
-        </w:rPr>
-        <w:t>3.After receiving the warning command, send a warning to the person outside the door (replaced by LED yellow light display), and recover after 5 seconds</w:t>
-      </w:r>
-    </w:p>
-    <w:p>
-      <w:pPr>
-        <w:rPr>
-          <w:rFonts w:ascii="Times New Roman" w:hAnsi="Times New Roman" w:cs="Times New Roman"/>
-          <w:u w:val="single"/>
-        </w:rPr>
-      </w:pPr>
-      <w:proofErr w:type="spellStart"/>
-      <w:r>
-        <w:rPr>
-          <w:rFonts w:ascii="Times New Roman" w:hAnsi="Times New Roman" w:cs="Times New Roman" w:hint="eastAsia"/>
-          <w:u w:val="single"/>
-        </w:rPr>
-        <w:t>Z</w:t>
-      </w:r>
-      <w:r>
-        <w:rPr>
-          <w:rFonts w:ascii="Times New Roman" w:hAnsi="Times New Roman" w:cs="Times New Roman"/>
-          <w:u w:val="single"/>
-        </w:rPr>
-        <w:t>iyu</w:t>
-      </w:r>
-      <w:proofErr w:type="spellEnd"/>
-      <w:r>
-        <w:rPr>
-          <w:rFonts w:ascii="Times New Roman" w:hAnsi="Times New Roman" w:cs="Times New Roman"/>
-          <w:u w:val="single"/>
-        </w:rPr>
-        <w:t xml:space="preserve">: </w:t>
-      </w:r>
-      <w:r>
-        <w:rPr>
-          <w:rFonts w:ascii="Times New Roman" w:hAnsi="Times New Roman" w:cs="Times New Roman" w:hint="eastAsia"/>
-          <w:u w:val="single"/>
-        </w:rPr>
-        <w:t>W</w:t>
-      </w:r>
-      <w:r>
-        <w:rPr>
-          <w:rFonts w:ascii="Times New Roman" w:hAnsi="Times New Roman" w:cs="Times New Roman"/>
-          <w:u w:val="single"/>
-        </w:rPr>
-        <w:t>eb Server Configuration</w:t>
-      </w:r>
-    </w:p>
-    <w:p>
-      <w:pPr>
-        <w:pStyle w:val="a5"/>
-        <w:numPr>
-          <w:ilvl w:val="0"/>
-          <w:numId w:val="28"/>
-        </w:numPr>
-        <w:ind w:firstLineChars="0"/>
-        <w:rPr>
-          <w:rFonts w:ascii="Times New Roman" w:hAnsi="Times New Roman" w:cs="Times New Roman"/>
-        </w:rPr>
-      </w:pPr>
-      <w:r>
-        <w:rPr>
-          <w:rFonts w:ascii="Times New Roman" w:hAnsi="Times New Roman" w:cs="Times New Roman" w:hint="eastAsia"/>
-        </w:rPr>
-        <w:t>F</w:t>
-      </w:r>
-      <w:r>
-        <w:rPr>
-          <w:rFonts w:ascii="Times New Roman" w:hAnsi="Times New Roman" w:cs="Times New Roman"/>
-        </w:rPr>
-        <w:t>unctions of our webserver:</w:t>
-      </w:r>
-    </w:p>
-    <w:p>
-      <w:pPr>
-        <w:pStyle w:val="a5"/>
-        <w:numPr>
-          <w:ilvl w:val="0"/>
-          <w:numId w:val="23"/>
-        </w:numPr>
-        <w:ind w:firstLineChars="0"/>
-        <w:rPr>
-          <w:rFonts w:ascii="Times New Roman" w:hAnsi="Times New Roman" w:cs="Times New Roman"/>
-        </w:rPr>
-      </w:pPr>
-      <w:r>
-        <w:rPr>
-          <w:rFonts w:ascii="Times New Roman" w:hAnsi="Times New Roman" w:cs="Times New Roman"/>
-        </w:rPr>
-        <w:t>Receive request from Pi board, which contain one image or multiple images of visitors</w:t>
-      </w:r>
-    </w:p>
-    <w:p>
-      <w:pPr>
-        <w:pStyle w:val="a5"/>
-        <w:numPr>
-          <w:ilvl w:val="0"/>
-          <w:numId w:val="23"/>
-        </w:numPr>
-        <w:ind w:firstLineChars="0"/>
-        <w:rPr>
-          <w:rFonts w:ascii="Times New Roman" w:hAnsi="Times New Roman" w:cs="Times New Roman"/>
-        </w:rPr>
-      </w:pPr>
-      <w:r>
-        <w:rPr>
-          <w:rFonts w:ascii="Times New Roman" w:hAnsi="Times New Roman" w:cs="Times New Roman"/>
-        </w:rPr>
-        <w:t>Create, read, update and delete data in database</w:t>
-      </w:r>
-    </w:p>
-    <w:p>
-      <w:pPr>
-        <w:pStyle w:val="a5"/>
-        <w:numPr>
-          <w:ilvl w:val="0"/>
-          <w:numId w:val="23"/>
-        </w:numPr>
-        <w:ind w:firstLineChars="0"/>
-        <w:rPr>
-          <w:rFonts w:ascii="Times New Roman" w:hAnsi="Times New Roman" w:cs="Times New Roman"/>
-        </w:rPr>
-      </w:pPr>
-      <w:r>
-        <w:rPr>
-          <w:rFonts w:ascii="Times New Roman" w:hAnsi="Times New Roman" w:cs="Times New Roman"/>
-        </w:rPr>
-        <w:t>Call AWS face recognition API to match image from request with images in database, analysis response from AWS API, then integrate information and send final response back to Pi, post visit record on the front-end website and send alert (email) to the user</w:t>
-      </w:r>
-    </w:p>
-    <w:p>
-      <w:pPr>
-        <w:pStyle w:val="a5"/>
-        <w:numPr>
-          <w:ilvl w:val="0"/>
-          <w:numId w:val="28"/>
-        </w:numPr>
-        <w:ind w:firstLineChars="0"/>
-        <w:rPr>
-          <w:rFonts w:ascii="Times New Roman" w:hAnsi="Times New Roman" w:cs="Times New Roman"/>
-        </w:rPr>
-      </w:pPr>
-      <w:r>
-        <w:rPr>
-          <w:rFonts w:ascii="Times New Roman" w:hAnsi="Times New Roman" w:cs="Times New Roman"/>
-        </w:rPr>
-        <w:t>Build web server and web application</w:t>
-      </w:r>
-    </w:p>
-    <w:p>
-      <w:pPr>
-        <w:pStyle w:val="a5"/>
-        <w:numPr>
-          <w:ilvl w:val="0"/>
-          <w:numId w:val="24"/>
-        </w:numPr>
-        <w:ind w:firstLineChars="0"/>
-        <w:rPr>
-          <w:rFonts w:ascii="Times New Roman" w:hAnsi="Times New Roman" w:cs="Times New Roman"/>
-        </w:rPr>
-      </w:pPr>
-      <w:r>
-        <w:rPr>
-          <w:rFonts w:ascii="Times New Roman" w:hAnsi="Times New Roman" w:cs="Times New Roman"/>
-        </w:rPr>
-        <w:t>Use Python3 as server-side programming language</w:t>
-      </w:r>
-    </w:p>
-    <w:p>
-      <w:pPr>
-        <w:pStyle w:val="a5"/>
-        <w:numPr>
-          <w:ilvl w:val="0"/>
-          <w:numId w:val="24"/>
-        </w:numPr>
-        <w:ind w:firstLineChars="0"/>
-        <w:rPr>
-          <w:rFonts w:ascii="Times New Roman" w:hAnsi="Times New Roman" w:cs="Times New Roman"/>
-        </w:rPr>
-      </w:pPr>
-      <w:r>
-        <w:rPr>
-          <w:rFonts w:ascii="Times New Roman" w:hAnsi="Times New Roman" w:cs="Times New Roman"/>
-        </w:rPr>
-        <w:t xml:space="preserve">Use HTML, CSS and </w:t>
-      </w:r>
-      <w:proofErr w:type="spellStart"/>
-      <w:r>
-        <w:rPr>
-          <w:rFonts w:ascii="Times New Roman" w:hAnsi="Times New Roman" w:cs="Times New Roman"/>
-        </w:rPr>
-        <w:t>Javascript</w:t>
-      </w:r>
-      <w:proofErr w:type="spellEnd"/>
-      <w:r>
-        <w:rPr>
-          <w:rFonts w:ascii="Times New Roman" w:hAnsi="Times New Roman" w:cs="Times New Roman"/>
-        </w:rPr>
-        <w:t xml:space="preserve"> to construct simple front-end website to post visit records for user to review</w:t>
-      </w:r>
-    </w:p>
-    <w:p>
-      <w:pPr>
-        <w:rPr>
-          <w:rFonts w:ascii="Times New Roman" w:hAnsi="Times New Roman" w:cs="Times New Roman"/>
-        </w:rPr>
-      </w:pPr>
-      <w:r>
-        <w:rPr>
-          <w:rFonts w:ascii="Times New Roman" w:hAnsi="Times New Roman" w:cs="Times New Roman" w:hint="eastAsia"/>
-        </w:rPr>
-        <w:t>5</w:t>
-      </w:r>
-      <w:r>
-        <w:rPr>
-          <w:rFonts w:ascii="Times New Roman" w:hAnsi="Times New Roman" w:cs="Times New Roman"/>
-        </w:rPr>
         <w:t xml:space="preserve">. </w:t>
       </w:r>
-      <w:proofErr w:type="spellStart"/>
-      <w:r>
-        <w:rPr>
-          <w:rFonts w:ascii="Times New Roman" w:hAnsi="Times New Roman" w:cs="Times New Roman"/>
-        </w:rPr>
-        <w:t>MileStones</w:t>
-      </w:r>
-      <w:proofErr w:type="spellEnd"/>
-    </w:p>
-    <w:p>
-      <w:pPr>
-        <w:pStyle w:val="a5"/>
+      <w:r>
+        <w:rPr>
+          <w:rFonts w:ascii="Times New Roman" w:hAnsi="Times New Roman" w:cs="Times New Roman"/>
+        </w:rPr>
+        <w:t>Organization and Structure</w:t>
+      </w:r>
+    </w:p>
+    <w:p>
+      <w:pPr>
+        <w:pStyle w:val="ListParagraph"/>
         <w:numPr>
           <w:ilvl w:val="0"/>
           <w:numId w:val="4"/>
@@ -1875,14 +2086,52 @@
       </w:pPr>
       <w:r>
         <w:rPr>
-          <w:rFonts w:ascii="Times New Roman" w:hAnsi="Times New Roman" w:cs="Times New Roman"/>
-        </w:rPr>
-        <w:t>Configure the camera and Pi to capture, preprocess, and store the images</w:t>
-      </w:r>
-    </w:p>
-    <w:p>
-      <w:pPr>
-        <w:pStyle w:val="a5"/>
+          <w:rFonts w:ascii="Times New Roman" w:hAnsi="Times New Roman" w:cs="Times New Roman" w:hint="eastAsia"/>
+        </w:rPr>
+        <w:t>Hardware part</w:t>
+      </w:r>
+    </w:p>
+    <w:p>
+      <w:pPr>
+        <w:pStyle w:val="ListParagraph"/>
+        <w:numPr>
+          <w:ilvl w:val="1"/>
+          <w:numId w:val="4"/>
+        </w:numPr>
+        <w:ind w:firstLineChars="0"/>
+        <w:rPr>
+          <w:rFonts w:ascii="Times New Roman" w:hAnsi="Times New Roman" w:cs="Times New Roman"/>
+        </w:rPr>
+      </w:pPr>
+      <w:r>
+        <w:rPr>
+          <w:rFonts w:ascii="Times New Roman" w:hAnsi="Times New Roman" w:cs="Times New Roman"/>
+        </w:rPr>
+        <w:t>Discussion of failure</w:t>
+      </w:r>
+    </w:p>
+    <w:p>
+      <w:pPr>
+        <w:pStyle w:val="ListParagraph"/>
+        <w:numPr>
+          <w:ilvl w:val="1"/>
+          <w:numId w:val="4"/>
+        </w:numPr>
+        <w:ind w:firstLineChars="0"/>
+        <w:rPr>
+          <w:rFonts w:ascii="Times New Roman" w:hAnsi="Times New Roman" w:cs="Times New Roman" w:hint="eastAsia"/>
+        </w:rPr>
+      </w:pPr>
+      <w:r>
+        <w:rPr>
+          <w:rFonts w:ascii="Times New Roman" w:hAnsi="Times New Roman" w:cs="Times New Roman"/>
+        </w:rPr>
+        <w:t>Technical report of success</w:t>
+      </w:r>
+    </w:p>
+    <w:p>
+      <w:pPr>
+        <w:pStyle w:val="ListParagraph"/>
         <w:numPr>
           <w:ilvl w:val="0"/>
           <w:numId w:val="4"/>
@@ -1896,51 +2145,568 @@
         <w:rPr>
           <w:rFonts w:ascii="Times New Roman" w:hAnsi="Times New Roman" w:cs="Times New Roman"/>
         </w:rPr>
-        <w:t xml:space="preserve">Construct the webserver </w:t>
-      </w:r>
-      <w:r>
-        <w:rPr>
-          <w:rFonts w:ascii="Times New Roman" w:hAnsi="Times New Roman" w:cs="Times New Roman"/>
-        </w:rPr>
-        <w:t>which is capable of handling requests from the Pi and process, classify received image</w:t>
-      </w:r>
-    </w:p>
-    <w:p>
-      <w:pPr>
-        <w:pStyle w:val="a5"/>
+        <w:t>Software part (Flask web app)</w:t>
+      </w:r>
+    </w:p>
+    <w:p>
+      <w:pPr>
+        <w:pStyle w:val="ListParagraph"/>
+        <w:numPr>
+          <w:ilvl w:val="1"/>
+          <w:numId w:val="4"/>
+        </w:numPr>
+        <w:ind w:firstLineChars="0"/>
+        <w:rPr>
+          <w:rFonts w:ascii="Times New Roman" w:hAnsi="Times New Roman" w:cs="Times New Roman"/>
+        </w:rPr>
+      </w:pPr>
+      <w:r>
+        <w:rPr>
+          <w:rFonts w:ascii="Times New Roman" w:hAnsi="Times New Roman" w:cs="Times New Roman"/>
+        </w:rPr>
+        <w:t>Discussion of failure</w:t>
+      </w:r>
+    </w:p>
+    <w:p>
+      <w:pPr>
+        <w:pStyle w:val="ListParagraph"/>
+        <w:numPr>
+          <w:ilvl w:val="2"/>
+          <w:numId w:val="4"/>
+        </w:numPr>
+        <w:ind w:firstLineChars="0"/>
+        <w:rPr>
+          <w:rFonts w:ascii="Times New Roman" w:hAnsi="Times New Roman" w:cs="Times New Roman"/>
+        </w:rPr>
+      </w:pPr>
+      <w:r>
+        <w:rPr>
+          <w:rFonts w:ascii="Times New Roman" w:hAnsi="Times New Roman" w:cs="Times New Roman"/>
+        </w:rPr>
+        <w:t>Fail to add reset password link for user in case a user forget</w:t>
+      </w:r>
+      <w:r>
+        <w:rPr>
+          <w:rFonts w:ascii="Times New Roman" w:hAnsi="Times New Roman" w:cs="Times New Roman"/>
+        </w:rPr>
+        <w:t>s</w:t>
+      </w:r>
+      <w:r>
+        <w:rPr>
+          <w:rFonts w:ascii="Times New Roman" w:hAnsi="Times New Roman" w:cs="Times New Roman"/>
+        </w:rPr>
+        <w:t xml:space="preserve"> his/her password</w:t>
+      </w:r>
+    </w:p>
+    <w:p>
+      <w:pPr>
+        <w:pStyle w:val="ListParagraph"/>
+        <w:numPr>
+          <w:ilvl w:val="2"/>
+          <w:numId w:val="4"/>
+        </w:numPr>
+        <w:ind w:firstLineChars="0"/>
+        <w:rPr>
+          <w:rFonts w:ascii="Times New Roman" w:hAnsi="Times New Roman" w:cs="Times New Roman"/>
+        </w:rPr>
+      </w:pPr>
+      <w:r>
+        <w:rPr>
+          <w:rFonts w:ascii="Times New Roman" w:hAnsi="Times New Roman" w:cs="Times New Roman"/>
+        </w:rPr>
+        <w:t>Fail to add delete permitted visitor functionality</w:t>
+      </w:r>
+    </w:p>
+    <w:p>
+      <w:pPr>
+        <w:pStyle w:val="ListParagraph"/>
+        <w:numPr>
+          <w:ilvl w:val="2"/>
+          <w:numId w:val="4"/>
+        </w:numPr>
+        <w:ind w:firstLineChars="0"/>
+        <w:rPr>
+          <w:rFonts w:ascii="Times New Roman" w:hAnsi="Times New Roman" w:cs="Times New Roman"/>
+        </w:rPr>
+      </w:pPr>
+      <w:r>
+        <w:rPr>
+          <w:rFonts w:ascii="Times New Roman" w:hAnsi="Times New Roman" w:cs="Times New Roman"/>
+        </w:rPr>
+        <w:t>Fail to send alert email to user if a stranger visited the user’s home</w:t>
+      </w:r>
+    </w:p>
+    <w:p>
+      <w:pPr>
+        <w:ind w:left="1260"/>
+        <w:rPr>
+          <w:rFonts w:ascii="Times New Roman" w:hAnsi="Times New Roman" w:cs="Times New Roman" w:hint="eastAsia"/>
+        </w:rPr>
+      </w:pPr>
+      <w:r>
+        <w:rPr>
+          <w:rFonts w:ascii="Times New Roman" w:hAnsi="Times New Roman" w:cs="Times New Roman" w:hint="eastAsia"/>
+        </w:rPr>
+        <w:t>(</w:t>
+      </w:r>
+      <w:r>
+        <w:rPr>
+          <w:rFonts w:ascii="Times New Roman" w:hAnsi="Times New Roman" w:cs="Times New Roman"/>
+        </w:rPr>
+        <w:t>these unfinished functionalities could be finished with more time and efforts</w:t>
+      </w:r>
+      <w:r>
+        <w:rPr>
+          <w:rFonts w:ascii="Times New Roman" w:hAnsi="Times New Roman" w:cs="Times New Roman" w:hint="eastAsia"/>
+        </w:rPr>
+        <w:t>)</w:t>
+      </w:r>
+    </w:p>
+    <w:p>
+      <w:pPr>
+        <w:pStyle w:val="ListParagraph"/>
+        <w:numPr>
+          <w:ilvl w:val="1"/>
+          <w:numId w:val="4"/>
+        </w:numPr>
+        <w:ind w:firstLineChars="0"/>
+        <w:rPr>
+          <w:rFonts w:ascii="Times New Roman" w:hAnsi="Times New Roman" w:cs="Times New Roman"/>
+        </w:rPr>
+      </w:pPr>
+      <w:r>
+        <w:rPr>
+          <w:rFonts w:ascii="Times New Roman" w:hAnsi="Times New Roman" w:cs="Times New Roman"/>
+        </w:rPr>
+        <w:t>Technical report of success</w:t>
+      </w:r>
+    </w:p>
+    <w:p>
+      <w:pPr>
+        <w:pStyle w:val="ListParagraph"/>
+        <w:numPr>
+          <w:ilvl w:val="2"/>
+          <w:numId w:val="4"/>
+        </w:numPr>
+        <w:ind w:firstLineChars="0"/>
+        <w:rPr>
+          <w:rFonts w:ascii="Times New Roman" w:hAnsi="Times New Roman" w:cs="Times New Roman"/>
+        </w:rPr>
+      </w:pPr>
+      <w:r>
+        <w:rPr>
+          <w:rFonts w:ascii="Times New Roman" w:hAnsi="Times New Roman" w:cs="Times New Roman"/>
+        </w:rPr>
+        <w:t>Developed a fully functional web app using Python with Flask framework</w:t>
+      </w:r>
+      <w:r>
+        <w:rPr>
+          <w:rFonts w:ascii="Times New Roman" w:hAnsi="Times New Roman" w:cs="Times New Roman"/>
+        </w:rPr>
+        <w:t xml:space="preserve"> for user to register, login, add permitted visitor and review visit records</w:t>
+      </w:r>
+    </w:p>
+    <w:p>
+      <w:pPr>
+        <w:pStyle w:val="ListParagraph"/>
+        <w:numPr>
+          <w:ilvl w:val="2"/>
+          <w:numId w:val="4"/>
+        </w:numPr>
+        <w:ind w:firstLineChars="0"/>
+        <w:rPr>
+          <w:rFonts w:ascii="Times New Roman" w:hAnsi="Times New Roman" w:cs="Times New Roman"/>
+        </w:rPr>
+      </w:pPr>
+      <w:r>
+        <w:rPr>
+          <w:rFonts w:ascii="Times New Roman" w:hAnsi="Times New Roman" w:cs="Times New Roman"/>
+        </w:rPr>
+        <w:t>Successfully achieved interaction between web app and database using Flask-SQLAlchemy</w:t>
+      </w:r>
+    </w:p>
+    <w:p>
+      <w:pPr>
+        <w:pStyle w:val="ListParagraph"/>
+        <w:numPr>
+          <w:ilvl w:val="2"/>
+          <w:numId w:val="4"/>
+        </w:numPr>
+        <w:ind w:firstLineChars="0"/>
+        <w:rPr>
+          <w:rFonts w:ascii="Times New Roman" w:hAnsi="Times New Roman" w:cs="Times New Roman"/>
+        </w:rPr>
+      </w:pPr>
+      <w:r>
+        <w:rPr>
+          <w:rFonts w:ascii="Times New Roman" w:hAnsi="Times New Roman" w:cs="Times New Roman"/>
+        </w:rPr>
+        <w:t>Implemented face recognition using AWS face-recognition API</w:t>
+      </w:r>
+    </w:p>
+    <w:p>
+      <w:pPr>
+        <w:pStyle w:val="ListParagraph"/>
+        <w:numPr>
+          <w:ilvl w:val="2"/>
+          <w:numId w:val="4"/>
+        </w:numPr>
+        <w:ind w:firstLineChars="0"/>
+        <w:rPr>
+          <w:rFonts w:ascii="Times New Roman" w:hAnsi="Times New Roman" w:cs="Times New Roman"/>
+        </w:rPr>
+      </w:pPr>
+      <w:r>
+        <w:rPr>
+          <w:rFonts w:ascii="Times New Roman" w:hAnsi="Times New Roman" w:cs="Times New Roman"/>
+        </w:rPr>
+        <w:t>Managed project version and updated project iteratively with Git version control system</w:t>
+      </w:r>
+    </w:p>
+    <w:p>
+      <w:pPr>
+        <w:pStyle w:val="ListParagraph"/>
+        <w:numPr>
+          <w:ilvl w:val="2"/>
+          <w:numId w:val="4"/>
+        </w:numPr>
+        <w:ind w:firstLineChars="0"/>
+        <w:rPr>
+          <w:rFonts w:ascii="Times New Roman" w:hAnsi="Times New Roman" w:cs="Times New Roman"/>
+        </w:rPr>
+      </w:pPr>
+      <w:r>
+        <w:rPr>
+          <w:rFonts w:ascii="Times New Roman" w:hAnsi="Times New Roman" w:cs="Times New Roman"/>
+        </w:rPr>
+        <w:t>Configured Linux server for hosting web app in AWS EC2 instance</w:t>
+      </w:r>
+    </w:p>
+    <w:p>
+      <w:pPr>
+        <w:pStyle w:val="ListParagraph"/>
+        <w:numPr>
+          <w:ilvl w:val="2"/>
+          <w:numId w:val="4"/>
+        </w:numPr>
+        <w:ind w:firstLineChars="0"/>
+        <w:rPr>
+          <w:rFonts w:ascii="Times New Roman" w:hAnsi="Times New Roman" w:cs="Times New Roman"/>
+        </w:rPr>
+      </w:pPr>
+      <w:r>
+        <w:rPr>
+          <w:rFonts w:ascii="Times New Roman" w:hAnsi="Times New Roman" w:cs="Times New Roman"/>
+        </w:rPr>
+        <w:t>Deployed flask app on AWS EC2 instance with Nginx and Gunicorn</w:t>
+      </w:r>
+    </w:p>
+    <w:p>
+      <w:pPr>
+        <w:pStyle w:val="ListParagraph"/>
+        <w:numPr>
+          <w:ilvl w:val="2"/>
+          <w:numId w:val="4"/>
+        </w:numPr>
+        <w:ind w:firstLineChars="0"/>
+        <w:rPr>
+          <w:rFonts w:ascii="Times New Roman" w:hAnsi="Times New Roman" w:cs="Times New Roman"/>
+        </w:rPr>
+      </w:pPr>
+      <w:r>
+        <w:rPr>
+          <w:rFonts w:ascii="Times New Roman" w:hAnsi="Times New Roman" w:cs="Times New Roman"/>
+        </w:rPr>
+        <w:t>Achieved web app auto-start and auto-restart with Supervisor</w:t>
+      </w:r>
+    </w:p>
+    <w:p>
+      <w:pPr>
+        <w:pStyle w:val="ListParagraph"/>
         <w:numPr>
           <w:ilvl w:val="0"/>
           <w:numId w:val="4"/>
         </w:numPr>
         <w:ind w:firstLineChars="0"/>
         <w:rPr>
-          <w:rFonts w:ascii="Times New Roman" w:hAnsi="Times New Roman" w:cs="Times New Roman"/>
-        </w:rPr>
-      </w:pPr>
-      <w:r>
-        <w:rPr>
-          <w:rFonts w:ascii="Times New Roman" w:hAnsi="Times New Roman" w:cs="Times New Roman"/>
-        </w:rPr>
-        <w:t xml:space="preserve">Build web app with front-end website which </w:t>
-      </w:r>
-      <w:proofErr w:type="spellStart"/>
-      <w:r>
-        <w:rPr>
-          <w:rFonts w:ascii="Times New Roman" w:hAnsi="Times New Roman" w:cs="Times New Roman"/>
-        </w:rPr>
-        <w:t>s</w:t>
-      </w:r>
-      <w:proofErr w:type="spellEnd"/>
-      <w:r>
-        <w:rPr>
-          <w:rFonts w:ascii="Times New Roman" w:hAnsi="Times New Roman" w:cs="Times New Roman"/>
-        </w:rPr>
-        <w:t xml:space="preserve"> capable of recording visit history</w:t>
-      </w:r>
-    </w:p>
-    <w:p>
-      <w:pPr>
-        <w:pStyle w:val="a5"/>
+          <w:rFonts w:ascii="Times New Roman" w:hAnsi="Times New Roman" w:cs="Times New Roman" w:hint="eastAsia"/>
+        </w:rPr>
+      </w:pPr>
+      <w:r>
+        <w:rPr>
+          <w:rFonts w:ascii="Times New Roman" w:hAnsi="Times New Roman" w:cs="Times New Roman" w:hint="eastAsia"/>
+        </w:rPr>
+        <w:t>Project details</w:t>
+      </w:r>
+    </w:p>
+    <w:p>
+      <w:pPr>
+        <w:pStyle w:val="ListParagraph"/>
+        <w:numPr>
+          <w:ilvl w:val="1"/>
+          <w:numId w:val="4"/>
+        </w:numPr>
+        <w:ind w:firstLineChars="0"/>
+        <w:rPr>
+          <w:rFonts w:ascii="Times New Roman" w:hAnsi="Times New Roman" w:cs="Times New Roman"/>
+        </w:rPr>
+      </w:pPr>
+      <w:r>
+        <w:rPr>
+          <w:rFonts w:ascii="Times New Roman" w:hAnsi="Times New Roman" w:cs="Times New Roman"/>
+        </w:rPr>
+        <w:t>Hardware</w:t>
+      </w:r>
+    </w:p>
+    <w:p>
+      <w:pPr>
+        <w:pStyle w:val="ListParagraph"/>
+        <w:numPr>
+          <w:ilvl w:val="1"/>
+          <w:numId w:val="4"/>
+        </w:numPr>
+        <w:ind w:firstLineChars="0"/>
+        <w:rPr>
+          <w:rFonts w:ascii="Times New Roman" w:hAnsi="Times New Roman" w:cs="Times New Roman"/>
+        </w:rPr>
+      </w:pPr>
+      <w:r>
+        <w:rPr>
+          <w:rFonts w:ascii="Times New Roman" w:hAnsi="Times New Roman" w:cs="Times New Roman"/>
+        </w:rPr>
+        <w:t>Software</w:t>
+      </w:r>
+    </w:p>
+    <w:p>
+      <w:pPr>
+        <w:pStyle w:val="ListParagraph"/>
+        <w:numPr>
+          <w:ilvl w:val="2"/>
+          <w:numId w:val="4"/>
+        </w:numPr>
+        <w:ind w:firstLineChars="0"/>
+        <w:rPr>
+          <w:rFonts w:ascii="Times New Roman" w:hAnsi="Times New Roman" w:cs="Times New Roman"/>
+        </w:rPr>
+      </w:pPr>
+      <w:r>
+        <w:rPr>
+          <w:rFonts w:ascii="Times New Roman" w:hAnsi="Times New Roman" w:cs="Times New Roman"/>
+        </w:rPr>
+        <w:t>Web app development</w:t>
+      </w:r>
+    </w:p>
+    <w:p>
+      <w:pPr>
+        <w:pStyle w:val="ListParagraph"/>
+        <w:numPr>
+          <w:ilvl w:val="3"/>
+          <w:numId w:val="4"/>
+        </w:numPr>
+        <w:ind w:firstLineChars="0"/>
+        <w:rPr>
+          <w:rFonts w:ascii="Times New Roman" w:hAnsi="Times New Roman" w:cs="Times New Roman"/>
+        </w:rPr>
+      </w:pPr>
+      <w:r>
+        <w:rPr>
+          <w:rFonts w:ascii="Times New Roman" w:hAnsi="Times New Roman" w:cs="Times New Roman"/>
+        </w:rPr>
+        <w:t>In Flask app, each page is navigated by function decorated with routes, and each page is a rendered template</w:t>
+      </w:r>
+      <w:r>
+        <w:rPr>
+          <w:rFonts w:ascii="Times New Roman" w:hAnsi="Times New Roman" w:cs="Times New Roman"/>
+        </w:rPr>
+        <w:t xml:space="preserve"> with style defined in Bootstrap and local CSS file</w:t>
+      </w:r>
+    </w:p>
+    <w:p>
+      <w:pPr>
+        <w:pStyle w:val="ListParagraph"/>
+        <w:numPr>
+          <w:ilvl w:val="3"/>
+          <w:numId w:val="4"/>
+        </w:numPr>
+        <w:ind w:firstLineChars="0"/>
+        <w:rPr>
+          <w:rFonts w:ascii="Times New Roman" w:hAnsi="Times New Roman" w:cs="Times New Roman"/>
+        </w:rPr>
+      </w:pPr>
+      <w:r>
+        <w:rPr>
+          <w:rFonts w:ascii="Times New Roman" w:hAnsi="Times New Roman" w:cs="Times New Roman"/>
+        </w:rPr>
+        <w:t>Date submission is handles with build-in Class called WTForm in Flask-WTF</w:t>
+      </w:r>
+      <w:r>
+        <w:rPr>
+          <w:rFonts w:ascii="Times New Roman" w:hAnsi="Times New Roman" w:cs="Times New Roman"/>
+        </w:rPr>
+        <w:t>, forms could be passed into flask templates to be displayed in pages</w:t>
+      </w:r>
+    </w:p>
+    <w:p>
+      <w:pPr>
+        <w:pStyle w:val="ListParagraph"/>
+        <w:numPr>
+          <w:ilvl w:val="3"/>
+          <w:numId w:val="4"/>
+        </w:numPr>
+        <w:ind w:firstLineChars="0"/>
+        <w:rPr>
+          <w:rFonts w:ascii="Times New Roman" w:hAnsi="Times New Roman" w:cs="Times New Roman"/>
+        </w:rPr>
+      </w:pPr>
+      <w:r>
+        <w:rPr>
+          <w:rFonts w:ascii="Times New Roman" w:hAnsi="Times New Roman" w:cs="Times New Roman"/>
+        </w:rPr>
+        <w:lastRenderedPageBreak/>
+        <w:t xml:space="preserve">Date storage and manipulation is handled with built-in class called SQLAlchemy, </w:t>
+      </w:r>
+      <w:r>
+        <w:rPr>
+          <w:rFonts w:ascii="Times New Roman" w:hAnsi="Times New Roman" w:cs="Times New Roman"/>
+        </w:rPr>
+        <w:t>each table is represented by a defined class and</w:t>
+      </w:r>
+      <w:r>
+        <w:rPr>
+          <w:rFonts w:ascii="Times New Roman" w:hAnsi="Times New Roman" w:cs="Times New Roman"/>
+        </w:rPr>
+        <w:t xml:space="preserve"> we do not need to write SQL commands when developing web app</w:t>
+      </w:r>
+    </w:p>
+    <w:p>
+      <w:pPr>
+        <w:pStyle w:val="ListParagraph"/>
+        <w:numPr>
+          <w:ilvl w:val="3"/>
+          <w:numId w:val="4"/>
+        </w:numPr>
+        <w:ind w:firstLineChars="0"/>
+        <w:rPr>
+          <w:rFonts w:ascii="Times New Roman" w:hAnsi="Times New Roman" w:cs="Times New Roman"/>
+        </w:rPr>
+      </w:pPr>
+      <w:r>
+        <w:rPr>
+          <w:rFonts w:ascii="Times New Roman" w:hAnsi="Times New Roman" w:cs="Times New Roman"/>
+        </w:rPr>
+        <w:t>User session management is achieved with LoginManager imported from flask_login</w:t>
+      </w:r>
+    </w:p>
+    <w:p>
+      <w:pPr>
+        <w:pStyle w:val="ListParagraph"/>
+        <w:numPr>
+          <w:ilvl w:val="3"/>
+          <w:numId w:val="4"/>
+        </w:numPr>
+        <w:ind w:firstLineChars="0"/>
+        <w:rPr>
+          <w:rFonts w:ascii="Times New Roman" w:hAnsi="Times New Roman" w:cs="Times New Roman"/>
+        </w:rPr>
+      </w:pPr>
+      <w:r>
+        <w:rPr>
+          <w:rFonts w:ascii="Times New Roman" w:hAnsi="Times New Roman" w:cs="Times New Roman"/>
+        </w:rPr>
+        <w:t>I</w:t>
+      </w:r>
+      <w:r>
+        <w:rPr>
+          <w:rFonts w:ascii="Times New Roman" w:hAnsi="Times New Roman" w:cs="Times New Roman" w:hint="eastAsia"/>
+        </w:rPr>
+        <w:t xml:space="preserve">n </w:t>
+      </w:r>
+      <w:r>
+        <w:rPr>
+          <w:rFonts w:ascii="Times New Roman" w:hAnsi="Times New Roman" w:cs="Times New Roman"/>
+        </w:rPr>
+        <w:t>client side, the raspberry pi could simulate as a user with request lib in python then login and post images for web app to identify</w:t>
+      </w:r>
+    </w:p>
+    <w:p>
+      <w:pPr>
+        <w:pStyle w:val="ListParagraph"/>
+        <w:numPr>
+          <w:ilvl w:val="2"/>
+          <w:numId w:val="4"/>
+        </w:numPr>
+        <w:ind w:firstLineChars="0"/>
+        <w:rPr>
+          <w:rFonts w:ascii="Times New Roman" w:hAnsi="Times New Roman" w:cs="Times New Roman"/>
+        </w:rPr>
+      </w:pPr>
+      <w:r>
+        <w:rPr>
+          <w:rFonts w:ascii="Times New Roman" w:hAnsi="Times New Roman" w:cs="Times New Roman"/>
+        </w:rPr>
+        <w:t>Server configuration</w:t>
+      </w:r>
+    </w:p>
+    <w:p>
+      <w:pPr>
+        <w:pStyle w:val="ListParagraph"/>
+        <w:numPr>
+          <w:ilvl w:val="3"/>
+          <w:numId w:val="4"/>
+        </w:numPr>
+        <w:ind w:firstLineChars="0"/>
+        <w:rPr>
+          <w:rFonts w:ascii="Times New Roman" w:hAnsi="Times New Roman" w:cs="Times New Roman"/>
+        </w:rPr>
+      </w:pPr>
+      <w:r>
+        <w:rPr>
+          <w:rFonts w:ascii="Times New Roman" w:hAnsi="Times New Roman" w:cs="Times New Roman"/>
+        </w:rPr>
+        <w:t>Nginx web server is deployed to handle incoming requests</w:t>
+      </w:r>
+    </w:p>
+    <w:p>
+      <w:pPr>
+        <w:pStyle w:val="ListParagraph"/>
+        <w:numPr>
+          <w:ilvl w:val="3"/>
+          <w:numId w:val="4"/>
+        </w:numPr>
+        <w:ind w:firstLineChars="0"/>
+        <w:rPr>
+          <w:rFonts w:ascii="Times New Roman" w:hAnsi="Times New Roman" w:cs="Times New Roman"/>
+        </w:rPr>
+      </w:pPr>
+      <w:r>
+        <w:rPr>
+          <w:rFonts w:ascii="Times New Roman" w:hAnsi="Times New Roman" w:cs="Times New Roman"/>
+        </w:rPr>
+        <w:t>Gunicorn is used to call python scripts to run our application</w:t>
+      </w:r>
+    </w:p>
+    <w:p>
+      <w:pPr>
+        <w:pStyle w:val="ListParagraph"/>
+        <w:numPr>
+          <w:ilvl w:val="3"/>
+          <w:numId w:val="4"/>
+        </w:numPr>
+        <w:ind w:firstLineChars="0"/>
+        <w:rPr>
+          <w:rFonts w:ascii="Times New Roman" w:hAnsi="Times New Roman" w:cs="Times New Roman"/>
+        </w:rPr>
+      </w:pPr>
+      <w:r>
+        <w:rPr>
+          <w:rFonts w:ascii="Times New Roman" w:hAnsi="Times New Roman" w:cs="Times New Roman"/>
+        </w:rPr>
+        <w:t>Supervisor is utilized to achieving running our app in the background with auto-start and auto-restart feature</w:t>
+      </w:r>
+    </w:p>
+    <w:p>
+      <w:pPr>
+        <w:pStyle w:val="ListParagraph"/>
         <w:numPr>
           <w:ilvl w:val="0"/>
           <w:numId w:val="4"/>
@@ -1954,33 +2720,184 @@
         <w:rPr>
           <w:rFonts w:ascii="Times New Roman" w:hAnsi="Times New Roman" w:cs="Times New Roman"/>
         </w:rPr>
-        <w:t>Make sure the server could send the response back to the Pi board</w:t>
-      </w:r>
-    </w:p>
-    <w:p>
-      <w:pPr>
-        <w:pStyle w:val="a5"/>
+        <w:t>L</w:t>
+      </w:r>
+      <w:r>
+        <w:rPr>
+          <w:rFonts w:ascii="Times New Roman" w:hAnsi="Times New Roman" w:cs="Times New Roman" w:hint="eastAsia"/>
+        </w:rPr>
+        <w:t xml:space="preserve">earned </w:t>
+      </w:r>
+      <w:r>
+        <w:rPr>
+          <w:rFonts w:ascii="Times New Roman" w:hAnsi="Times New Roman" w:cs="Times New Roman"/>
+        </w:rPr>
+        <w:t>skills</w:t>
+      </w:r>
+    </w:p>
+    <w:p>
+      <w:pPr>
+        <w:pStyle w:val="ListParagraph"/>
+        <w:numPr>
+          <w:ilvl w:val="1"/>
+          <w:numId w:val="4"/>
+        </w:numPr>
+        <w:ind w:firstLineChars="0"/>
+        <w:rPr>
+          <w:rFonts w:ascii="Times New Roman" w:hAnsi="Times New Roman" w:cs="Times New Roman"/>
+        </w:rPr>
+      </w:pPr>
+      <w:r>
+        <w:rPr>
+          <w:rFonts w:ascii="Times New Roman" w:hAnsi="Times New Roman" w:cs="Times New Roman"/>
+        </w:rPr>
+        <w:t>Web app development with Python and Flask framework</w:t>
+      </w:r>
+    </w:p>
+    <w:p>
+      <w:pPr>
+        <w:pStyle w:val="ListParagraph"/>
+        <w:numPr>
+          <w:ilvl w:val="1"/>
+          <w:numId w:val="4"/>
+        </w:numPr>
+        <w:ind w:firstLineChars="0"/>
+        <w:rPr>
+          <w:rFonts w:ascii="Times New Roman" w:hAnsi="Times New Roman" w:cs="Times New Roman"/>
+        </w:rPr>
+      </w:pPr>
+      <w:r>
+        <w:rPr>
+          <w:rFonts w:ascii="Times New Roman" w:hAnsi="Times New Roman" w:cs="Times New Roman"/>
+        </w:rPr>
+        <w:t>Database interaction and basic SQL commands</w:t>
+      </w:r>
+    </w:p>
+    <w:p>
+      <w:pPr>
+        <w:pStyle w:val="ListParagraph"/>
+        <w:numPr>
+          <w:ilvl w:val="1"/>
+          <w:numId w:val="4"/>
+        </w:numPr>
+        <w:ind w:firstLineChars="0"/>
+        <w:rPr>
+          <w:rFonts w:ascii="Times New Roman" w:hAnsi="Times New Roman" w:cs="Times New Roman"/>
+        </w:rPr>
+      </w:pPr>
+      <w:r>
+        <w:rPr>
+          <w:rFonts w:ascii="Times New Roman" w:hAnsi="Times New Roman" w:cs="Times New Roman"/>
+        </w:rPr>
+        <w:t>Client server communication and basic URL and HTML parsing</w:t>
+      </w:r>
+    </w:p>
+    <w:p>
+      <w:pPr>
+        <w:pStyle w:val="ListParagraph"/>
+        <w:numPr>
+          <w:ilvl w:val="1"/>
+          <w:numId w:val="4"/>
+        </w:numPr>
+        <w:ind w:firstLineChars="0"/>
+        <w:rPr>
+          <w:rFonts w:ascii="Times New Roman" w:hAnsi="Times New Roman" w:cs="Times New Roman"/>
+        </w:rPr>
+      </w:pPr>
+      <w:r>
+        <w:rPr>
+          <w:rFonts w:ascii="Times New Roman" w:hAnsi="Times New Roman" w:cs="Times New Roman"/>
+        </w:rPr>
+        <w:t>Basic HTML and CSS knowledge</w:t>
+      </w:r>
+    </w:p>
+    <w:p>
+      <w:pPr>
+        <w:pStyle w:val="ListParagraph"/>
+        <w:numPr>
+          <w:ilvl w:val="1"/>
+          <w:numId w:val="4"/>
+        </w:numPr>
+        <w:ind w:firstLineChars="0"/>
+        <w:rPr>
+          <w:rFonts w:ascii="Times New Roman" w:hAnsi="Times New Roman" w:cs="Times New Roman"/>
+        </w:rPr>
+      </w:pPr>
+      <w:r>
+        <w:rPr>
+          <w:rFonts w:ascii="Times New Roman" w:hAnsi="Times New Roman" w:cs="Times New Roman"/>
+        </w:rPr>
+        <w:t>Calling external APIs and setting up credentials</w:t>
+      </w:r>
+    </w:p>
+    <w:p>
+      <w:pPr>
+        <w:pStyle w:val="ListParagraph"/>
+        <w:numPr>
+          <w:ilvl w:val="1"/>
+          <w:numId w:val="4"/>
+        </w:numPr>
+        <w:ind w:firstLineChars="0"/>
+        <w:rPr>
+          <w:rFonts w:ascii="Times New Roman" w:hAnsi="Times New Roman" w:cs="Times New Roman"/>
+        </w:rPr>
+      </w:pPr>
+      <w:r>
+        <w:rPr>
+          <w:rFonts w:ascii="Times New Roman" w:hAnsi="Times New Roman" w:cs="Times New Roman"/>
+        </w:rPr>
+        <w:t>Version control with Git</w:t>
+      </w:r>
+    </w:p>
+    <w:p>
+      <w:pPr>
+        <w:pStyle w:val="ListParagraph"/>
+        <w:numPr>
+          <w:ilvl w:val="1"/>
+          <w:numId w:val="4"/>
+        </w:numPr>
+        <w:ind w:firstLineChars="0"/>
+        <w:rPr>
+          <w:rFonts w:ascii="Times New Roman" w:hAnsi="Times New Roman" w:cs="Times New Roman"/>
+        </w:rPr>
+      </w:pPr>
+      <w:r>
+        <w:rPr>
+          <w:rFonts w:ascii="Times New Roman" w:hAnsi="Times New Roman" w:cs="Times New Roman"/>
+        </w:rPr>
+        <w:t>Linux web server configuration</w:t>
+      </w:r>
+    </w:p>
+    <w:p>
+      <w:pPr>
+        <w:pStyle w:val="ListParagraph"/>
         <w:numPr>
           <w:ilvl w:val="0"/>
           <w:numId w:val="4"/>
         </w:numPr>
         <w:ind w:firstLineChars="0"/>
         <w:rPr>
-          <w:rFonts w:ascii="Times New Roman" w:hAnsi="Times New Roman" w:cs="Times New Roman"/>
-        </w:rPr>
-      </w:pPr>
-      <w:r>
-        <w:rPr>
-          <w:rFonts w:ascii="Times New Roman" w:hAnsi="Times New Roman" w:cs="Times New Roman"/>
-        </w:rPr>
-        <w:t>Make sure the server could send alert to the user through email</w:t>
-      </w:r>
-    </w:p>
-    <w:p>
-      <w:pPr>
-        <w:pStyle w:val="a5"/>
+          <w:rFonts w:ascii="Times New Roman" w:hAnsi="Times New Roman" w:cs="Times New Roman" w:hint="eastAsia"/>
+        </w:rPr>
+      </w:pPr>
+      <w:r>
+        <w:rPr>
+          <w:rFonts w:ascii="Times New Roman" w:hAnsi="Times New Roman" w:cs="Times New Roman" w:hint="eastAsia"/>
+        </w:rPr>
+        <w:t>Reference</w:t>
+      </w:r>
+      <w:r>
+        <w:rPr>
+          <w:rFonts w:ascii="Times New Roman" w:hAnsi="Times New Roman" w:cs="Times New Roman"/>
+        </w:rPr>
+        <w:t>s</w:t>
+      </w:r>
+    </w:p>
+    <w:p>
+      <w:pPr>
+        <w:pStyle w:val="ListParagraph"/>
         <w:numPr>
-          <w:ilvl w:val="0"/>
+          <w:ilvl w:val="1"/>
           <w:numId w:val="4"/>
         </w:numPr>
         <w:ind w:firstLineChars="0"/>
@@ -1990,16 +2907,58 @@
       </w:pPr>
       <w:r>
         <w:rPr>
+          <w:rFonts w:ascii="Times New Roman" w:hAnsi="Times New Roman" w:cs="Times New Roman"/>
+        </w:rPr>
+        <w:t xml:space="preserve">Flask tutorial videos: </w:t>
+      </w:r>
+    </w:p>
+    <w:p>
+      <w:pPr>
+        <w:pStyle w:val="ListParagraph"/>
+        <w:ind w:left="1265" w:firstLineChars="0" w:firstLine="0"/>
+        <w:rPr>
+          <w:rFonts w:ascii="Times New Roman" w:hAnsi="Times New Roman" w:cs="Times New Roman"/>
+        </w:rPr>
+      </w:pPr>
+      <w:hyperlink r:id="rId8" w:history="1">
+        <w:r>
+          <w:rPr>
+            <w:rStyle w:val="Hyperlink"/>
+            <w:rFonts w:ascii="Times New Roman" w:hAnsi="Times New Roman" w:cs="Times New Roman"/>
+          </w:rPr>
+          <w:t>https://www.youtube.com/playlist?list=PLosiE80TeTs4UjLw5MM6OjgkjFeUxCYH</w:t>
+        </w:r>
+      </w:hyperlink>
+    </w:p>
+    <w:p>
+      <w:pPr>
+        <w:pStyle w:val="ListParagraph"/>
+        <w:numPr>
+          <w:ilvl w:val="1"/>
+          <w:numId w:val="4"/>
+        </w:numPr>
+        <w:ind w:firstLineChars="0"/>
+        <w:rPr>
           <w:rFonts w:ascii="Times New Roman" w:hAnsi="Times New Roman" w:cs="Times New Roman" w:hint="eastAsia"/>
         </w:rPr>
-        <w:t>P</w:t>
-      </w:r>
-      <w:r>
-        <w:rPr>
-          <w:rFonts w:ascii="Times New Roman" w:hAnsi="Times New Roman" w:cs="Times New Roman"/>
-        </w:rPr>
-        <w:t>i board send activate signal to the door</w:t>
-      </w:r>
+      </w:pPr>
+      <w:r>
+        <w:rPr>
+          <w:rFonts w:ascii="Times New Roman" w:hAnsi="Times New Roman" w:cs="Times New Roman" w:hint="eastAsia"/>
+        </w:rPr>
+        <w:t xml:space="preserve">Git official doc: </w:t>
+      </w:r>
+      <w:hyperlink r:id="rId9" w:history="1">
+        <w:r>
+          <w:rPr>
+            <w:rStyle w:val="Hyperlink"/>
+            <w:rFonts w:ascii="Times New Roman" w:hAnsi="Times New Roman" w:cs="Times New Roman"/>
+          </w:rPr>
+          <w:t>https://git-scm.com/book/en/v2</w:t>
+        </w:r>
+      </w:hyperlink>
+      <w:bookmarkStart w:id="0" w:name="_GoBack"/>
+      <w:bookmarkEnd w:id="0"/>
     </w:p>
     <w:sectPr>
       <w:pgSz w:w="11906" w:h="16838"/>
@@ -2012,7 +2971,7 @@
 </file>
 
 <file path=word/endnotes.xml><?xml version="1.0" encoding="utf-8"?>
-<w:endnotes xmlns:wpc="http://schemas.microsoft.com/office/word/2010/wordprocessingCanvas" xmlns:cx="http://schemas.microsoft.com/office/drawing/2014/chartex" xmlns:cx1="http://schemas.microsoft.com/office/drawing/2015/9/8/chartex" xmlns:cx2="http://schemas.microsoft.com/office/drawing/2015/10/21/chartex" xmlns:cx3="http://schemas.microsoft.com/office/drawing/2016/5/9/chartex" xmlns:cx4="http://schemas.microsoft.com/office/drawing/2016/5/10/chartex" xmlns:cx5="http://schemas.microsoft.com/office/drawing/2016/5/11/chartex" xmlns:cx6="http://schemas.microsoft.com/office/drawing/2016/5/12/chartex" xmlns:cx7="http://schemas.microsoft.com/office/drawing/2016/5/13/chartex" xmlns:cx8="http://schemas.microsoft.com/office/drawing/2016/5/14/chartex" xmlns:mc="http://schemas.openxmlformats.org/markup-compatibility/2006" xmlns:aink="http://schemas.microsoft.com/office/drawing/2016/ink" xmlns:am3d="http://schemas.microsoft.com/office/drawing/2017/model3d" xmlns:o="urn:schemas-microsoft-com:office:office" xmlns:r="http://schemas.openxmlformats.org/officeDocument/2006/relationships" xmlns:m="http://schemas.openxmlformats.org/officeDocument/2006/math" xmlns:v="urn:schemas-microsoft-com:vml" xmlns:wp14="http://schemas.microsoft.com/office/word/2010/wordprocessingDrawing" xmlns:wp="http://schemas.openxmlformats.org/drawingml/2006/wordprocessingDrawing" xmlns:w10="urn:schemas-microsoft-com:office:word" xmlns:w="http://schemas.openxmlformats.org/wordprocessingml/2006/main" xmlns:w14="http://schemas.microsoft.com/office/word/2010/wordml" xmlns:w15="http://schemas.microsoft.com/office/word/2012/wordml" xmlns:w16cex="http://schemas.microsoft.com/office/word/2018/wordml/cex" xmlns:w16cid="http://schemas.microsoft.com/office/word/2016/wordml/cid" xmlns:w16="http://schemas.microsoft.com/office/word/2018/wordml" xmlns:w16se="http://schemas.microsoft.com/office/word/2015/wordml/symex" xmlns:wpg="http://schemas.microsoft.com/office/word/2010/wordprocessingGroup" xmlns:wpi="http://schemas.microsoft.com/office/word/2010/wordprocessingInk" xmlns:wne="http://schemas.microsoft.com/office/word/2006/wordml" xmlns:wps="http://schemas.microsoft.com/office/word/2010/wordprocessingShape" mc:Ignorable="w14 w15 w16se w16cid w16 w16cex wp14">
+<w:endnotes xmlns:wpc="http://schemas.microsoft.com/office/word/2010/wordprocessingCanvas" xmlns:cx="http://schemas.microsoft.com/office/drawing/2014/chartex" xmlns:mc="http://schemas.openxmlformats.org/markup-compatibility/2006" xmlns:o="urn:schemas-microsoft-com:office:office" xmlns:r="http://schemas.openxmlformats.org/officeDocument/2006/relationships" xmlns:m="http://schemas.openxmlformats.org/officeDocument/2006/math" xmlns:v="urn:schemas-microsoft-com:vml" xmlns:wp14="http://schemas.microsoft.com/office/word/2010/wordprocessingDrawing" xmlns:wp="http://schemas.openxmlformats.org/drawingml/2006/wordprocessingDrawing" xmlns:w10="urn:schemas-microsoft-com:office:word" xmlns:w="http://schemas.openxmlformats.org/wordprocessingml/2006/main" xmlns:w14="http://schemas.microsoft.com/office/word/2010/wordml" xmlns:w15="http://schemas.microsoft.com/office/word/2012/wordml" xmlns:w16se="http://schemas.microsoft.com/office/word/2015/wordml/symex" xmlns:wpg="http://schemas.microsoft.com/office/word/2010/wordprocessingGroup" xmlns:wpi="http://schemas.microsoft.com/office/word/2010/wordprocessingInk" xmlns:wne="http://schemas.microsoft.com/office/word/2006/wordml" xmlns:wps="http://schemas.microsoft.com/office/word/2010/wordprocessingShape" mc:Ignorable="w14 w15 w16se wp14">
   <w:endnote w:type="separator" w:id="-1">
     <w:p>
       <w:r>
@@ -2031,7 +2990,7 @@
 </file>
 
 <file path=word/footnotes.xml><?xml version="1.0" encoding="utf-8"?>
-<w:footnotes xmlns:wpc="http://schemas.microsoft.com/office/word/2010/wordprocessingCanvas" xmlns:cx="http://schemas.microsoft.com/office/drawing/2014/chartex" xmlns:cx1="http://schemas.microsoft.com/office/drawing/2015/9/8/chartex" xmlns:cx2="http://schemas.microsoft.com/office/drawing/2015/10/21/chartex" xmlns:cx3="http://schemas.microsoft.com/office/drawing/2016/5/9/chartex" xmlns:cx4="http://schemas.microsoft.com/office/drawing/2016/5/10/chartex" xmlns:cx5="http://schemas.microsoft.com/office/drawing/2016/5/11/chartex" xmlns:cx6="http://schemas.microsoft.com/office/drawing/2016/5/12/chartex" xmlns:cx7="http://schemas.microsoft.com/office/drawing/2016/5/13/chartex" xmlns:cx8="http://schemas.microsoft.com/office/drawing/2016/5/14/chartex" xmlns:mc="http://schemas.openxmlformats.org/markup-compatibility/2006" xmlns:aink="http://schemas.microsoft.com/office/drawing/2016/ink" xmlns:am3d="http://schemas.microsoft.com/office/drawing/2017/model3d" xmlns:o="urn:schemas-microsoft-com:office:office" xmlns:r="http://schemas.openxmlformats.org/officeDocument/2006/relationships" xmlns:m="http://schemas.openxmlformats.org/officeDocument/2006/math" xmlns:v="urn:schemas-microsoft-com:vml" xmlns:wp14="http://schemas.microsoft.com/office/word/2010/wordprocessingDrawing" xmlns:wp="http://schemas.openxmlformats.org/drawingml/2006/wordprocessingDrawing" xmlns:w10="urn:schemas-microsoft-com:office:word" xmlns:w="http://schemas.openxmlformats.org/wordprocessingml/2006/main" xmlns:w14="http://schemas.microsoft.com/office/word/2010/wordml" xmlns:w15="http://schemas.microsoft.com/office/word/2012/wordml" xmlns:w16cex="http://schemas.microsoft.com/office/word/2018/wordml/cex" xmlns:w16cid="http://schemas.microsoft.com/office/word/2016/wordml/cid" xmlns:w16="http://schemas.microsoft.com/office/word/2018/wordml" xmlns:w16se="http://schemas.microsoft.com/office/word/2015/wordml/symex" xmlns:wpg="http://schemas.microsoft.com/office/word/2010/wordprocessingGroup" xmlns:wpi="http://schemas.microsoft.com/office/word/2010/wordprocessingInk" xmlns:wne="http://schemas.microsoft.com/office/word/2006/wordml" xmlns:wps="http://schemas.microsoft.com/office/word/2010/wordprocessingShape" mc:Ignorable="w14 w15 w16se w16cid w16 w16cex wp14">
+<w:footnotes xmlns:wpc="http://schemas.microsoft.com/office/word/2010/wordprocessingCanvas" xmlns:cx="http://schemas.microsoft.com/office/drawing/2014/chartex" xmlns:mc="http://schemas.openxmlformats.org/markup-compatibility/2006" xmlns:o="urn:schemas-microsoft-com:office:office" xmlns:r="http://schemas.openxmlformats.org/officeDocument/2006/relationships" xmlns:m="http://schemas.openxmlformats.org/officeDocument/2006/math" xmlns:v="urn:schemas-microsoft-com:vml" xmlns:wp14="http://schemas.microsoft.com/office/word/2010/wordprocessingDrawing" xmlns:wp="http://schemas.openxmlformats.org/drawingml/2006/wordprocessingDrawing" xmlns:w10="urn:schemas-microsoft-com:office:word" xmlns:w="http://schemas.openxmlformats.org/wordprocessingml/2006/main" xmlns:w14="http://schemas.microsoft.com/office/word/2010/wordml" xmlns:w15="http://schemas.microsoft.com/office/word/2012/wordml" xmlns:w16se="http://schemas.microsoft.com/office/word/2015/wordml/symex" xmlns:wpg="http://schemas.microsoft.com/office/word/2010/wordprocessingGroup" xmlns:wpi="http://schemas.microsoft.com/office/word/2010/wordprocessingInk" xmlns:wne="http://schemas.microsoft.com/office/word/2006/wordml" xmlns:wps="http://schemas.microsoft.com/office/word/2010/wordprocessingShape" mc:Ignorable="w14 w15 w16se wp14">
   <w:footnote w:type="separator" w:id="-1">
     <w:p>
       <w:r>
@@ -2050,7 +3009,7 @@
 </file>
 
 <file path=word/numbering.xml><?xml version="1.0" encoding="utf-8"?>
-<w:numbering xmlns:wpc="http://schemas.microsoft.com/office/word/2010/wordprocessingCanvas" xmlns:cx="http://schemas.microsoft.com/office/drawing/2014/chartex" xmlns:cx1="http://schemas.microsoft.com/office/drawing/2015/9/8/chartex" xmlns:cx2="http://schemas.microsoft.com/office/drawing/2015/10/21/chartex" xmlns:cx3="http://schemas.microsoft.com/office/drawing/2016/5/9/chartex" xmlns:cx4="http://schemas.microsoft.com/office/drawing/2016/5/10/chartex" xmlns:cx5="http://schemas.microsoft.com/office/drawing/2016/5/11/chartex" xmlns:cx6="http://schemas.microsoft.com/office/drawing/2016/5/12/chartex" xmlns:cx7="http://schemas.microsoft.com/office/drawing/2016/5/13/chartex" xmlns:cx8="http://schemas.microsoft.com/office/drawing/2016/5/14/chartex" xmlns:mc="http://schemas.openxmlformats.org/markup-compatibility/2006" xmlns:aink="http://schemas.microsoft.com/office/drawing/2016/ink" xmlns:am3d="http://schemas.microsoft.com/office/drawing/2017/model3d" xmlns:o="urn:schemas-microsoft-com:office:office" xmlns:r="http://schemas.openxmlformats.org/officeDocument/2006/relationships" xmlns:m="http://schemas.openxmlformats.org/officeDocument/2006/math" xmlns:v="urn:schemas-microsoft-com:vml" xmlns:wp14="http://schemas.microsoft.com/office/word/2010/wordprocessingDrawing" xmlns:wp="http://schemas.openxmlformats.org/drawingml/2006/wordprocessingDrawing" xmlns:w10="urn:schemas-microsoft-com:office:word" xmlns:w="http://schemas.openxmlformats.org/wordprocessingml/2006/main" xmlns:w14="http://schemas.microsoft.com/office/word/2010/wordml" xmlns:w15="http://schemas.microsoft.com/office/word/2012/wordml" xmlns:w16cex="http://schemas.microsoft.com/office/word/2018/wordml/cex" xmlns:w16cid="http://schemas.microsoft.com/office/word/2016/wordml/cid" xmlns:w16="http://schemas.microsoft.com/office/word/2018/wordml" xmlns:w16se="http://schemas.microsoft.com/office/word/2015/wordml/symex" xmlns:wpg="http://schemas.microsoft.com/office/word/2010/wordprocessingGroup" xmlns:wpi="http://schemas.microsoft.com/office/word/2010/wordprocessingInk" xmlns:wne="http://schemas.microsoft.com/office/word/2006/wordml" xmlns:wps="http://schemas.microsoft.com/office/word/2010/wordprocessingShape" mc:Ignorable="w14 w15 w16se w16cid w16 w16cex wp14">
+<w:numbering xmlns:wpc="http://schemas.microsoft.com/office/word/2010/wordprocessingCanvas" xmlns:cx="http://schemas.microsoft.com/office/drawing/2014/chartex" xmlns:mc="http://schemas.openxmlformats.org/markup-compatibility/2006" xmlns:o="urn:schemas-microsoft-com:office:office" xmlns:r="http://schemas.openxmlformats.org/officeDocument/2006/relationships" xmlns:m="http://schemas.openxmlformats.org/officeDocument/2006/math" xmlns:v="urn:schemas-microsoft-com:vml" xmlns:wp14="http://schemas.microsoft.com/office/word/2010/wordprocessingDrawing" xmlns:wp="http://schemas.openxmlformats.org/drawingml/2006/wordprocessingDrawing" xmlns:w10="urn:schemas-microsoft-com:office:word" xmlns:w="http://schemas.openxmlformats.org/wordprocessingml/2006/main" xmlns:w14="http://schemas.microsoft.com/office/word/2010/wordml" xmlns:w15="http://schemas.microsoft.com/office/word/2012/wordml" xmlns:w16se="http://schemas.microsoft.com/office/word/2015/wordml/symex" xmlns:wpg="http://schemas.microsoft.com/office/word/2010/wordprocessingGroup" xmlns:wpi="http://schemas.microsoft.com/office/word/2010/wordprocessingInk" xmlns:wne="http://schemas.microsoft.com/office/word/2006/wordml" xmlns:wps="http://schemas.microsoft.com/office/word/2010/wordprocessingShape" mc:Ignorable="w14 w15 w16se wp14">
   <w:abstractNum w:abstractNumId="0" w15:restartNumberingAfterBreak="0">
     <w:nsid w:val="085E2732"/>
     <w:multiLevelType w:val="hybridMultilevel"/>
@@ -2322,7 +3281,7 @@
         <w:ind w:left="845" w:hanging="420"/>
       </w:pPr>
     </w:lvl>
-    <w:lvl w:ilvl="1" w:tplc="04090019" w:tentative="1">
+    <w:lvl w:ilvl="1" w:tplc="04090019">
       <w:start w:val="1"/>
       <w:numFmt w:val="lowerLetter"/>
       <w:lvlText w:val="%2)"/>
@@ -2331,7 +3290,7 @@
         <w:ind w:left="1265" w:hanging="420"/>
       </w:pPr>
     </w:lvl>
-    <w:lvl w:ilvl="2" w:tplc="0409001B" w:tentative="1">
+    <w:lvl w:ilvl="2" w:tplc="0409001B">
       <w:start w:val="1"/>
       <w:numFmt w:val="lowerRoman"/>
       <w:lvlText w:val="%3."/>
@@ -2340,7 +3299,7 @@
         <w:ind w:left="1685" w:hanging="420"/>
       </w:pPr>
     </w:lvl>
-    <w:lvl w:ilvl="3" w:tplc="0409000F" w:tentative="1">
+    <w:lvl w:ilvl="3" w:tplc="0409000F">
       <w:start w:val="1"/>
       <w:numFmt w:val="decimal"/>
       <w:lvlText w:val="%4."/>
@@ -4550,7 +5509,7 @@
 </file>
 
 <file path=word/styles.xml><?xml version="1.0" encoding="utf-8"?>
-<w:styles xmlns:mc="http://schemas.openxmlformats.org/markup-compatibility/2006" xmlns:r="http://schemas.openxmlformats.org/officeDocument/2006/relationships" xmlns:w="http://schemas.openxmlformats.org/wordprocessingml/2006/main" xmlns:w14="http://schemas.microsoft.com/office/word/2010/wordml" xmlns:w15="http://schemas.microsoft.com/office/word/2012/wordml" xmlns:w16cex="http://schemas.microsoft.com/office/word/2018/wordml/cex" xmlns:w16cid="http://schemas.microsoft.com/office/word/2016/wordml/cid" xmlns:w16="http://schemas.microsoft.com/office/word/2018/wordml" xmlns:w16se="http://schemas.microsoft.com/office/word/2015/wordml/symex" mc:Ignorable="w14 w15 w16se w16cid w16 w16cex">
+<w:styles xmlns:mc="http://schemas.openxmlformats.org/markup-compatibility/2006" xmlns:r="http://schemas.openxmlformats.org/officeDocument/2006/relationships" xmlns:w="http://schemas.openxmlformats.org/wordprocessingml/2006/main" xmlns:w14="http://schemas.microsoft.com/office/word/2010/wordml" xmlns:w15="http://schemas.microsoft.com/office/word/2012/wordml" xmlns:w16se="http://schemas.microsoft.com/office/word/2015/wordml/symex" mc:Ignorable="w14 w15 w16se">
   <w:docDefaults>
     <w:rPrDefault>
       <w:rPr>
@@ -4563,7 +5522,7 @@
     </w:rPrDefault>
     <w:pPrDefault/>
   </w:docDefaults>
-  <w:latentStyles w:defLockedState="0" w:defUIPriority="99" w:defSemiHidden="0" w:defUnhideWhenUsed="0" w:defQFormat="0" w:count="376">
+  <w:latentStyles w:defLockedState="0" w:defUIPriority="99" w:defSemiHidden="0" w:defUnhideWhenUsed="0" w:defQFormat="0" w:count="371">
     <w:lsdException w:name="Normal" w:uiPriority="0" w:qFormat="1"/>
     <w:lsdException w:name="heading 1" w:uiPriority="9" w:qFormat="1"/>
     <w:lsdException w:name="heading 2" w:semiHidden="1" w:uiPriority="9" w:unhideWhenUsed="1" w:qFormat="1"/>
@@ -4935,13 +5894,8 @@
     <w:lsdException w:name="List Table 5 Dark Accent 6" w:uiPriority="50"/>
     <w:lsdException w:name="List Table 6 Colorful Accent 6" w:uiPriority="51"/>
     <w:lsdException w:name="List Table 7 Colorful Accent 6" w:uiPriority="52"/>
-    <w:lsdException w:name="Mention" w:semiHidden="1" w:unhideWhenUsed="1"/>
-    <w:lsdException w:name="Smart Hyperlink" w:semiHidden="1" w:unhideWhenUsed="1"/>
-    <w:lsdException w:name="Hashtag" w:semiHidden="1" w:unhideWhenUsed="1"/>
-    <w:lsdException w:name="Unresolved Mention" w:semiHidden="1" w:unhideWhenUsed="1"/>
-    <w:lsdException w:name="Smart Link" w:semiHidden="1" w:unhideWhenUsed="1"/>
   </w:latentStyles>
-  <w:style w:type="paragraph" w:default="1" w:styleId="a">
+  <w:style w:type="paragraph" w:default="1" w:styleId="Normal">
     <w:name w:val="Normal"/>
     <w:qFormat/>
     <w:pPr>
@@ -4949,13 +5903,12 @@
       <w:jc w:val="both"/>
     </w:pPr>
   </w:style>
-  <w:style w:type="character" w:default="1" w:styleId="a0">
+  <w:style w:type="character" w:default="1" w:styleId="DefaultParagraphFont">
     <w:name w:val="Default Paragraph Font"/>
     <w:uiPriority w:val="1"/>
-    <w:semiHidden/>
     <w:unhideWhenUsed/>
   </w:style>
-  <w:style w:type="table" w:default="1" w:styleId="a1">
+  <w:style w:type="table" w:default="1" w:styleId="TableNormal">
     <w:name w:val="Normal Table"/>
     <w:uiPriority w:val="99"/>
     <w:semiHidden/>
@@ -4970,15 +5923,15 @@
       </w:tblCellMar>
     </w:tblPr>
   </w:style>
-  <w:style w:type="numbering" w:default="1" w:styleId="a2">
+  <w:style w:type="numbering" w:default="1" w:styleId="NoList">
     <w:name w:val="No List"/>
     <w:uiPriority w:val="99"/>
     <w:semiHidden/>
     <w:unhideWhenUsed/>
   </w:style>
-  <w:style w:type="character" w:styleId="a3">
+  <w:style w:type="character" w:styleId="Hyperlink">
     <w:name w:val="Hyperlink"/>
-    <w:basedOn w:val="a0"/>
+    <w:basedOn w:val="DefaultParagraphFont"/>
     <w:uiPriority w:val="99"/>
     <w:unhideWhenUsed/>
     <w:rsid w:val="00454164"/>
@@ -4987,9 +5940,9 @@
       <w:u w:val="single"/>
     </w:rPr>
   </w:style>
-  <w:style w:type="character" w:styleId="a4">
+  <w:style w:type="character" w:customStyle="1" w:styleId="UnresolvedMention">
     <w:name w:val="Unresolved Mention"/>
-    <w:basedOn w:val="a0"/>
+    <w:basedOn w:val="DefaultParagraphFont"/>
     <w:uiPriority w:val="99"/>
     <w:semiHidden/>
     <w:unhideWhenUsed/>
@@ -4999,9 +5952,9 @@
       <w:shd w:val="clear" w:color="auto" w:fill="E1DFDD"/>
     </w:rPr>
   </w:style>
-  <w:style w:type="paragraph" w:styleId="a5">
+  <w:style w:type="paragraph" w:styleId="ListParagraph">
     <w:name w:val="List Paragraph"/>
-    <w:basedOn w:val="a"/>
+    <w:basedOn w:val="Normal"/>
     <w:uiPriority w:val="34"/>
     <w:qFormat/>
     <w:rsid w:val="0024239C"/>
@@ -5009,9 +5962,9 @@
       <w:ind w:firstLineChars="200" w:firstLine="420"/>
     </w:pPr>
   </w:style>
-  <w:style w:type="table" w:styleId="a6">
+  <w:style w:type="table" w:styleId="TableGrid">
     <w:name w:val="Table Grid"/>
-    <w:basedOn w:val="a1"/>
+    <w:basedOn w:val="TableNormal"/>
     <w:uiPriority w:val="39"/>
     <w:rsid w:val="00677C4B"/>
     <w:tblPr>
@@ -5025,10 +5978,10 @@
       </w:tblBorders>
     </w:tblPr>
   </w:style>
-  <w:style w:type="paragraph" w:styleId="a7">
+  <w:style w:type="paragraph" w:styleId="Header">
     <w:name w:val="header"/>
-    <w:basedOn w:val="a"/>
-    <w:link w:val="a8"/>
+    <w:basedOn w:val="Normal"/>
+    <w:link w:val="HeaderChar"/>
     <w:uiPriority w:val="99"/>
     <w:unhideWhenUsed/>
     <w:rsid w:val="00DB66AA"/>
@@ -5048,10 +6001,10 @@
       <w:szCs w:val="18"/>
     </w:rPr>
   </w:style>
-  <w:style w:type="character" w:customStyle="1" w:styleId="a8">
-    <w:name w:val="页眉 字符"/>
-    <w:basedOn w:val="a0"/>
-    <w:link w:val="a7"/>
+  <w:style w:type="character" w:customStyle="1" w:styleId="HeaderChar">
+    <w:name w:val="Header Char"/>
+    <w:basedOn w:val="DefaultParagraphFont"/>
+    <w:link w:val="Header"/>
     <w:uiPriority w:val="99"/>
     <w:rsid w:val="00DB66AA"/>
     <w:rPr>
@@ -5059,10 +6012,10 @@
       <w:szCs w:val="18"/>
     </w:rPr>
   </w:style>
-  <w:style w:type="paragraph" w:styleId="a9">
+  <w:style w:type="paragraph" w:styleId="Footer">
     <w:name w:val="footer"/>
-    <w:basedOn w:val="a"/>
-    <w:link w:val="aa"/>
+    <w:basedOn w:val="Normal"/>
+    <w:link w:val="FooterChar"/>
     <w:uiPriority w:val="99"/>
     <w:unhideWhenUsed/>
     <w:rsid w:val="00DB66AA"/>
@@ -5079,15 +6032,34 @@
       <w:szCs w:val="18"/>
     </w:rPr>
   </w:style>
-  <w:style w:type="character" w:customStyle="1" w:styleId="aa">
-    <w:name w:val="页脚 字符"/>
-    <w:basedOn w:val="a0"/>
-    <w:link w:val="a9"/>
+  <w:style w:type="character" w:customStyle="1" w:styleId="FooterChar">
+    <w:name w:val="Footer Char"/>
+    <w:basedOn w:val="DefaultParagraphFont"/>
+    <w:link w:val="Footer"/>
     <w:uiPriority w:val="99"/>
     <w:rsid w:val="00DB66AA"/>
     <w:rPr>
       <w:sz w:val="18"/>
       <w:szCs w:val="18"/>
+    </w:rPr>
+  </w:style>
+  <w:style w:type="paragraph" w:styleId="NormalWeb">
+    <w:name w:val="Normal (Web)"/>
+    <w:basedOn w:val="Normal"/>
+    <w:uiPriority w:val="99"/>
+    <w:semiHidden/>
+    <w:unhideWhenUsed/>
+    <w:rsid w:val="00A93D7C"/>
+    <w:pPr>
+      <w:widowControl/>
+      <w:spacing w:before="100" w:beforeAutospacing="1" w:after="100" w:afterAutospacing="1"/>
+      <w:jc w:val="left"/>
+    </w:pPr>
+    <w:rPr>
+      <w:rFonts w:ascii="宋体" w:eastAsia="宋体" w:hAnsi="宋体" w:cs="宋体"/>
+      <w:kern w:val="0"/>
+      <w:sz w:val="24"/>
+      <w:szCs w:val="24"/>
     </w:rPr>
   </w:style>
 </w:styles>

</xml_diff>

<commit_message>
add web app link
</commit_message>
<xml_diff>
--- a/EC544_Project.docx
+++ b/EC544_Project.docx
@@ -51,7 +51,7 @@
         <w:jc w:val="center"/>
         <w:rPr>
           <w:rFonts w:ascii="Times New Roman" w:hAnsi="Times New Roman" w:cs="Times New Roman"/>
-          <w:sz w:val="24"/>
+          <w:sz w:val="22"/>
           <w:szCs w:val="28"/>
         </w:rPr>
       </w:pPr>
@@ -73,6 +73,50 @@
           <w:t>https://github.com/ziyu39076/Smart_DoorBell</w:t>
         </w:r>
       </w:hyperlink>
+    </w:p>
+    <w:p>
+      <w:pPr>
+        <w:jc w:val="center"/>
+        <w:rPr>
+          <w:rFonts w:ascii="Times New Roman" w:hAnsi="Times New Roman" w:cs="Times New Roman"/>
+          <w:sz w:val="24"/>
+          <w:szCs w:val="28"/>
+        </w:rPr>
+      </w:pPr>
+      <w:r>
+        <w:rPr>
+          <w:rFonts w:ascii="Times New Roman" w:hAnsi="Times New Roman" w:cs="Times New Roman"/>
+          <w:sz w:val="22"/>
+          <w:szCs w:val="28"/>
+        </w:rPr>
+        <w:t>W</w:t>
+      </w:r>
+      <w:r>
+        <w:rPr>
+          <w:rFonts w:ascii="Times New Roman" w:hAnsi="Times New Roman" w:cs="Times New Roman" w:hint="eastAsia"/>
+          <w:sz w:val="22"/>
+          <w:szCs w:val="28"/>
+        </w:rPr>
+        <w:t>eb</w:t>
+      </w:r>
+      <w:r>
+        <w:rPr>
+          <w:rFonts w:ascii="Times New Roman" w:hAnsi="Times New Roman" w:cs="Times New Roman"/>
+          <w:sz w:val="22"/>
+          <w:szCs w:val="28"/>
+        </w:rPr>
+        <w:t xml:space="preserve"> app: http://</w:t>
+      </w:r>
+      <w:r>
+        <w:rPr>
+          <w:rFonts w:ascii="Times New Roman" w:hAnsi="Times New Roman" w:cs="Times New Roman"/>
+          <w:sz w:val="22"/>
+          <w:szCs w:val="28"/>
+        </w:rPr>
+        <w:t>ec2-3-86-230-21.compute-1.amazonaws.com</w:t>
+      </w:r>
+      <w:bookmarkStart w:id="0" w:name="_GoBack"/>
+      <w:bookmarkEnd w:id="0"/>
     </w:p>
     <w:p>
       <w:pPr>
@@ -363,6 +407,7 @@
       <w:r>
         <w:rPr>
           <w:rFonts w:ascii="Times New Roman" w:hAnsi="Times New Roman" w:cs="Times New Roman"/>
+          <w:noProof/>
         </w:rPr>
         <mc:AlternateContent>
           <mc:Choice Requires="wpg">
@@ -1508,39 +1553,39 @@
     <w:p>
       <w:pPr>
         <w:rPr>
+          <w:rFonts w:ascii="Times New Roman" w:hAnsi="Times New Roman" w:cs="Times New Roman"/>
+        </w:rPr>
+      </w:pPr>
+    </w:p>
+    <w:p>
+      <w:pPr>
+        <w:jc w:val="center"/>
+        <w:rPr>
+          <w:rFonts w:ascii="Times New Roman" w:hAnsi="Times New Roman" w:cs="Times New Roman"/>
+        </w:rPr>
+      </w:pPr>
+      <w:r>
+        <w:rPr>
+          <w:rFonts w:ascii="Times New Roman" w:hAnsi="Times New Roman" w:cs="Times New Roman"/>
+        </w:rPr>
+        <w:t>F</w:t>
+      </w:r>
+      <w:r>
+        <w:rPr>
           <w:rFonts w:ascii="Times New Roman" w:hAnsi="Times New Roman" w:cs="Times New Roman" w:hint="eastAsia"/>
         </w:rPr>
-      </w:pPr>
-    </w:p>
-    <w:p>
-      <w:pPr>
-        <w:jc w:val="center"/>
-        <w:rPr>
-          <w:rFonts w:ascii="Times New Roman" w:hAnsi="Times New Roman" w:cs="Times New Roman"/>
-        </w:rPr>
-      </w:pPr>
-      <w:r>
-        <w:rPr>
-          <w:rFonts w:ascii="Times New Roman" w:hAnsi="Times New Roman" w:cs="Times New Roman"/>
-        </w:rPr>
-        <w:t>F</w:t>
+        <w:t>igure</w:t>
+      </w:r>
+      <w:r>
+        <w:rPr>
+          <w:rFonts w:ascii="Times New Roman" w:hAnsi="Times New Roman" w:cs="Times New Roman"/>
+        </w:rPr>
+        <w:t xml:space="preserve"> </w:t>
       </w:r>
       <w:r>
         <w:rPr>
           <w:rFonts w:ascii="Times New Roman" w:hAnsi="Times New Roman" w:cs="Times New Roman" w:hint="eastAsia"/>
         </w:rPr>
-        <w:t>igure</w:t>
-      </w:r>
-      <w:r>
-        <w:rPr>
-          <w:rFonts w:ascii="Times New Roman" w:hAnsi="Times New Roman" w:cs="Times New Roman"/>
-        </w:rPr>
-        <w:t xml:space="preserve"> </w:t>
-      </w:r>
-      <w:r>
-        <w:rPr>
-          <w:rFonts w:ascii="Times New Roman" w:hAnsi="Times New Roman" w:cs="Times New Roman" w:hint="eastAsia"/>
-        </w:rPr>
         <w:t>1:</w:t>
       </w:r>
       <w:r>
@@ -1553,7 +1598,7 @@
     <w:p>
       <w:pPr>
         <w:rPr>
-          <w:rFonts w:ascii="Times New Roman" w:hAnsi="Times New Roman" w:cs="Times New Roman" w:hint="eastAsia"/>
+          <w:rFonts w:ascii="Times New Roman" w:hAnsi="Times New Roman" w:cs="Times New Roman"/>
         </w:rPr>
       </w:pPr>
     </w:p>
@@ -1723,6 +1768,7 @@
         <w:rPr>
           <w:rFonts w:ascii="Times New Roman" w:hAnsi="Times New Roman" w:cs="Times New Roman" w:hint="eastAsia"/>
         </w:rPr>
+        <w:lastRenderedPageBreak/>
         <w:t>P</w:t>
       </w:r>
       <w:r>
@@ -1748,7 +1794,6 @@
         <w:rPr>
           <w:rFonts w:ascii="Times New Roman" w:hAnsi="Times New Roman" w:cs="Times New Roman"/>
         </w:rPr>
-        <w:lastRenderedPageBreak/>
         <w:t>Nginx web server</w:t>
       </w:r>
     </w:p>
@@ -2119,7 +2164,7 @@
         </w:numPr>
         <w:ind w:firstLineChars="0"/>
         <w:rPr>
-          <w:rFonts w:ascii="Times New Roman" w:hAnsi="Times New Roman" w:cs="Times New Roman" w:hint="eastAsia"/>
+          <w:rFonts w:ascii="Times New Roman" w:hAnsi="Times New Roman" w:cs="Times New Roman"/>
         </w:rPr>
       </w:pPr>
       <w:r>
@@ -2240,7 +2285,7 @@
       <w:pPr>
         <w:ind w:left="1260"/>
         <w:rPr>
-          <w:rFonts w:ascii="Times New Roman" w:hAnsi="Times New Roman" w:cs="Times New Roman" w:hint="eastAsia"/>
+          <w:rFonts w:ascii="Times New Roman" w:hAnsi="Times New Roman" w:cs="Times New Roman"/>
         </w:rPr>
       </w:pPr>
       <w:r>
@@ -2429,7 +2474,7 @@
         </w:numPr>
         <w:ind w:firstLineChars="0"/>
         <w:rPr>
-          <w:rFonts w:ascii="Times New Roman" w:hAnsi="Times New Roman" w:cs="Times New Roman" w:hint="eastAsia"/>
+          <w:rFonts w:ascii="Times New Roman" w:hAnsi="Times New Roman" w:cs="Times New Roman"/>
         </w:rPr>
       </w:pPr>
       <w:r>
@@ -2537,7 +2582,14 @@
         <w:rPr>
           <w:rFonts w:ascii="Times New Roman" w:hAnsi="Times New Roman" w:cs="Times New Roman"/>
         </w:rPr>
-        <w:t>Date submission is handles with build-in Class called WTForm in Flask-WTF</w:t>
+        <w:t>Date submission is handles with build-in Class called WTForm in Flask-</w:t>
+      </w:r>
+      <w:r>
+        <w:rPr>
+          <w:rFonts w:ascii="Times New Roman" w:hAnsi="Times New Roman" w:cs="Times New Roman"/>
+        </w:rPr>
+        <w:lastRenderedPageBreak/>
+        <w:t>WTF</w:t>
       </w:r>
       <w:r>
         <w:rPr>
@@ -2562,7 +2614,6 @@
         <w:rPr>
           <w:rFonts w:ascii="Times New Roman" w:hAnsi="Times New Roman" w:cs="Times New Roman"/>
         </w:rPr>
-        <w:lastRenderedPageBreak/>
         <w:t xml:space="preserve">Date storage and manipulation is handled with built-in class called SQLAlchemy, </w:t>
       </w:r>
       <w:r>
@@ -2877,7 +2928,7 @@
         </w:numPr>
         <w:ind w:firstLineChars="0"/>
         <w:rPr>
-          <w:rFonts w:ascii="Times New Roman" w:hAnsi="Times New Roman" w:cs="Times New Roman" w:hint="eastAsia"/>
+          <w:rFonts w:ascii="Times New Roman" w:hAnsi="Times New Roman" w:cs="Times New Roman"/>
         </w:rPr>
       </w:pPr>
       <w:r>
@@ -2939,7 +2990,7 @@
         </w:numPr>
         <w:ind w:firstLineChars="0"/>
         <w:rPr>
-          <w:rFonts w:ascii="Times New Roman" w:hAnsi="Times New Roman" w:cs="Times New Roman" w:hint="eastAsia"/>
+          <w:rFonts w:ascii="Times New Roman" w:hAnsi="Times New Roman" w:cs="Times New Roman"/>
         </w:rPr>
       </w:pPr>
       <w:r>
@@ -2957,8 +3008,6 @@
           <w:t>https://git-scm.com/book/en/v2</w:t>
         </w:r>
       </w:hyperlink>
-      <w:bookmarkStart w:id="0" w:name="_GoBack"/>
-      <w:bookmarkEnd w:id="0"/>
     </w:p>
     <w:sectPr>
       <w:pgSz w:w="11906" w:h="16838"/>
@@ -5906,6 +5955,7 @@
   <w:style w:type="character" w:default="1" w:styleId="DefaultParagraphFont">
     <w:name w:val="Default Paragraph Font"/>
     <w:uiPriority w:val="1"/>
+    <w:semiHidden/>
     <w:unhideWhenUsed/>
   </w:style>
   <w:style w:type="table" w:default="1" w:styleId="TableNormal">

</xml_diff>